<commit_message>
commit update UI 24/09
update giao diện
</commit_message>
<xml_diff>
--- a/DOCUMENT-CS445E-GROUP04/0424.CS445-SE.06.ProjectUserInterfaceDesign.docx
+++ b/DOCUMENT-CS445E-GROUP04/0424.CS445-SE.06.ProjectUserInterfaceDesign.docx
@@ -1,6 +1,6 @@
 
 <file path=word/document.xml><?xml version="1.0" encoding="utf-8"?>
-<w:document xmlns:wpc="http://schemas.microsoft.com/office/word/2010/wordprocessingCanvas" xmlns:cx="http://schemas.microsoft.com/office/drawing/2014/chartex" xmlns:mc="http://schemas.openxmlformats.org/markup-compatibility/2006" xmlns:o="urn:schemas-microsoft-com:office:office" xmlns:r="http://schemas.openxmlformats.org/officeDocument/2006/relationships" xmlns:m="http://schemas.openxmlformats.org/officeDocument/2006/math" xmlns:v="urn:schemas-microsoft-com:vml" xmlns:wp14="http://schemas.microsoft.com/office/word/2010/wordprocessingDrawing" xmlns:wp="http://schemas.openxmlformats.org/drawingml/2006/wordprocessingDrawing" xmlns:w10="urn:schemas-microsoft-com:office:word" xmlns:w="http://schemas.openxmlformats.org/wordprocessingml/2006/main" xmlns:w14="http://schemas.microsoft.com/office/word/2010/wordml" xmlns:w15="http://schemas.microsoft.com/office/word/2012/wordml" xmlns:w16se="http://schemas.microsoft.com/office/word/2015/wordml/symex" xmlns:wpg="http://schemas.microsoft.com/office/word/2010/wordprocessingGroup" xmlns:wpi="http://schemas.microsoft.com/office/word/2010/wordprocessingInk" xmlns:wne="http://schemas.microsoft.com/office/word/2006/wordml" xmlns:wps="http://schemas.microsoft.com/office/word/2010/wordprocessingShape" mc:Ignorable="w14 w15 w16se wp14">
+<w:document xmlns:wpc="http://schemas.microsoft.com/office/word/2010/wordprocessingCanvas" xmlns:mc="http://schemas.openxmlformats.org/markup-compatibility/2006" xmlns:o="urn:schemas-microsoft-com:office:office" xmlns:r="http://schemas.openxmlformats.org/officeDocument/2006/relationships" xmlns:m="http://schemas.openxmlformats.org/officeDocument/2006/math" xmlns:v="urn:schemas-microsoft-com:vml" xmlns:wp14="http://schemas.microsoft.com/office/word/2010/wordprocessingDrawing" xmlns:wp="http://schemas.openxmlformats.org/drawingml/2006/wordprocessingDrawing" xmlns:w10="urn:schemas-microsoft-com:office:word" xmlns:w="http://schemas.openxmlformats.org/wordprocessingml/2006/main" xmlns:w14="http://schemas.microsoft.com/office/word/2010/wordml" xmlns:w15="http://schemas.microsoft.com/office/word/2012/wordml" xmlns:wpg="http://schemas.microsoft.com/office/word/2010/wordprocessingGroup" xmlns:wpi="http://schemas.microsoft.com/office/word/2010/wordprocessingInk" xmlns:wne="http://schemas.microsoft.com/office/word/2006/wordml" xmlns:wps="http://schemas.microsoft.com/office/word/2010/wordprocessingShape" mc:Ignorable="w14 w15 wp14">
   <w:body>
     <w:p>
       <w:pPr>
@@ -511,32 +511,6 @@
           <w:lang w:val="vi-VN"/>
         </w:rPr>
         <w:tab/>
-      </w:r>
-      <w:r>
-        <w:rPr>
-          <w:rFonts w:ascii="Times New Roman" w:eastAsia="Calibri" w:hAnsi="Times New Roman" w:cs="Times New Roman"/>
-          <w:sz w:val="26"/>
-          <w:szCs w:val="26"/>
-          <w:lang w:val="vi-VN"/>
-        </w:rPr>
-        <w:tab/>
-      </w:r>
-      <w:r>
-        <w:rPr>
-          <w:rFonts w:ascii="Times New Roman" w:eastAsia="Calibri" w:hAnsi="Times New Roman" w:cs="Times New Roman"/>
-          <w:sz w:val="26"/>
-          <w:szCs w:val="26"/>
-          <w:lang w:val="vi-VN"/>
-        </w:rPr>
-        <w:tab/>
-      </w:r>
-      <w:r>
-        <w:rPr>
-          <w:rFonts w:ascii="Times New Roman" w:eastAsia="Calibri" w:hAnsi="Times New Roman" w:cs="Times New Roman"/>
-          <w:sz w:val="26"/>
-          <w:szCs w:val="26"/>
-          <w:lang w:val="vi-VN"/>
-        </w:rPr>
         <w:t>27211226738</w:t>
       </w:r>
     </w:p>
@@ -578,32 +552,6 @@
           <w:lang w:val="vi-VN"/>
         </w:rPr>
         <w:tab/>
-      </w:r>
-      <w:r>
-        <w:rPr>
-          <w:rFonts w:ascii="Times New Roman" w:eastAsia="Calibri" w:hAnsi="Times New Roman" w:cs="Times New Roman"/>
-          <w:sz w:val="26"/>
-          <w:szCs w:val="26"/>
-          <w:lang w:val="vi-VN"/>
-        </w:rPr>
-        <w:tab/>
-      </w:r>
-      <w:r>
-        <w:rPr>
-          <w:rFonts w:ascii="Times New Roman" w:eastAsia="Calibri" w:hAnsi="Times New Roman" w:cs="Times New Roman"/>
-          <w:sz w:val="26"/>
-          <w:szCs w:val="26"/>
-          <w:lang w:val="vi-VN"/>
-        </w:rPr>
-        <w:tab/>
-      </w:r>
-      <w:r>
-        <w:rPr>
-          <w:rFonts w:ascii="Times New Roman" w:eastAsia="Calibri" w:hAnsi="Times New Roman" w:cs="Times New Roman"/>
-          <w:sz w:val="26"/>
-          <w:szCs w:val="26"/>
-          <w:lang w:val="vi-VN"/>
-        </w:rPr>
         <w:t>27211230499</w:t>
       </w:r>
     </w:p>
@@ -716,14 +664,6 @@
           <w:rFonts w:ascii="Times New Roman" w:eastAsia="Calibri" w:hAnsi="Times New Roman" w:cs="Times New Roman"/>
           <w:sz w:val="26"/>
           <w:szCs w:val="26"/>
-        </w:rPr>
-        <w:tab/>
-      </w:r>
-      <w:r>
-        <w:rPr>
-          <w:rFonts w:ascii="Times New Roman" w:eastAsia="Calibri" w:hAnsi="Times New Roman" w:cs="Times New Roman"/>
-          <w:sz w:val="26"/>
-          <w:szCs w:val="26"/>
           <w:lang w:val="vi-VN"/>
         </w:rPr>
         <w:t>27211234356</w:t>
@@ -767,23 +707,6 @@
           <w:lang w:val="vi-VN"/>
         </w:rPr>
         <w:tab/>
-      </w:r>
-      <w:r>
-        <w:rPr>
-          <w:rFonts w:ascii="Times New Roman" w:eastAsia="Calibri" w:hAnsi="Times New Roman" w:cs="Times New Roman"/>
-          <w:sz w:val="26"/>
-          <w:szCs w:val="26"/>
-          <w:lang w:val="vi-VN"/>
-        </w:rPr>
-        <w:tab/>
-      </w:r>
-      <w:r>
-        <w:rPr>
-          <w:rFonts w:ascii="Times New Roman" w:eastAsia="Calibri" w:hAnsi="Times New Roman" w:cs="Times New Roman"/>
-          <w:sz w:val="26"/>
-          <w:szCs w:val="26"/>
-          <w:lang w:val="vi-VN"/>
-        </w:rPr>
         <w:t>27211208340</w:t>
       </w:r>
     </w:p>
@@ -2225,8 +2148,8 @@
         <w:tblLook w:val="04A0" w:firstRow="1" w:lastRow="0" w:firstColumn="1" w:lastColumn="0" w:noHBand="0" w:noVBand="1"/>
       </w:tblPr>
       <w:tblGrid>
-        <w:gridCol w:w="2349"/>
-        <w:gridCol w:w="6713"/>
+        <w:gridCol w:w="2397"/>
+        <w:gridCol w:w="6891"/>
       </w:tblGrid>
       <w:tr>
         <w:trPr>
@@ -2434,10 +2357,10 @@
         <w:tblLook w:val="04A0" w:firstRow="1" w:lastRow="0" w:firstColumn="1" w:lastColumn="0" w:noHBand="0" w:noVBand="1"/>
       </w:tblPr>
       <w:tblGrid>
-        <w:gridCol w:w="2136"/>
-        <w:gridCol w:w="3134"/>
-        <w:gridCol w:w="1529"/>
-        <w:gridCol w:w="2263"/>
+        <w:gridCol w:w="2192"/>
+        <w:gridCol w:w="3226"/>
+        <w:gridCol w:w="1535"/>
+        <w:gridCol w:w="2335"/>
       </w:tblGrid>
       <w:tr>
         <w:trPr>
@@ -2624,10 +2547,8 @@
                 <w:sz w:val="26"/>
                 <w:szCs w:val="26"/>
               </w:rPr>
-              <w:t>21</w:t>
-            </w:r>
-            <w:bookmarkStart w:id="0" w:name="_GoBack"/>
-            <w:bookmarkEnd w:id="0"/>
+              <w:t>22</w:t>
+            </w:r>
             <w:r>
               <w:rPr>
                 <w:rFonts w:ascii="Times New Roman" w:hAnsi="Times New Roman" w:cs="Times New Roman"/>
@@ -8126,7 +8047,7 @@
           <w:szCs w:val="26"/>
         </w:rPr>
       </w:pPr>
-      <w:bookmarkStart w:id="1" w:name="_Toc178008599"/>
+      <w:bookmarkStart w:id="0" w:name="_Toc178008599"/>
       <w:r>
         <w:rPr>
           <w:rFonts w:ascii="Times New Roman" w:hAnsi="Times New Roman" w:cs="Times New Roman"/>
@@ -8137,7 +8058,7 @@
         <w:lastRenderedPageBreak/>
         <w:t>SƠ ĐỒ LIÊN KẾT GIAO DIỆN</w:t>
       </w:r>
-      <w:bookmarkEnd w:id="1"/>
+      <w:bookmarkEnd w:id="0"/>
     </w:p>
     <w:p>
       <w:pPr>
@@ -8163,7 +8084,7 @@
         <mc:AlternateContent>
           <mc:Choice Requires="wps">
             <w:drawing>
-              <wp:anchor distT="0" distB="0" distL="114300" distR="114300" simplePos="0" relativeHeight="251613696" behindDoc="0" locked="0" layoutInCell="1" allowOverlap="1" wp14:anchorId="6FFF36F0" wp14:editId="2CEB7DDD">
+              <wp:anchor distT="0" distB="0" distL="114300" distR="114300" simplePos="0" relativeHeight="251642368" behindDoc="0" locked="0" layoutInCell="1" allowOverlap="1" wp14:anchorId="6FFF36F0" wp14:editId="2CEB7DDD">
                 <wp:simplePos x="0" y="0"/>
                 <wp:positionH relativeFrom="column">
                   <wp:posOffset>2809875</wp:posOffset>
@@ -8229,7 +8150,7 @@
           </mc:Choice>
           <mc:Fallback>
             <w:pict>
-              <v:rect w14:anchorId="6FFF36F0" id="Rectangle 8" o:spid="_x0000_s1026" style="position:absolute;left:0;text-align:left;margin-left:221.25pt;margin-top:1.65pt;width:61.5pt;height:24.75pt;z-index:251613696;visibility:visible;mso-wrap-style:square;mso-wrap-distance-left:9pt;mso-wrap-distance-top:0;mso-wrap-distance-right:9pt;mso-wrap-distance-bottom:0;mso-position-horizontal:absolute;mso-position-horizontal-relative:text;mso-position-vertical:absolute;mso-position-vertical-relative:text;v-text-anchor:middle" o:gfxdata="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" fillcolor="#a7bfde [1620]" strokecolor="#4579b8 [3044]">
+              <v:rect w14:anchorId="6FFF36F0" id="Rectangle 8" o:spid="_x0000_s1026" style="position:absolute;left:0;text-align:left;margin-left:221.25pt;margin-top:1.65pt;width:61.5pt;height:24.75pt;z-index:251642368;visibility:visible;mso-wrap-style:square;mso-wrap-distance-left:9pt;mso-wrap-distance-top:0;mso-wrap-distance-right:9pt;mso-wrap-distance-bottom:0;mso-position-horizontal:absolute;mso-position-horizontal-relative:text;mso-position-vertical:absolute;mso-position-vertical-relative:text;v-text-anchor:middle" o:gfxdata="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" fillcolor="#a7bfde [1620]" strokecolor="#4579b8 [3044]">
                 <v:fill color2="#e4ecf5 [500]" rotate="t" angle="180" colors="0 #a3c4ff;22938f #bfd5ff;1 #e5eeff" focus="100%" type="gradient"/>
                 <v:shadow on="t" color="black" opacity="24903f" origin=",.5" offset="0,.55556mm"/>
                 <v:textbox>
@@ -8274,7 +8195,7 @@
         <mc:AlternateContent>
           <mc:Choice Requires="wps">
             <w:drawing>
-              <wp:anchor distT="0" distB="0" distL="114300" distR="114300" simplePos="0" relativeHeight="251628032" behindDoc="0" locked="0" layoutInCell="1" allowOverlap="1" wp14:anchorId="614857AE" wp14:editId="2F58AA98">
+              <wp:anchor distT="0" distB="0" distL="114300" distR="114300" simplePos="0" relativeHeight="251645440" behindDoc="0" locked="0" layoutInCell="1" allowOverlap="1" wp14:anchorId="614857AE" wp14:editId="2F58AA98">
                 <wp:simplePos x="0" y="0"/>
                 <wp:positionH relativeFrom="column">
                   <wp:posOffset>5587365</wp:posOffset>
@@ -8329,7 +8250,7 @@
           </mc:Choice>
           <mc:Fallback>
             <w:pict>
-              <v:line w14:anchorId="6DA1EE43" id="Straight Connector 46" o:spid="_x0000_s1026" style="position:absolute;flip:y;z-index:251628032;visibility:visible;mso-wrap-style:square;mso-width-percent:0;mso-height-percent:0;mso-wrap-distance-left:9pt;mso-wrap-distance-top:0;mso-wrap-distance-right:9pt;mso-wrap-distance-bottom:0;mso-position-horizontal:absolute;mso-position-horizontal-relative:text;mso-position-vertical:absolute;mso-position-vertical-relative:text;mso-width-percent:0;mso-height-percent:0;mso-width-relative:margin;mso-height-relative:margin" from="439.95pt,15.25pt" to="440.45pt,30.25pt" o:gfxdata="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" strokecolor="#4579b8 [3044]"/>
+              <v:line w14:anchorId="3A5CB2C9" id="Straight Connector 46" o:spid="_x0000_s1026" style="position:absolute;flip:y;z-index:251645440;visibility:visible;mso-wrap-style:square;mso-width-percent:0;mso-height-percent:0;mso-wrap-distance-left:9pt;mso-wrap-distance-top:0;mso-wrap-distance-right:9pt;mso-wrap-distance-bottom:0;mso-position-horizontal:absolute;mso-position-horizontal-relative:text;mso-position-vertical:absolute;mso-position-vertical-relative:text;mso-width-percent:0;mso-height-percent:0;mso-width-relative:margin;mso-height-relative:margin" from="439.95pt,15.25pt" to="440.45pt,30.25pt" o:gfxdata="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" strokecolor="#4579b8 [3044]"/>
             </w:pict>
           </mc:Fallback>
         </mc:AlternateContent>
@@ -8345,7 +8266,7 @@
         <mc:AlternateContent>
           <mc:Choice Requires="wps">
             <w:drawing>
-              <wp:anchor distT="0" distB="0" distL="114300" distR="114300" simplePos="0" relativeHeight="251706880" behindDoc="0" locked="0" layoutInCell="1" allowOverlap="1" wp14:anchorId="779550C6" wp14:editId="3648A7AD">
+              <wp:anchor distT="0" distB="0" distL="114300" distR="114300" simplePos="0" relativeHeight="251676160" behindDoc="0" locked="0" layoutInCell="1" allowOverlap="1" wp14:anchorId="779550C6" wp14:editId="3648A7AD">
                 <wp:simplePos x="0" y="0"/>
                 <wp:positionH relativeFrom="column">
                   <wp:posOffset>907415</wp:posOffset>
@@ -8400,7 +8321,7 @@
           </mc:Choice>
           <mc:Fallback>
             <w:pict>
-              <v:line w14:anchorId="7809E5EE" id="Straight Connector 1" o:spid="_x0000_s1026" style="position:absolute;z-index:251706880;visibility:visible;mso-wrap-style:square;mso-width-percent:0;mso-height-percent:0;mso-wrap-distance-left:9pt;mso-wrap-distance-top:0;mso-wrap-distance-right:9pt;mso-wrap-distance-bottom:0;mso-position-horizontal:absolute;mso-position-horizontal-relative:text;mso-position-vertical:absolute;mso-position-vertical-relative:text;mso-width-percent:0;mso-height-percent:0;mso-width-relative:margin;mso-height-relative:margin" from="71.45pt,15.75pt" to="440.95pt,15.75pt" o:gfxdata="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" strokecolor="#4579b8 [3044]"/>
+              <v:line w14:anchorId="5EC6F7AE" id="Straight Connector 1" o:spid="_x0000_s1026" style="position:absolute;z-index:251676160;visibility:visible;mso-wrap-style:square;mso-width-percent:0;mso-height-percent:0;mso-wrap-distance-left:9pt;mso-wrap-distance-top:0;mso-wrap-distance-right:9pt;mso-wrap-distance-bottom:0;mso-position-horizontal:absolute;mso-position-horizontal-relative:text;mso-position-vertical:absolute;mso-position-vertical-relative:text;mso-width-percent:0;mso-height-percent:0;mso-width-relative:margin;mso-height-relative:margin" from="71.45pt,15.75pt" to="440.95pt,15.75pt" o:gfxdata="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" strokecolor="#4579b8 [3044]"/>
             </w:pict>
           </mc:Fallback>
         </mc:AlternateContent>
@@ -8416,7 +8337,7 @@
         <mc:AlternateContent>
           <mc:Choice Requires="wps">
             <w:drawing>
-              <wp:anchor distT="0" distB="0" distL="114300" distR="114300" simplePos="0" relativeHeight="251610624" behindDoc="0" locked="0" layoutInCell="1" allowOverlap="1" wp14:anchorId="1C55797B" wp14:editId="1622312A">
+              <wp:anchor distT="0" distB="0" distL="114300" distR="114300" simplePos="0" relativeHeight="251641344" behindDoc="0" locked="0" layoutInCell="1" allowOverlap="1" wp14:anchorId="1C55797B" wp14:editId="1622312A">
                 <wp:simplePos x="0" y="0"/>
                 <wp:positionH relativeFrom="column">
                   <wp:posOffset>4580890</wp:posOffset>
@@ -8471,7 +8392,7 @@
           </mc:Choice>
           <mc:Fallback>
             <w:pict>
-              <v:line w14:anchorId="282B8514" id="Straight Connector 45" o:spid="_x0000_s1026" style="position:absolute;z-index:251610624;visibility:visible;mso-wrap-style:square;mso-width-percent:0;mso-height-percent:0;mso-wrap-distance-left:9pt;mso-wrap-distance-top:0;mso-wrap-distance-right:9pt;mso-wrap-distance-bottom:0;mso-position-horizontal:absolute;mso-position-horizontal-relative:text;mso-position-vertical:absolute;mso-position-vertical-relative:text;mso-width-percent:0;mso-height-percent:0;mso-width-relative:margin;mso-height-relative:margin" from="360.7pt,15.55pt" to="360.7pt,31.3pt" o:gfxdata="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" strokecolor="#4579b8 [3044]"/>
+              <v:line w14:anchorId="4974609E" id="Straight Connector 45" o:spid="_x0000_s1026" style="position:absolute;z-index:251641344;visibility:visible;mso-wrap-style:square;mso-width-percent:0;mso-height-percent:0;mso-wrap-distance-left:9pt;mso-wrap-distance-top:0;mso-wrap-distance-right:9pt;mso-wrap-distance-bottom:0;mso-position-horizontal:absolute;mso-position-horizontal-relative:text;mso-position-vertical:absolute;mso-position-vertical-relative:text;mso-width-percent:0;mso-height-percent:0;mso-width-relative:margin;mso-height-relative:margin" from="360.7pt,15.55pt" to="360.7pt,31.3pt" o:gfxdata="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" strokecolor="#4579b8 [3044]"/>
             </w:pict>
           </mc:Fallback>
         </mc:AlternateContent>
@@ -8487,7 +8408,7 @@
         <mc:AlternateContent>
           <mc:Choice Requires="wps">
             <w:drawing>
-              <wp:anchor distT="0" distB="0" distL="114300" distR="114300" simplePos="0" relativeHeight="251703808" behindDoc="0" locked="0" layoutInCell="1" allowOverlap="1" wp14:anchorId="38C4C4B1" wp14:editId="6FBA891F">
+              <wp:anchor distT="0" distB="0" distL="114300" distR="114300" simplePos="0" relativeHeight="251675136" behindDoc="0" locked="0" layoutInCell="1" allowOverlap="1" wp14:anchorId="38C4C4B1" wp14:editId="6FBA891F">
                 <wp:simplePos x="0" y="0"/>
                 <wp:positionH relativeFrom="column">
                   <wp:posOffset>1767840</wp:posOffset>
@@ -8542,7 +8463,7 @@
           </mc:Choice>
           <mc:Fallback>
             <w:pict>
-              <v:line w14:anchorId="6C959FC3" id="Straight Connector 3" o:spid="_x0000_s1026" style="position:absolute;z-index:251703808;visibility:visible;mso-wrap-style:square;mso-width-percent:0;mso-height-percent:0;mso-wrap-distance-left:9pt;mso-wrap-distance-top:0;mso-wrap-distance-right:9pt;mso-wrap-distance-bottom:0;mso-position-horizontal:absolute;mso-position-horizontal-relative:text;mso-position-vertical:absolute;mso-position-vertical-relative:text;mso-width-percent:0;mso-height-percent:0;mso-width-relative:margin;mso-height-relative:margin" from="139.2pt,16.3pt" to="139.2pt,32.05pt" o:gfxdata="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" strokecolor="#4579b8 [3044]"/>
+              <v:line w14:anchorId="012246DA" id="Straight Connector 3" o:spid="_x0000_s1026" style="position:absolute;z-index:251675136;visibility:visible;mso-wrap-style:square;mso-width-percent:0;mso-height-percent:0;mso-wrap-distance-left:9pt;mso-wrap-distance-top:0;mso-wrap-distance-right:9pt;mso-wrap-distance-bottom:0;mso-position-horizontal:absolute;mso-position-horizontal-relative:text;mso-position-vertical:absolute;mso-position-vertical-relative:text;mso-width-percent:0;mso-height-percent:0;mso-width-relative:margin;mso-height-relative:margin" from="139.2pt,16.3pt" to="139.2pt,32.05pt" o:gfxdata="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" strokecolor="#4579b8 [3044]"/>
             </w:pict>
           </mc:Fallback>
         </mc:AlternateContent>
@@ -8558,7 +8479,7 @@
         <mc:AlternateContent>
           <mc:Choice Requires="wps">
             <w:drawing>
-              <wp:anchor distT="0" distB="0" distL="114300" distR="114300" simplePos="0" relativeHeight="251700736" behindDoc="0" locked="0" layoutInCell="1" allowOverlap="1" wp14:anchorId="622B6DC2" wp14:editId="371EA34A">
+              <wp:anchor distT="0" distB="0" distL="114300" distR="114300" simplePos="0" relativeHeight="251674112" behindDoc="0" locked="0" layoutInCell="1" allowOverlap="1" wp14:anchorId="622B6DC2" wp14:editId="371EA34A">
                 <wp:simplePos x="0" y="0"/>
                 <wp:positionH relativeFrom="column">
                   <wp:posOffset>1386840</wp:posOffset>
@@ -8624,7 +8545,7 @@
           </mc:Choice>
           <mc:Fallback>
             <w:pict>
-              <v:rect w14:anchorId="622B6DC2" id="Rectangle 2" o:spid="_x0000_s1027" style="position:absolute;left:0;text-align:left;margin-left:109.2pt;margin-top:32pt;width:61.5pt;height:24.75pt;z-index:251700736;visibility:visible;mso-wrap-style:square;mso-wrap-distance-left:9pt;mso-wrap-distance-top:0;mso-wrap-distance-right:9pt;mso-wrap-distance-bottom:0;mso-position-horizontal:absolute;mso-position-horizontal-relative:text;mso-position-vertical:absolute;mso-position-vertical-relative:text;v-text-anchor:middle" o:gfxdata="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" fillcolor="#a7bfde [1620]" strokecolor="#4579b8 [3044]">
+              <v:rect w14:anchorId="622B6DC2" id="Rectangle 2" o:spid="_x0000_s1027" style="position:absolute;left:0;text-align:left;margin-left:109.2pt;margin-top:32pt;width:61.5pt;height:24.75pt;z-index:251674112;visibility:visible;mso-wrap-style:square;mso-wrap-distance-left:9pt;mso-wrap-distance-top:0;mso-wrap-distance-right:9pt;mso-wrap-distance-bottom:0;mso-position-horizontal:absolute;mso-position-horizontal-relative:text;mso-position-vertical:absolute;mso-position-vertical-relative:text;v-text-anchor:middle" o:gfxdata="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" fillcolor="#a7bfde [1620]" strokecolor="#4579b8 [3044]">
                 <v:fill color2="#e4ecf5 [500]" rotate="t" angle="180" colors="0 #a3c4ff;22938f #bfd5ff;1 #e5eeff" focus="100%" type="gradient"/>
                 <v:shadow on="t" color="black" opacity="24903f" origin=",.5" offset="0,.55556mm"/>
                 <v:textbox>
@@ -8655,7 +8576,7 @@
         <mc:AlternateContent>
           <mc:Choice Requires="wps">
             <w:drawing>
-              <wp:anchor distT="0" distB="0" distL="114300" distR="114300" simplePos="0" relativeHeight="251664896" behindDoc="0" locked="0" layoutInCell="1" allowOverlap="1" wp14:anchorId="2D6B125E" wp14:editId="7FAC7ABC">
+              <wp:anchor distT="0" distB="0" distL="114300" distR="114300" simplePos="0" relativeHeight="251657728" behindDoc="0" locked="0" layoutInCell="1" allowOverlap="1" wp14:anchorId="2D6B125E" wp14:editId="7FAC7ABC">
                 <wp:simplePos x="0" y="0"/>
                 <wp:positionH relativeFrom="column">
                   <wp:posOffset>3215640</wp:posOffset>
@@ -8710,7 +8631,7 @@
           </mc:Choice>
           <mc:Fallback>
             <w:pict>
-              <v:line w14:anchorId="7CBC6B24" id="Straight Connector 58" o:spid="_x0000_s1026" style="position:absolute;z-index:251664896;visibility:visible;mso-wrap-style:square;mso-width-percent:0;mso-height-percent:0;mso-wrap-distance-left:9pt;mso-wrap-distance-top:0;mso-wrap-distance-right:9pt;mso-wrap-distance-bottom:0;mso-position-horizontal:absolute;mso-position-horizontal-relative:text;mso-position-vertical:absolute;mso-position-vertical-relative:text;mso-width-percent:0;mso-height-percent:0;mso-width-relative:margin;mso-height-relative:margin" from="253.2pt,5.05pt" to="253.2pt,16.3pt" o:gfxdata="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" strokecolor="#4579b8 [3044]"/>
+              <v:line w14:anchorId="716ED94C" id="Straight Connector 58" o:spid="_x0000_s1026" style="position:absolute;z-index:251657728;visibility:visible;mso-wrap-style:square;mso-width-percent:0;mso-height-percent:0;mso-wrap-distance-left:9pt;mso-wrap-distance-top:0;mso-wrap-distance-right:9pt;mso-wrap-distance-bottom:0;mso-position-horizontal:absolute;mso-position-horizontal-relative:text;mso-position-vertical:absolute;mso-position-vertical-relative:text;mso-width-percent:0;mso-height-percent:0;mso-width-relative:margin;mso-height-relative:margin" from="253.2pt,5.05pt" to="253.2pt,16.3pt" o:gfxdata="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" strokecolor="#4579b8 [3044]"/>
             </w:pict>
           </mc:Fallback>
         </mc:AlternateContent>
@@ -8726,7 +8647,7 @@
         <mc:AlternateContent>
           <mc:Choice Requires="wps">
             <w:drawing>
-              <wp:anchor distT="0" distB="0" distL="114300" distR="114300" simplePos="0" relativeHeight="251607552" behindDoc="0" locked="0" layoutInCell="1" allowOverlap="1" wp14:anchorId="16ED6F4B" wp14:editId="2DD3406D">
+              <wp:anchor distT="0" distB="0" distL="114300" distR="114300" simplePos="0" relativeHeight="251640320" behindDoc="0" locked="0" layoutInCell="1" allowOverlap="1" wp14:anchorId="16ED6F4B" wp14:editId="2DD3406D">
                 <wp:simplePos x="0" y="0"/>
                 <wp:positionH relativeFrom="column">
                   <wp:posOffset>3720465</wp:posOffset>
@@ -8781,7 +8702,7 @@
           </mc:Choice>
           <mc:Fallback>
             <w:pict>
-              <v:line w14:anchorId="70051112" id="Straight Connector 44" o:spid="_x0000_s1026" style="position:absolute;z-index:251607552;visibility:visible;mso-wrap-style:square;mso-width-percent:0;mso-height-percent:0;mso-wrap-distance-left:9pt;mso-wrap-distance-top:0;mso-wrap-distance-right:9pt;mso-wrap-distance-bottom:0;mso-position-horizontal:absolute;mso-position-horizontal-relative:text;mso-position-vertical:absolute;mso-position-vertical-relative:text;mso-width-percent:0;mso-height-percent:0;mso-width-relative:margin;mso-height-relative:margin" from="292.95pt,16.3pt" to="292.95pt,32.05pt" o:gfxdata="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" strokecolor="#4579b8 [3044]"/>
+              <v:line w14:anchorId="2A77D9FE" id="Straight Connector 44" o:spid="_x0000_s1026" style="position:absolute;z-index:251640320;visibility:visible;mso-wrap-style:square;mso-width-percent:0;mso-height-percent:0;mso-wrap-distance-left:9pt;mso-wrap-distance-top:0;mso-wrap-distance-right:9pt;mso-wrap-distance-bottom:0;mso-position-horizontal:absolute;mso-position-horizontal-relative:text;mso-position-vertical:absolute;mso-position-vertical-relative:text;mso-width-percent:0;mso-height-percent:0;mso-width-relative:margin;mso-height-relative:margin" from="292.95pt,16.3pt" to="292.95pt,32.05pt" o:gfxdata="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" strokecolor="#4579b8 [3044]"/>
             </w:pict>
           </mc:Fallback>
         </mc:AlternateContent>
@@ -8797,7 +8718,7 @@
         <mc:AlternateContent>
           <mc:Choice Requires="wps">
             <w:drawing>
-              <wp:anchor distT="0" distB="0" distL="114300" distR="114300" simplePos="0" relativeHeight="251604480" behindDoc="0" locked="0" layoutInCell="1" allowOverlap="1" wp14:anchorId="1C5B6792" wp14:editId="79A11AEF">
+              <wp:anchor distT="0" distB="0" distL="114300" distR="114300" simplePos="0" relativeHeight="251639296" behindDoc="0" locked="0" layoutInCell="1" allowOverlap="1" wp14:anchorId="1C5B6792" wp14:editId="79A11AEF">
                 <wp:simplePos x="0" y="0"/>
                 <wp:positionH relativeFrom="column">
                   <wp:posOffset>920115</wp:posOffset>
@@ -8852,7 +8773,7 @@
           </mc:Choice>
           <mc:Fallback>
             <w:pict>
-              <v:line w14:anchorId="7E6456D4" id="Straight Connector 40" o:spid="_x0000_s1026" style="position:absolute;z-index:251604480;visibility:visible;mso-wrap-style:square;mso-width-percent:0;mso-height-percent:0;mso-wrap-distance-left:9pt;mso-wrap-distance-top:0;mso-wrap-distance-right:9pt;mso-wrap-distance-bottom:0;mso-position-horizontal:absolute;mso-position-horizontal-relative:text;mso-position-vertical:absolute;mso-position-vertical-relative:text;mso-width-percent:0;mso-height-percent:0;mso-width-relative:margin;mso-height-relative:margin" from="72.45pt,16.3pt" to="72.45pt,32.05pt" o:gfxdata="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" strokecolor="#4579b8 [3044]"/>
+              <v:line w14:anchorId="5E62F4F3" id="Straight Connector 40" o:spid="_x0000_s1026" style="position:absolute;z-index:251639296;visibility:visible;mso-wrap-style:square;mso-width-percent:0;mso-height-percent:0;mso-wrap-distance-left:9pt;mso-wrap-distance-top:0;mso-wrap-distance-right:9pt;mso-wrap-distance-bottom:0;mso-position-horizontal:absolute;mso-position-horizontal-relative:text;mso-position-vertical:absolute;mso-position-vertical-relative:text;mso-width-percent:0;mso-height-percent:0;mso-width-relative:margin;mso-height-relative:margin" from="72.45pt,16.3pt" to="72.45pt,32.05pt" o:gfxdata="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" strokecolor="#4579b8 [3044]"/>
             </w:pict>
           </mc:Fallback>
         </mc:AlternateContent>
@@ -8882,7 +8803,7 @@
         <mc:AlternateContent>
           <mc:Choice Requires="wps">
             <w:drawing>
-              <wp:anchor distT="0" distB="0" distL="114300" distR="114300" simplePos="0" relativeHeight="251616768" behindDoc="0" locked="0" layoutInCell="1" allowOverlap="1" wp14:anchorId="34934D4B" wp14:editId="12090380">
+              <wp:anchor distT="0" distB="0" distL="114300" distR="114300" simplePos="0" relativeHeight="251643392" behindDoc="0" locked="0" layoutInCell="1" allowOverlap="1" wp14:anchorId="34934D4B" wp14:editId="12090380">
                 <wp:simplePos x="0" y="0"/>
                 <wp:positionH relativeFrom="column">
                   <wp:posOffset>462915</wp:posOffset>
@@ -8948,7 +8869,7 @@
           </mc:Choice>
           <mc:Fallback>
             <w:pict>
-              <v:rect w14:anchorId="34934D4B" id="Rectangle 13" o:spid="_x0000_s1028" style="position:absolute;left:0;text-align:left;margin-left:36.45pt;margin-top:9.55pt;width:61.5pt;height:24.75pt;z-index:251616768;visibility:visible;mso-wrap-style:square;mso-wrap-distance-left:9pt;mso-wrap-distance-top:0;mso-wrap-distance-right:9pt;mso-wrap-distance-bottom:0;mso-position-horizontal:absolute;mso-position-horizontal-relative:text;mso-position-vertical:absolute;mso-position-vertical-relative:text;v-text-anchor:middle" o:gfxdata="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" fillcolor="#a7bfde [1620]" strokecolor="#4579b8 [3044]">
+              <v:rect w14:anchorId="34934D4B" id="Rectangle 13" o:spid="_x0000_s1028" style="position:absolute;left:0;text-align:left;margin-left:36.45pt;margin-top:9.55pt;width:61.5pt;height:24.75pt;z-index:251643392;visibility:visible;mso-wrap-style:square;mso-wrap-distance-left:9pt;mso-wrap-distance-top:0;mso-wrap-distance-right:9pt;mso-wrap-distance-bottom:0;mso-position-horizontal:absolute;mso-position-horizontal-relative:text;mso-position-vertical:absolute;mso-position-vertical-relative:text;v-text-anchor:middle" o:gfxdata="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" fillcolor="#a7bfde [1620]" strokecolor="#4579b8 [3044]">
                 <v:fill color2="#e4ecf5 [500]" rotate="t" angle="180" colors="0 #a3c4ff;22938f #bfd5ff;1 #e5eeff" focus="100%" type="gradient"/>
                 <v:shadow on="t" color="black" opacity="24903f" origin=",.5" offset="0,.55556mm"/>
                 <v:textbox>
@@ -8979,7 +8900,7 @@
         <mc:AlternateContent>
           <mc:Choice Requires="wps">
             <w:drawing>
-              <wp:anchor distT="0" distB="0" distL="114300" distR="114300" simplePos="0" relativeHeight="251637248" behindDoc="0" locked="0" layoutInCell="1" allowOverlap="1" wp14:anchorId="7ED80363" wp14:editId="4006EE84">
+              <wp:anchor distT="0" distB="0" distL="114300" distR="114300" simplePos="0" relativeHeight="251647488" behindDoc="0" locked="0" layoutInCell="1" allowOverlap="1" wp14:anchorId="7ED80363" wp14:editId="4006EE84">
                 <wp:simplePos x="0" y="0"/>
                 <wp:positionH relativeFrom="column">
                   <wp:posOffset>5187315</wp:posOffset>
@@ -9045,7 +8966,7 @@
           </mc:Choice>
           <mc:Fallback>
             <w:pict>
-              <v:rect w14:anchorId="7ED80363" id="Rectangle 35" o:spid="_x0000_s1029" style="position:absolute;left:0;text-align:left;margin-left:408.45pt;margin-top:9.55pt;width:61.5pt;height:24.75pt;z-index:251637248;visibility:visible;mso-wrap-style:square;mso-wrap-distance-left:9pt;mso-wrap-distance-top:0;mso-wrap-distance-right:9pt;mso-wrap-distance-bottom:0;mso-position-horizontal:absolute;mso-position-horizontal-relative:text;mso-position-vertical:absolute;mso-position-vertical-relative:text;v-text-anchor:middle" o:gfxdata="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" fillcolor="#a7bfde [1620]" strokecolor="#4579b8 [3044]">
+              <v:rect w14:anchorId="7ED80363" id="Rectangle 35" o:spid="_x0000_s1029" style="position:absolute;left:0;text-align:left;margin-left:408.45pt;margin-top:9.55pt;width:61.5pt;height:24.75pt;z-index:251647488;visibility:visible;mso-wrap-style:square;mso-wrap-distance-left:9pt;mso-wrap-distance-top:0;mso-wrap-distance-right:9pt;mso-wrap-distance-bottom:0;mso-position-horizontal:absolute;mso-position-horizontal-relative:text;mso-position-vertical:absolute;mso-position-vertical-relative:text;v-text-anchor:middle" o:gfxdata="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" fillcolor="#a7bfde [1620]" strokecolor="#4579b8 [3044]">
                 <v:fill color2="#e4ecf5 [500]" rotate="t" angle="180" colors="0 #a3c4ff;22938f #bfd5ff;1 #e5eeff" focus="100%" type="gradient"/>
                 <v:shadow on="t" color="black" opacity="24903f" origin=",.5" offset="0,.55556mm"/>
                 <v:textbox>
@@ -9076,7 +8997,7 @@
         <mc:AlternateContent>
           <mc:Choice Requires="wps">
             <w:drawing>
-              <wp:anchor distT="0" distB="0" distL="114300" distR="114300" simplePos="0" relativeHeight="251631104" behindDoc="0" locked="0" layoutInCell="1" allowOverlap="1" wp14:anchorId="64F91A0A" wp14:editId="4368D48A">
+              <wp:anchor distT="0" distB="0" distL="114300" distR="114300" simplePos="0" relativeHeight="251646464" behindDoc="0" locked="0" layoutInCell="1" allowOverlap="1" wp14:anchorId="64F91A0A" wp14:editId="4368D48A">
                 <wp:simplePos x="0" y="0"/>
                 <wp:positionH relativeFrom="column">
                   <wp:posOffset>4234815</wp:posOffset>
@@ -9142,7 +9063,7 @@
           </mc:Choice>
           <mc:Fallback>
             <w:pict>
-              <v:rect w14:anchorId="64F91A0A" id="Rectangle 30" o:spid="_x0000_s1030" style="position:absolute;left:0;text-align:left;margin-left:333.45pt;margin-top:9.55pt;width:61.5pt;height:24.75pt;z-index:251631104;visibility:visible;mso-wrap-style:square;mso-wrap-distance-left:9pt;mso-wrap-distance-top:0;mso-wrap-distance-right:9pt;mso-wrap-distance-bottom:0;mso-position-horizontal:absolute;mso-position-horizontal-relative:text;mso-position-vertical:absolute;mso-position-vertical-relative:text;v-text-anchor:middle" o:gfxdata="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" fillcolor="#a7bfde [1620]" strokecolor="#4579b8 [3044]">
+              <v:rect w14:anchorId="64F91A0A" id="Rectangle 30" o:spid="_x0000_s1030" style="position:absolute;left:0;text-align:left;margin-left:333.45pt;margin-top:9.55pt;width:61.5pt;height:24.75pt;z-index:251646464;visibility:visible;mso-wrap-style:square;mso-wrap-distance-left:9pt;mso-wrap-distance-top:0;mso-wrap-distance-right:9pt;mso-wrap-distance-bottom:0;mso-position-horizontal:absolute;mso-position-horizontal-relative:text;mso-position-vertical:absolute;mso-position-vertical-relative:text;v-text-anchor:middle" o:gfxdata="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" fillcolor="#a7bfde [1620]" strokecolor="#4579b8 [3044]">
                 <v:fill color2="#e4ecf5 [500]" rotate="t" angle="180" colors="0 #a3c4ff;22938f #bfd5ff;1 #e5eeff" focus="100%" type="gradient"/>
                 <v:shadow on="t" color="black" opacity="24903f" origin=",.5" offset="0,.55556mm"/>
                 <v:textbox>
@@ -9173,7 +9094,7 @@
         <mc:AlternateContent>
           <mc:Choice Requires="wps">
             <w:drawing>
-              <wp:anchor distT="0" distB="0" distL="114300" distR="114300" simplePos="0" relativeHeight="251619840" behindDoc="0" locked="0" layoutInCell="1" allowOverlap="1" wp14:anchorId="27AE82FB" wp14:editId="6CE3B0A5">
+              <wp:anchor distT="0" distB="0" distL="114300" distR="114300" simplePos="0" relativeHeight="251644416" behindDoc="0" locked="0" layoutInCell="1" allowOverlap="1" wp14:anchorId="27AE82FB" wp14:editId="6CE3B0A5">
                 <wp:simplePos x="0" y="0"/>
                 <wp:positionH relativeFrom="column">
                   <wp:posOffset>3310890</wp:posOffset>
@@ -9239,7 +9160,7 @@
           </mc:Choice>
           <mc:Fallback>
             <w:pict>
-              <v:rect w14:anchorId="27AE82FB" id="Rectangle 20" o:spid="_x0000_s1031" style="position:absolute;left:0;text-align:left;margin-left:260.7pt;margin-top:8.8pt;width:61.5pt;height:24.75pt;z-index:251619840;visibility:visible;mso-wrap-style:square;mso-wrap-distance-left:9pt;mso-wrap-distance-top:0;mso-wrap-distance-right:9pt;mso-wrap-distance-bottom:0;mso-position-horizontal:absolute;mso-position-horizontal-relative:text;mso-position-vertical:absolute;mso-position-vertical-relative:text;v-text-anchor:middle" o:gfxdata="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" fillcolor="#a7bfde [1620]" strokecolor="#4579b8 [3044]">
+              <v:rect w14:anchorId="27AE82FB" id="Rectangle 20" o:spid="_x0000_s1031" style="position:absolute;left:0;text-align:left;margin-left:260.7pt;margin-top:8.8pt;width:61.5pt;height:24.75pt;z-index:251644416;visibility:visible;mso-wrap-style:square;mso-wrap-distance-left:9pt;mso-wrap-distance-top:0;mso-wrap-distance-right:9pt;mso-wrap-distance-bottom:0;mso-position-horizontal:absolute;mso-position-horizontal-relative:text;mso-position-vertical:absolute;mso-position-vertical-relative:text;v-text-anchor:middle" o:gfxdata="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" fillcolor="#a7bfde [1620]" strokecolor="#4579b8 [3044]">
                 <v:fill color2="#e4ecf5 [500]" rotate="t" angle="180" colors="0 #a3c4ff;22938f #bfd5ff;1 #e5eeff" focus="100%" type="gradient"/>
                 <v:shadow on="t" color="black" opacity="24903f" origin=",.5" offset="0,.55556mm"/>
                 <v:textbox>
@@ -9284,13 +9205,155 @@
         <mc:AlternateContent>
           <mc:Choice Requires="wps">
             <w:drawing>
-              <wp:anchor distT="0" distB="0" distL="114300" distR="114300" simplePos="0" relativeHeight="251667968" behindDoc="0" locked="0" layoutInCell="1" allowOverlap="1" wp14:anchorId="75FCA57F" wp14:editId="7865E734">
+              <wp:anchor distT="0" distB="0" distL="114300" distR="114300" simplePos="0" relativeHeight="251664896" behindDoc="0" locked="0" layoutInCell="1" allowOverlap="1" wp14:anchorId="55A16D5C" wp14:editId="2DA534B4">
                 <wp:simplePos x="0" y="0"/>
                 <wp:positionH relativeFrom="column">
-                  <wp:posOffset>5425440</wp:posOffset>
+                  <wp:posOffset>5577840</wp:posOffset>
                 </wp:positionH>
                 <wp:positionV relativeFrom="paragraph">
-                  <wp:posOffset>254000</wp:posOffset>
+                  <wp:posOffset>259080</wp:posOffset>
+                </wp:positionV>
+                <wp:extent cx="0" cy="219075"/>
+                <wp:effectExtent l="0" t="0" r="19050" b="28575"/>
+                <wp:wrapNone/>
+                <wp:docPr id="4" name="Straight Connector 4"/>
+                <wp:cNvGraphicFramePr/>
+                <a:graphic xmlns:a="http://schemas.openxmlformats.org/drawingml/2006/main">
+                  <a:graphicData uri="http://schemas.microsoft.com/office/word/2010/wordprocessingShape">
+                    <wps:wsp>
+                      <wps:cNvCnPr/>
+                      <wps:spPr>
+                        <a:xfrm>
+                          <a:off x="0" y="0"/>
+                          <a:ext cx="0" cy="219075"/>
+                        </a:xfrm>
+                        <a:prstGeom prst="line">
+                          <a:avLst/>
+                        </a:prstGeom>
+                      </wps:spPr>
+                      <wps:style>
+                        <a:lnRef idx="1">
+                          <a:schemeClr val="accent1"/>
+                        </a:lnRef>
+                        <a:fillRef idx="0">
+                          <a:schemeClr val="accent1"/>
+                        </a:fillRef>
+                        <a:effectRef idx="0">
+                          <a:schemeClr val="accent1"/>
+                        </a:effectRef>
+                        <a:fontRef idx="minor">
+                          <a:schemeClr val="tx1"/>
+                        </a:fontRef>
+                      </wps:style>
+                      <wps:bodyPr/>
+                    </wps:wsp>
+                  </a:graphicData>
+                </a:graphic>
+                <wp14:sizeRelH relativeFrom="margin">
+                  <wp14:pctWidth>0</wp14:pctWidth>
+                </wp14:sizeRelH>
+                <wp14:sizeRelV relativeFrom="margin">
+                  <wp14:pctHeight>0</wp14:pctHeight>
+                </wp14:sizeRelV>
+              </wp:anchor>
+            </w:drawing>
+          </mc:Choice>
+          <mc:Fallback>
+            <w:pict>
+              <v:line w14:anchorId="6A9AAE10" id="Straight Connector 4" o:spid="_x0000_s1026" style="position:absolute;z-index:251664896;visibility:visible;mso-wrap-style:square;mso-width-percent:0;mso-height-percent:0;mso-wrap-distance-left:9pt;mso-wrap-distance-top:0;mso-wrap-distance-right:9pt;mso-wrap-distance-bottom:0;mso-position-horizontal:absolute;mso-position-horizontal-relative:text;mso-position-vertical:absolute;mso-position-vertical-relative:text;mso-width-percent:0;mso-height-percent:0;mso-width-relative:margin;mso-height-relative:margin" from="439.2pt,20.4pt" to="439.2pt,37.65pt" o:gfxdata="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" strokecolor="#4579b8 [3044]"/>
+            </w:pict>
+          </mc:Fallback>
+        </mc:AlternateContent>
+      </w:r>
+      <w:r>
+        <w:rPr>
+          <w:rFonts w:ascii="Times New Roman" w:hAnsi="Times New Roman" w:cs="Times New Roman"/>
+          <w:b/>
+          <w:noProof/>
+          <w:sz w:val="26"/>
+          <w:szCs w:val="26"/>
+        </w:rPr>
+        <mc:AlternateContent>
+          <mc:Choice Requires="wps">
+            <w:drawing>
+              <wp:anchor distT="0" distB="0" distL="114300" distR="114300" simplePos="0" relativeHeight="251655680" behindDoc="0" locked="0" layoutInCell="1" allowOverlap="1" wp14:anchorId="7863AFA5" wp14:editId="6C8E3F6A">
+                <wp:simplePos x="0" y="0"/>
+                <wp:positionH relativeFrom="column">
+                  <wp:posOffset>2044065</wp:posOffset>
+                </wp:positionH>
+                <wp:positionV relativeFrom="paragraph">
+                  <wp:posOffset>246380</wp:posOffset>
+                </wp:positionV>
+                <wp:extent cx="3549650" cy="12700"/>
+                <wp:effectExtent l="0" t="0" r="31750" b="25400"/>
+                <wp:wrapNone/>
+                <wp:docPr id="50" name="Straight Connector 50"/>
+                <wp:cNvGraphicFramePr/>
+                <a:graphic xmlns:a="http://schemas.openxmlformats.org/drawingml/2006/main">
+                  <a:graphicData uri="http://schemas.microsoft.com/office/word/2010/wordprocessingShape">
+                    <wps:wsp>
+                      <wps:cNvCnPr/>
+                      <wps:spPr>
+                        <a:xfrm>
+                          <a:off x="0" y="0"/>
+                          <a:ext cx="3549650" cy="12700"/>
+                        </a:xfrm>
+                        <a:prstGeom prst="line">
+                          <a:avLst/>
+                        </a:prstGeom>
+                      </wps:spPr>
+                      <wps:style>
+                        <a:lnRef idx="1">
+                          <a:schemeClr val="accent1"/>
+                        </a:lnRef>
+                        <a:fillRef idx="0">
+                          <a:schemeClr val="accent1"/>
+                        </a:fillRef>
+                        <a:effectRef idx="0">
+                          <a:schemeClr val="accent1"/>
+                        </a:effectRef>
+                        <a:fontRef idx="minor">
+                          <a:schemeClr val="tx1"/>
+                        </a:fontRef>
+                      </wps:style>
+                      <wps:bodyPr/>
+                    </wps:wsp>
+                  </a:graphicData>
+                </a:graphic>
+                <wp14:sizeRelH relativeFrom="margin">
+                  <wp14:pctWidth>0</wp14:pctWidth>
+                </wp14:sizeRelH>
+                <wp14:sizeRelV relativeFrom="margin">
+                  <wp14:pctHeight>0</wp14:pctHeight>
+                </wp14:sizeRelV>
+              </wp:anchor>
+            </w:drawing>
+          </mc:Choice>
+          <mc:Fallback>
+            <w:pict>
+              <v:line w14:anchorId="3A732BAC" id="Straight Connector 50" o:spid="_x0000_s1026" style="position:absolute;z-index:251655680;visibility:visible;mso-wrap-style:square;mso-width-percent:0;mso-height-percent:0;mso-wrap-distance-left:9pt;mso-wrap-distance-top:0;mso-wrap-distance-right:9pt;mso-wrap-distance-bottom:0;mso-position-horizontal:absolute;mso-position-horizontal-relative:text;mso-position-vertical:absolute;mso-position-vertical-relative:text;mso-width-percent:0;mso-height-percent:0;mso-width-relative:margin;mso-height-relative:margin" from="160.95pt,19.4pt" to="440.45pt,20.4pt" o:gfxdata="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" strokecolor="#4579b8 [3044]"/>
+            </w:pict>
+          </mc:Fallback>
+        </mc:AlternateContent>
+      </w:r>
+      <w:r>
+        <w:rPr>
+          <w:rFonts w:ascii="Times New Roman" w:hAnsi="Times New Roman" w:cs="Times New Roman"/>
+          <w:b/>
+          <w:noProof/>
+          <w:sz w:val="26"/>
+          <w:szCs w:val="26"/>
+        </w:rPr>
+        <mc:AlternateContent>
+          <mc:Choice Requires="wps">
+            <w:drawing>
+              <wp:anchor distT="0" distB="0" distL="114300" distR="114300" simplePos="0" relativeHeight="251661824" behindDoc="0" locked="0" layoutInCell="1" allowOverlap="1" wp14:anchorId="75FCA57F" wp14:editId="7473641D">
+                <wp:simplePos x="0" y="0"/>
+                <wp:positionH relativeFrom="column">
+                  <wp:posOffset>5025390</wp:posOffset>
+                </wp:positionH>
+                <wp:positionV relativeFrom="paragraph">
+                  <wp:posOffset>266700</wp:posOffset>
                 </wp:positionV>
                 <wp:extent cx="0" cy="723900"/>
                 <wp:effectExtent l="0" t="0" r="19050" b="19050"/>
@@ -9339,7 +9402,7 @@
           </mc:Choice>
           <mc:Fallback>
             <w:pict>
-              <v:line w14:anchorId="267F8659" id="Straight Connector 56" o:spid="_x0000_s1026" style="position:absolute;z-index:251667968;visibility:visible;mso-wrap-style:square;mso-width-percent:0;mso-height-percent:0;mso-wrap-distance-left:9pt;mso-wrap-distance-top:0;mso-wrap-distance-right:9pt;mso-wrap-distance-bottom:0;mso-position-horizontal:absolute;mso-position-horizontal-relative:text;mso-position-vertical:absolute;mso-position-vertical-relative:text;mso-width-percent:0;mso-height-percent:0;mso-width-relative:margin;mso-height-relative:margin" from="427.2pt,20pt" to="427.2pt,77pt" o:gfxdata="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" strokecolor="#4579b8 [3044]"/>
+              <v:line w14:anchorId="3F554220" id="Straight Connector 56" o:spid="_x0000_s1026" style="position:absolute;z-index:251661824;visibility:visible;mso-wrap-style:square;mso-width-percent:0;mso-height-percent:0;mso-wrap-distance-left:9pt;mso-wrap-distance-top:0;mso-wrap-distance-right:9pt;mso-wrap-distance-bottom:0;mso-position-horizontal:absolute;mso-position-horizontal-relative:text;mso-position-vertical:absolute;mso-position-vertical-relative:text;mso-width-percent:0;mso-height-percent:0;mso-width-relative:margin;mso-height-relative:margin" from="395.7pt,21pt" to="395.7pt,78pt" o:gfxdata="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" strokecolor="#4579b8 [3044]"/>
             </w:pict>
           </mc:Fallback>
         </mc:AlternateContent>
@@ -9355,78 +9418,7 @@
         <mc:AlternateContent>
           <mc:Choice Requires="wps">
             <w:drawing>
-              <wp:anchor distT="0" distB="0" distL="114300" distR="114300" simplePos="0" relativeHeight="251652608" behindDoc="0" locked="0" layoutInCell="1" allowOverlap="1" wp14:anchorId="7863AFA5" wp14:editId="23565397">
-                <wp:simplePos x="0" y="0"/>
-                <wp:positionH relativeFrom="column">
-                  <wp:posOffset>2044065</wp:posOffset>
-                </wp:positionH>
-                <wp:positionV relativeFrom="paragraph">
-                  <wp:posOffset>247015</wp:posOffset>
-                </wp:positionV>
-                <wp:extent cx="3381375" cy="9525"/>
-                <wp:effectExtent l="0" t="0" r="28575" b="28575"/>
-                <wp:wrapNone/>
-                <wp:docPr id="50" name="Straight Connector 50"/>
-                <wp:cNvGraphicFramePr/>
-                <a:graphic xmlns:a="http://schemas.openxmlformats.org/drawingml/2006/main">
-                  <a:graphicData uri="http://schemas.microsoft.com/office/word/2010/wordprocessingShape">
-                    <wps:wsp>
-                      <wps:cNvCnPr/>
-                      <wps:spPr>
-                        <a:xfrm>
-                          <a:off x="0" y="0"/>
-                          <a:ext cx="3381375" cy="9525"/>
-                        </a:xfrm>
-                        <a:prstGeom prst="line">
-                          <a:avLst/>
-                        </a:prstGeom>
-                      </wps:spPr>
-                      <wps:style>
-                        <a:lnRef idx="1">
-                          <a:schemeClr val="accent1"/>
-                        </a:lnRef>
-                        <a:fillRef idx="0">
-                          <a:schemeClr val="accent1"/>
-                        </a:fillRef>
-                        <a:effectRef idx="0">
-                          <a:schemeClr val="accent1"/>
-                        </a:effectRef>
-                        <a:fontRef idx="minor">
-                          <a:schemeClr val="tx1"/>
-                        </a:fontRef>
-                      </wps:style>
-                      <wps:bodyPr/>
-                    </wps:wsp>
-                  </a:graphicData>
-                </a:graphic>
-                <wp14:sizeRelH relativeFrom="margin">
-                  <wp14:pctWidth>0</wp14:pctWidth>
-                </wp14:sizeRelH>
-                <wp14:sizeRelV relativeFrom="margin">
-                  <wp14:pctHeight>0</wp14:pctHeight>
-                </wp14:sizeRelV>
-              </wp:anchor>
-            </w:drawing>
-          </mc:Choice>
-          <mc:Fallback>
-            <w:pict>
-              <v:line w14:anchorId="4F07938D" id="Straight Connector 50" o:spid="_x0000_s1026" style="position:absolute;z-index:251652608;visibility:visible;mso-wrap-style:square;mso-width-percent:0;mso-height-percent:0;mso-wrap-distance-left:9pt;mso-wrap-distance-top:0;mso-wrap-distance-right:9pt;mso-wrap-distance-bottom:0;mso-position-horizontal:absolute;mso-position-horizontal-relative:text;mso-position-vertical:absolute;mso-position-vertical-relative:text;mso-width-percent:0;mso-height-percent:0;mso-width-relative:margin;mso-height-relative:margin" from="160.95pt,19.45pt" to="427.2pt,20.2pt" o:gfxdata="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" strokecolor="#4579b8 [3044]"/>
-            </w:pict>
-          </mc:Fallback>
-        </mc:AlternateContent>
-      </w:r>
-      <w:r>
-        <w:rPr>
-          <w:rFonts w:ascii="Times New Roman" w:hAnsi="Times New Roman" w:cs="Times New Roman"/>
-          <w:b/>
-          <w:noProof/>
-          <w:sz w:val="26"/>
-          <w:szCs w:val="26"/>
-        </w:rPr>
-        <mc:AlternateContent>
-          <mc:Choice Requires="wps">
-            <w:drawing>
-              <wp:anchor distT="0" distB="0" distL="114300" distR="114300" simplePos="0" relativeHeight="251661824" behindDoc="0" locked="0" layoutInCell="1" allowOverlap="1" wp14:anchorId="41D18B11" wp14:editId="1ED0E265">
+              <wp:anchor distT="0" distB="0" distL="114300" distR="114300" simplePos="0" relativeHeight="251659776" behindDoc="0" locked="0" layoutInCell="1" allowOverlap="1" wp14:anchorId="41D18B11" wp14:editId="1ED0E265">
                 <wp:simplePos x="0" y="0"/>
                 <wp:positionH relativeFrom="column">
                   <wp:posOffset>4320540</wp:posOffset>
@@ -9481,7 +9473,7 @@
           </mc:Choice>
           <mc:Fallback>
             <w:pict>
-              <v:line w14:anchorId="336D7C4D" id="Straight Connector 55" o:spid="_x0000_s1026" style="position:absolute;z-index:251661824;visibility:visible;mso-wrap-style:square;mso-width-percent:0;mso-height-percent:0;mso-wrap-distance-left:9pt;mso-wrap-distance-top:0;mso-wrap-distance-right:9pt;mso-wrap-distance-bottom:0;mso-position-horizontal:absolute;mso-position-horizontal-relative:text;mso-position-vertical:absolute;mso-position-vertical-relative:text;mso-width-percent:0;mso-height-percent:0;mso-width-relative:margin;mso-height-relative:margin" from="340.2pt,20.2pt" to="340.2pt,37.45pt" o:gfxdata="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" strokecolor="#4579b8 [3044]"/>
+              <v:line w14:anchorId="3C9E9949" id="Straight Connector 55" o:spid="_x0000_s1026" style="position:absolute;z-index:251659776;visibility:visible;mso-wrap-style:square;mso-width-percent:0;mso-height-percent:0;mso-wrap-distance-left:9pt;mso-wrap-distance-top:0;mso-wrap-distance-right:9pt;mso-wrap-distance-bottom:0;mso-position-horizontal:absolute;mso-position-horizontal-relative:text;mso-position-vertical:absolute;mso-position-vertical-relative:text;mso-width-percent:0;mso-height-percent:0;mso-width-relative:margin;mso-height-relative:margin" from="340.2pt,20.2pt" to="340.2pt,37.45pt" o:gfxdata="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" strokecolor="#4579b8 [3044]"/>
             </w:pict>
           </mc:Fallback>
         </mc:AlternateContent>
@@ -9552,7 +9544,7 @@
           </mc:Choice>
           <mc:Fallback>
             <w:pict>
-              <v:line w14:anchorId="2A86ED7B" id="Straight Connector 53" o:spid="_x0000_s1026" style="position:absolute;z-index:251658752;visibility:visible;mso-wrap-style:square;mso-width-percent:0;mso-height-percent:0;mso-wrap-distance-left:9pt;mso-wrap-distance-top:0;mso-wrap-distance-right:9pt;mso-wrap-distance-bottom:0;mso-position-horizontal:absolute;mso-position-horizontal-relative:text;mso-position-vertical:absolute;mso-position-vertical-relative:text;mso-width-percent:0;mso-height-percent:0;mso-width-relative:margin;mso-height-relative:margin" from="243.45pt,20.2pt" to="243.45pt,37.45pt" o:gfxdata="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" strokecolor="#4579b8 [3044]"/>
+              <v:line w14:anchorId="15EEDA99" id="Straight Connector 53" o:spid="_x0000_s1026" style="position:absolute;z-index:251658752;visibility:visible;mso-wrap-style:square;mso-width-percent:0;mso-height-percent:0;mso-wrap-distance-left:9pt;mso-wrap-distance-top:0;mso-wrap-distance-right:9pt;mso-wrap-distance-bottom:0;mso-position-horizontal:absolute;mso-position-horizontal-relative:text;mso-position-vertical:absolute;mso-position-vertical-relative:text;mso-width-percent:0;mso-height-percent:0;mso-width-relative:margin;mso-height-relative:margin" from="243.45pt,20.2pt" to="243.45pt,37.45pt" o:gfxdata="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" strokecolor="#4579b8 [3044]"/>
             </w:pict>
           </mc:Fallback>
         </mc:AlternateContent>
@@ -9568,7 +9560,7 @@
         <mc:AlternateContent>
           <mc:Choice Requires="wps">
             <w:drawing>
-              <wp:anchor distT="0" distB="0" distL="114300" distR="114300" simplePos="0" relativeHeight="251655680" behindDoc="0" locked="0" layoutInCell="1" allowOverlap="1" wp14:anchorId="2209DD95" wp14:editId="6F86710C">
+              <wp:anchor distT="0" distB="0" distL="114300" distR="114300" simplePos="0" relativeHeight="251656704" behindDoc="0" locked="0" layoutInCell="1" allowOverlap="1" wp14:anchorId="2209DD95" wp14:editId="6F86710C">
                 <wp:simplePos x="0" y="0"/>
                 <wp:positionH relativeFrom="column">
                   <wp:posOffset>2044065</wp:posOffset>
@@ -9623,7 +9615,7 @@
           </mc:Choice>
           <mc:Fallback>
             <w:pict>
-              <v:line w14:anchorId="1DBF25B0" id="Straight Connector 52" o:spid="_x0000_s1026" style="position:absolute;z-index:251655680;visibility:visible;mso-wrap-style:square;mso-width-percent:0;mso-height-percent:0;mso-wrap-distance-left:9pt;mso-wrap-distance-top:0;mso-wrap-distance-right:9pt;mso-wrap-distance-bottom:0;mso-position-horizontal:absolute;mso-position-horizontal-relative:text;mso-position-vertical:absolute;mso-position-vertical-relative:text;mso-width-percent:0;mso-height-percent:0;mso-width-relative:margin;mso-height-relative:margin" from="160.95pt,19.45pt" to="160.95pt,37.45pt" o:gfxdata="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" strokecolor="#4579b8 [3044]"/>
+              <v:line w14:anchorId="5B4A207E" id="Straight Connector 52" o:spid="_x0000_s1026" style="position:absolute;z-index:251656704;visibility:visible;mso-wrap-style:square;mso-width-percent:0;mso-height-percent:0;mso-wrap-distance-left:9pt;mso-wrap-distance-top:0;mso-wrap-distance-right:9pt;mso-wrap-distance-bottom:0;mso-position-horizontal:absolute;mso-position-horizontal-relative:text;mso-position-vertical:absolute;mso-position-vertical-relative:text;mso-width-percent:0;mso-height-percent:0;mso-width-relative:margin;mso-height-relative:margin" from="160.95pt,19.45pt" to="160.95pt,37.45pt" o:gfxdata="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" strokecolor="#4579b8 [3044]"/>
             </w:pict>
           </mc:Fallback>
         </mc:AlternateContent>
@@ -9639,7 +9631,7 @@
         <mc:AlternateContent>
           <mc:Choice Requires="wps">
             <w:drawing>
-              <wp:anchor distT="0" distB="0" distL="114300" distR="114300" simplePos="0" relativeHeight="251646464" behindDoc="0" locked="0" layoutInCell="1" allowOverlap="1" wp14:anchorId="13ABC3FC" wp14:editId="3F8A604E">
+              <wp:anchor distT="0" distB="0" distL="114300" distR="114300" simplePos="0" relativeHeight="251653632" behindDoc="0" locked="0" layoutInCell="1" allowOverlap="1" wp14:anchorId="13ABC3FC" wp14:editId="3F8A604E">
                 <wp:simplePos x="0" y="0"/>
                 <wp:positionH relativeFrom="column">
                   <wp:posOffset>920115</wp:posOffset>
@@ -9694,7 +9686,7 @@
           </mc:Choice>
           <mc:Fallback>
             <w:pict>
-              <v:line w14:anchorId="19ECFB02" id="Straight Connector 47" o:spid="_x0000_s1026" style="position:absolute;z-index:251646464;visibility:visible;mso-wrap-style:square;mso-width-percent:0;mso-height-percent:0;mso-wrap-distance-left:9pt;mso-wrap-distance-top:0;mso-wrap-distance-right:9pt;mso-wrap-distance-bottom:0;mso-position-horizontal:absolute;mso-position-horizontal-relative:text;mso-position-vertical:absolute;mso-position-vertical-relative:text;mso-width-percent:0;mso-height-percent:0;mso-width-relative:margin;mso-height-relative:margin" from="72.45pt,11.95pt" to="72.45pt,35.2pt" o:gfxdata="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" strokecolor="#4579b8 [3044]"/>
+              <v:line w14:anchorId="506C7A0A" id="Straight Connector 47" o:spid="_x0000_s1026" style="position:absolute;z-index:251653632;visibility:visible;mso-wrap-style:square;mso-width-percent:0;mso-height-percent:0;mso-wrap-distance-left:9pt;mso-wrap-distance-top:0;mso-wrap-distance-right:9pt;mso-wrap-distance-bottom:0;mso-position-horizontal:absolute;mso-position-horizontal-relative:text;mso-position-vertical:absolute;mso-position-vertical-relative:text;mso-width-percent:0;mso-height-percent:0;mso-width-relative:margin;mso-height-relative:margin" from="72.45pt,11.95pt" to="72.45pt,35.2pt" o:gfxdata="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" strokecolor="#4579b8 [3044]"/>
             </w:pict>
           </mc:Fallback>
         </mc:AlternateContent>
@@ -9710,7 +9702,7 @@
         <mc:AlternateContent>
           <mc:Choice Requires="wps">
             <w:drawing>
-              <wp:anchor distT="0" distB="0" distL="114300" distR="114300" simplePos="0" relativeHeight="251649536" behindDoc="0" locked="0" layoutInCell="1" allowOverlap="1" wp14:anchorId="3A9D6E4C" wp14:editId="449D2AE8">
+              <wp:anchor distT="0" distB="0" distL="114300" distR="114300" simplePos="0" relativeHeight="251654656" behindDoc="0" locked="0" layoutInCell="1" allowOverlap="1" wp14:anchorId="3A9D6E4C" wp14:editId="449D2AE8">
                 <wp:simplePos x="0" y="0"/>
                 <wp:positionH relativeFrom="column">
                   <wp:posOffset>3720465</wp:posOffset>
@@ -9765,7 +9757,7 @@
           </mc:Choice>
           <mc:Fallback>
             <w:pict>
-              <v:line w14:anchorId="4B76F4D8" id="Straight Connector 49" o:spid="_x0000_s1026" style="position:absolute;z-index:251649536;visibility:visible;mso-wrap-style:square;mso-width-percent:0;mso-height-percent:0;mso-wrap-distance-left:9pt;mso-wrap-distance-top:0;mso-wrap-distance-right:9pt;mso-wrap-distance-bottom:0;mso-position-horizontal:absolute;mso-position-horizontal-relative:text;mso-position-vertical:absolute;mso-position-vertical-relative:text;mso-width-percent:0;mso-height-percent:0;mso-width-relative:margin;mso-height-relative:margin" from="292.95pt,11.95pt" to="292.95pt,19.45pt" o:gfxdata="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" strokecolor="#4579b8 [3044]"/>
+              <v:line w14:anchorId="7BF619BF" id="Straight Connector 49" o:spid="_x0000_s1026" style="position:absolute;z-index:251654656;visibility:visible;mso-wrap-style:square;mso-width-percent:0;mso-height-percent:0;mso-wrap-distance-left:9pt;mso-wrap-distance-top:0;mso-wrap-distance-right:9pt;mso-wrap-distance-bottom:0;mso-position-horizontal:absolute;mso-position-horizontal-relative:text;mso-position-vertical:absolute;mso-position-vertical-relative:text;mso-width-percent:0;mso-height-percent:0;mso-width-relative:margin;mso-height-relative:margin" from="292.95pt,11.95pt" to="292.95pt,19.45pt" o:gfxdata="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" strokecolor="#4579b8 [3044]"/>
             </w:pict>
           </mc:Fallback>
         </mc:AlternateContent>
@@ -9795,13 +9787,110 @@
         <mc:AlternateContent>
           <mc:Choice Requires="wps">
             <w:drawing>
-              <wp:anchor distT="0" distB="0" distL="114300" distR="114300" simplePos="0" relativeHeight="251643392" behindDoc="0" locked="0" layoutInCell="1" allowOverlap="1" wp14:anchorId="5C83E331" wp14:editId="4AAFB1A2">
+              <wp:anchor distT="0" distB="0" distL="114300" distR="114300" simplePos="0" relativeHeight="251665920" behindDoc="0" locked="0" layoutInCell="1" allowOverlap="1" wp14:anchorId="583F0CC8" wp14:editId="3A3D0DD6">
                 <wp:simplePos x="0" y="0"/>
                 <wp:positionH relativeFrom="column">
-                  <wp:posOffset>3920490</wp:posOffset>
+                  <wp:posOffset>5219065</wp:posOffset>
                 </wp:positionH>
                 <wp:positionV relativeFrom="paragraph">
-                  <wp:posOffset>189865</wp:posOffset>
+                  <wp:posOffset>193675</wp:posOffset>
+                </wp:positionV>
+                <wp:extent cx="781050" cy="314325"/>
+                <wp:effectExtent l="57150" t="38100" r="76200" b="104775"/>
+                <wp:wrapNone/>
+                <wp:docPr id="5" name="Rectangle 5"/>
+                <wp:cNvGraphicFramePr/>
+                <a:graphic xmlns:a="http://schemas.openxmlformats.org/drawingml/2006/main">
+                  <a:graphicData uri="http://schemas.microsoft.com/office/word/2010/wordprocessingShape">
+                    <wps:wsp>
+                      <wps:cNvSpPr/>
+                      <wps:spPr>
+                        <a:xfrm>
+                          <a:off x="0" y="0"/>
+                          <a:ext cx="781050" cy="314325"/>
+                        </a:xfrm>
+                        <a:prstGeom prst="rect">
+                          <a:avLst/>
+                        </a:prstGeom>
+                      </wps:spPr>
+                      <wps:style>
+                        <a:lnRef idx="1">
+                          <a:schemeClr val="accent1"/>
+                        </a:lnRef>
+                        <a:fillRef idx="2">
+                          <a:schemeClr val="accent1"/>
+                        </a:fillRef>
+                        <a:effectRef idx="1">
+                          <a:schemeClr val="accent1"/>
+                        </a:effectRef>
+                        <a:fontRef idx="minor">
+                          <a:schemeClr val="dk1"/>
+                        </a:fontRef>
+                      </wps:style>
+                      <wps:txbx>
+                        <w:txbxContent>
+                          <w:p>
+                            <w:pPr>
+                              <w:jc w:val="center"/>
+                            </w:pPr>
+                            <w:r>
+                              <w:t>UI_12</w:t>
+                            </w:r>
+                          </w:p>
+                        </w:txbxContent>
+                      </wps:txbx>
+                      <wps:bodyPr rot="0" spcFirstLastPara="0" vertOverflow="overflow" horzOverflow="overflow" vert="horz" wrap="square" lIns="91440" tIns="45720" rIns="91440" bIns="45720" numCol="1" spcCol="0" rtlCol="0" fromWordArt="0" anchor="ctr" anchorCtr="0" forceAA="0" compatLnSpc="1">
+                        <a:prstTxWarp prst="textNoShape">
+                          <a:avLst/>
+                        </a:prstTxWarp>
+                        <a:noAutofit/>
+                      </wps:bodyPr>
+                    </wps:wsp>
+                  </a:graphicData>
+                </a:graphic>
+              </wp:anchor>
+            </w:drawing>
+          </mc:Choice>
+          <mc:Fallback>
+            <w:pict>
+              <v:rect w14:anchorId="583F0CC8" id="Rectangle 5" o:spid="_x0000_s1032" style="position:absolute;left:0;text-align:left;margin-left:410.95pt;margin-top:15.25pt;width:61.5pt;height:24.75pt;z-index:251665920;visibility:visible;mso-wrap-style:square;mso-wrap-distance-left:9pt;mso-wrap-distance-top:0;mso-wrap-distance-right:9pt;mso-wrap-distance-bottom:0;mso-position-horizontal:absolute;mso-position-horizontal-relative:text;mso-position-vertical:absolute;mso-position-vertical-relative:text;v-text-anchor:middle" o:gfxdata="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" fillcolor="#a7bfde [1620]" strokecolor="#4579b8 [3044]">
+                <v:fill color2="#e4ecf5 [500]" rotate="t" angle="180" colors="0 #a3c4ff;22938f #bfd5ff;1 #e5eeff" focus="100%" type="gradient"/>
+                <v:shadow on="t" color="black" opacity="24903f" origin=",.5" offset="0,.55556mm"/>
+                <v:textbox>
+                  <w:txbxContent>
+                    <w:p>
+                      <w:pPr>
+                        <w:jc w:val="center"/>
+                      </w:pPr>
+                      <w:r>
+                        <w:t>UI_12</w:t>
+                      </w:r>
+                    </w:p>
+                  </w:txbxContent>
+                </v:textbox>
+              </v:rect>
+            </w:pict>
+          </mc:Fallback>
+        </mc:AlternateContent>
+      </w:r>
+      <w:r>
+        <w:rPr>
+          <w:rFonts w:ascii="Times New Roman" w:hAnsi="Times New Roman" w:cs="Times New Roman"/>
+          <w:b/>
+          <w:noProof/>
+          <w:sz w:val="26"/>
+          <w:szCs w:val="26"/>
+        </w:rPr>
+        <mc:AlternateContent>
+          <mc:Choice Requires="wps">
+            <w:drawing>
+              <wp:anchor distT="0" distB="0" distL="114300" distR="114300" simplePos="0" relativeHeight="251652608" behindDoc="0" locked="0" layoutInCell="1" allowOverlap="1" wp14:anchorId="5C83E331" wp14:editId="0CD917B9">
+                <wp:simplePos x="0" y="0"/>
+                <wp:positionH relativeFrom="column">
+                  <wp:posOffset>3939540</wp:posOffset>
+                </wp:positionH>
+                <wp:positionV relativeFrom="paragraph">
+                  <wp:posOffset>202565</wp:posOffset>
                 </wp:positionV>
                 <wp:extent cx="781050" cy="314325"/>
                 <wp:effectExtent l="57150" t="38100" r="76200" b="104775"/>
@@ -9861,7 +9950,7 @@
           </mc:Choice>
           <mc:Fallback>
             <w:pict>
-              <v:rect w14:anchorId="5C83E331" id="Rectangle 38" o:spid="_x0000_s1032" style="position:absolute;left:0;text-align:left;margin-left:308.7pt;margin-top:14.95pt;width:61.5pt;height:24.75pt;z-index:251643392;visibility:visible;mso-wrap-style:square;mso-wrap-distance-left:9pt;mso-wrap-distance-top:0;mso-wrap-distance-right:9pt;mso-wrap-distance-bottom:0;mso-position-horizontal:absolute;mso-position-horizontal-relative:text;mso-position-vertical:absolute;mso-position-vertical-relative:text;v-text-anchor:middle" o:gfxdata="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" fillcolor="#a7bfde [1620]" strokecolor="#4579b8 [3044]">
+              <v:rect w14:anchorId="5C83E331" id="Rectangle 38" o:spid="_x0000_s1033" style="position:absolute;left:0;text-align:left;margin-left:310.2pt;margin-top:15.95pt;width:61.5pt;height:24.75pt;z-index:251652608;visibility:visible;mso-wrap-style:square;mso-wrap-distance-left:9pt;mso-wrap-distance-top:0;mso-wrap-distance-right:9pt;mso-wrap-distance-bottom:0;mso-position-horizontal:absolute;mso-position-horizontal-relative:text;mso-position-vertical:absolute;mso-position-vertical-relative:text;v-text-anchor:middle" o:gfxdata="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" fillcolor="#a7bfde [1620]" strokecolor="#4579b8 [3044]">
                 <v:fill color2="#e4ecf5 [500]" rotate="t" angle="180" colors="0 #a3c4ff;22938f #bfd5ff;1 #e5eeff" focus="100%" type="gradient"/>
                 <v:shadow on="t" color="black" opacity="24903f" origin=",.5" offset="0,.55556mm"/>
                 <v:textbox>
@@ -9892,7 +9981,7 @@
         <mc:AlternateContent>
           <mc:Choice Requires="wps">
             <w:drawing>
-              <wp:anchor distT="0" distB="0" distL="114300" distR="114300" simplePos="0" relativeHeight="251634176" behindDoc="0" locked="0" layoutInCell="1" allowOverlap="1" wp14:anchorId="513E5DBB" wp14:editId="609EAC84">
+              <wp:anchor distT="0" distB="0" distL="114300" distR="114300" simplePos="0" relativeHeight="251651584" behindDoc="0" locked="0" layoutInCell="1" allowOverlap="1" wp14:anchorId="513E5DBB" wp14:editId="4E42905C">
                 <wp:simplePos x="0" y="0"/>
                 <wp:positionH relativeFrom="column">
                   <wp:posOffset>2710815</wp:posOffset>
@@ -9958,7 +10047,7 @@
           </mc:Choice>
           <mc:Fallback>
             <w:pict>
-              <v:rect w14:anchorId="513E5DBB" id="Rectangle 34" o:spid="_x0000_s1033" style="position:absolute;left:0;text-align:left;margin-left:213.45pt;margin-top:14.95pt;width:61.5pt;height:24.75pt;z-index:251634176;visibility:visible;mso-wrap-style:square;mso-wrap-distance-left:9pt;mso-wrap-distance-top:0;mso-wrap-distance-right:9pt;mso-wrap-distance-bottom:0;mso-position-horizontal:absolute;mso-position-horizontal-relative:text;mso-position-vertical:absolute;mso-position-vertical-relative:text;v-text-anchor:middle" o:gfxdata="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" fillcolor="#a7bfde [1620]" strokecolor="#4579b8 [3044]">
+              <v:rect w14:anchorId="513E5DBB" id="Rectangle 34" o:spid="_x0000_s1034" style="position:absolute;left:0;text-align:left;margin-left:213.45pt;margin-top:14.95pt;width:61.5pt;height:24.75pt;z-index:251651584;visibility:visible;mso-wrap-style:square;mso-wrap-distance-left:9pt;mso-wrap-distance-top:0;mso-wrap-distance-right:9pt;mso-wrap-distance-bottom:0;mso-position-horizontal:absolute;mso-position-horizontal-relative:text;mso-position-vertical:absolute;mso-position-vertical-relative:text;v-text-anchor:middle" o:gfxdata="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" fillcolor="#a7bfde [1620]" strokecolor="#4579b8 [3044]">
                 <v:fill color2="#e4ecf5 [500]" rotate="t" angle="180" colors="0 #a3c4ff;22938f #bfd5ff;1 #e5eeff" focus="100%" type="gradient"/>
                 <v:shadow on="t" color="black" opacity="24903f" origin=",.5" offset="0,.55556mm"/>
                 <v:textbox>
@@ -9989,7 +10078,7 @@
         <mc:AlternateContent>
           <mc:Choice Requires="wps">
             <w:drawing>
-              <wp:anchor distT="0" distB="0" distL="114300" distR="114300" simplePos="0" relativeHeight="251625984" behindDoc="0" locked="0" layoutInCell="1" allowOverlap="1" wp14:anchorId="424D3F23" wp14:editId="287BECDF">
+              <wp:anchor distT="0" distB="0" distL="114300" distR="114300" simplePos="0" relativeHeight="251650560" behindDoc="0" locked="0" layoutInCell="1" allowOverlap="1" wp14:anchorId="424D3F23" wp14:editId="287BECDF">
                 <wp:simplePos x="0" y="0"/>
                 <wp:positionH relativeFrom="column">
                   <wp:posOffset>1644015</wp:posOffset>
@@ -10055,7 +10144,7 @@
           </mc:Choice>
           <mc:Fallback>
             <w:pict>
-              <v:rect w14:anchorId="424D3F23" id="Rectangle 29" o:spid="_x0000_s1034" style="position:absolute;left:0;text-align:left;margin-left:129.45pt;margin-top:14.95pt;width:61.5pt;height:24.75pt;z-index:251625984;visibility:visible;mso-wrap-style:square;mso-wrap-distance-left:9pt;mso-wrap-distance-top:0;mso-wrap-distance-right:9pt;mso-wrap-distance-bottom:0;mso-position-horizontal:absolute;mso-position-horizontal-relative:text;mso-position-vertical:absolute;mso-position-vertical-relative:text;v-text-anchor:middle" o:gfxdata="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" fillcolor="#a7bfde [1620]" strokecolor="#4579b8 [3044]">
+              <v:rect w14:anchorId="424D3F23" id="Rectangle 29" o:spid="_x0000_s1035" style="position:absolute;left:0;text-align:left;margin-left:129.45pt;margin-top:14.95pt;width:61.5pt;height:24.75pt;z-index:251650560;visibility:visible;mso-wrap-style:square;mso-wrap-distance-left:9pt;mso-wrap-distance-top:0;mso-wrap-distance-right:9pt;mso-wrap-distance-bottom:0;mso-position-horizontal:absolute;mso-position-horizontal-relative:text;mso-position-vertical:absolute;mso-position-vertical-relative:text;v-text-anchor:middle" o:gfxdata="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" fillcolor="#a7bfde [1620]" strokecolor="#4579b8 [3044]">
                 <v:fill color2="#e4ecf5 [500]" rotate="t" angle="180" colors="0 #a3c4ff;22938f #bfd5ff;1 #e5eeff" focus="100%" type="gradient"/>
                 <v:shadow on="t" color="black" opacity="24903f" origin=",.5" offset="0,.55556mm"/>
                 <v:textbox>
@@ -10086,7 +10175,7 @@
         <mc:AlternateContent>
           <mc:Choice Requires="wps">
             <w:drawing>
-              <wp:anchor distT="0" distB="0" distL="114300" distR="114300" simplePos="0" relativeHeight="251622912" behindDoc="0" locked="0" layoutInCell="1" allowOverlap="1" wp14:anchorId="353AE19B" wp14:editId="2EEDD2CC">
+              <wp:anchor distT="0" distB="0" distL="114300" distR="114300" simplePos="0" relativeHeight="251648512" behindDoc="0" locked="0" layoutInCell="1" allowOverlap="1" wp14:anchorId="353AE19B" wp14:editId="2EEDD2CC">
                 <wp:simplePos x="0" y="0"/>
                 <wp:positionH relativeFrom="column">
                   <wp:posOffset>434340</wp:posOffset>
@@ -10152,7 +10241,7 @@
           </mc:Choice>
           <mc:Fallback>
             <w:pict>
-              <v:rect w14:anchorId="353AE19B" id="Rectangle 21" o:spid="_x0000_s1035" style="position:absolute;left:0;text-align:left;margin-left:34.2pt;margin-top:12.7pt;width:61.5pt;height:24.75pt;z-index:251622912;visibility:visible;mso-wrap-style:square;mso-wrap-distance-left:9pt;mso-wrap-distance-top:0;mso-wrap-distance-right:9pt;mso-wrap-distance-bottom:0;mso-position-horizontal:absolute;mso-position-horizontal-relative:text;mso-position-vertical:absolute;mso-position-vertical-relative:text;v-text-anchor:middle" o:gfxdata="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" fillcolor="#a7bfde [1620]" strokecolor="#4579b8 [3044]">
+              <v:rect w14:anchorId="353AE19B" id="Rectangle 21" o:spid="_x0000_s1036" style="position:absolute;left:0;text-align:left;margin-left:34.2pt;margin-top:12.7pt;width:61.5pt;height:24.75pt;z-index:251648512;visibility:visible;mso-wrap-style:square;mso-wrap-distance-left:9pt;mso-wrap-distance-top:0;mso-wrap-distance-right:9pt;mso-wrap-distance-bottom:0;mso-position-horizontal:absolute;mso-position-horizontal-relative:text;mso-position-vertical:absolute;mso-position-vertical-relative:text;v-text-anchor:middle" o:gfxdata="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" fillcolor="#a7bfde [1620]" strokecolor="#4579b8 [3044]">
                 <v:fill color2="#e4ecf5 [500]" rotate="t" angle="180" colors="0 #a3c4ff;22938f #bfd5ff;1 #e5eeff" focus="100%" type="gradient"/>
                 <v:shadow on="t" color="black" opacity="24903f" origin=",.5" offset="0,.55556mm"/>
                 <v:textbox>
@@ -10197,7 +10286,7 @@
         <mc:AlternateContent>
           <mc:Choice Requires="wps">
             <w:drawing>
-              <wp:anchor distT="0" distB="0" distL="114300" distR="114300" simplePos="0" relativeHeight="251671040" behindDoc="0" locked="0" layoutInCell="1" allowOverlap="1" wp14:anchorId="74BCADA1" wp14:editId="055DEB4F">
+              <wp:anchor distT="0" distB="0" distL="114300" distR="114300" simplePos="0" relativeHeight="251660800" behindDoc="0" locked="0" layoutInCell="1" allowOverlap="1" wp14:anchorId="74BCADA1" wp14:editId="055DEB4F">
                 <wp:simplePos x="0" y="0"/>
                 <wp:positionH relativeFrom="column">
                   <wp:posOffset>2044065</wp:posOffset>
@@ -10252,7 +10341,7 @@
           </mc:Choice>
           <mc:Fallback>
             <w:pict>
-              <v:line w14:anchorId="11B06CBF" id="Straight Connector 57" o:spid="_x0000_s1026" style="position:absolute;z-index:251671040;visibility:visible;mso-wrap-style:square;mso-width-percent:0;mso-height-percent:0;mso-wrap-distance-left:9pt;mso-wrap-distance-top:0;mso-wrap-distance-right:9pt;mso-wrap-distance-bottom:0;mso-position-horizontal:absolute;mso-position-horizontal-relative:text;mso-position-vertical:absolute;mso-position-vertical-relative:text;mso-width-percent:0;mso-height-percent:0;mso-width-relative:margin;mso-height-relative:margin" from="160.95pt,17.35pt" to="160.95pt,48.1pt" o:gfxdata="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" strokecolor="#4579b8 [3044]"/>
+              <v:line w14:anchorId="5F4D88D3" id="Straight Connector 57" o:spid="_x0000_s1026" style="position:absolute;z-index:251660800;visibility:visible;mso-wrap-style:square;mso-width-percent:0;mso-height-percent:0;mso-wrap-distance-left:9pt;mso-wrap-distance-top:0;mso-wrap-distance-right:9pt;mso-wrap-distance-bottom:0;mso-position-horizontal:absolute;mso-position-horizontal-relative:text;mso-position-vertical:absolute;mso-position-vertical-relative:text;mso-width-percent:0;mso-height-percent:0;mso-width-relative:margin;mso-height-relative:margin" from="160.95pt,17.35pt" to="160.95pt,48.1pt" o:gfxdata="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" strokecolor="#4579b8 [3044]"/>
             </w:pict>
           </mc:Fallback>
         </mc:AlternateContent>
@@ -10282,7 +10371,7 @@
         <mc:AlternateContent>
           <mc:Choice Requires="wps">
             <w:drawing>
-              <wp:anchor distT="0" distB="0" distL="114300" distR="114300" simplePos="0" relativeHeight="251697664" behindDoc="0" locked="0" layoutInCell="1" allowOverlap="1" wp14:anchorId="7F18E5E0" wp14:editId="7937BAB5">
+              <wp:anchor distT="0" distB="0" distL="114300" distR="114300" simplePos="0" relativeHeight="251673088" behindDoc="0" locked="0" layoutInCell="1" allowOverlap="1" wp14:anchorId="7F18E5E0" wp14:editId="7937BAB5">
                 <wp:simplePos x="0" y="0"/>
                 <wp:positionH relativeFrom="column">
                   <wp:posOffset>5644515</wp:posOffset>
@@ -10337,7 +10426,7 @@
           </mc:Choice>
           <mc:Fallback>
             <w:pict>
-              <v:line w14:anchorId="5EF73176" id="Straight Connector 70" o:spid="_x0000_s1026" style="position:absolute;z-index:251697664;visibility:visible;mso-wrap-style:square;mso-width-percent:0;mso-height-percent:0;mso-wrap-distance-left:9pt;mso-wrap-distance-top:0;mso-wrap-distance-right:9pt;mso-wrap-distance-bottom:0;mso-position-horizontal:absolute;mso-position-horizontal-relative:text;mso-position-vertical:absolute;mso-position-vertical-relative:text;mso-width-percent:0;mso-height-percent:0;mso-width-relative:margin;mso-height-relative:margin" from="444.45pt,9.9pt" to="444.45pt,26.4pt" o:gfxdata="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" strokecolor="#4579b8 [3044]"/>
+              <v:line w14:anchorId="18379F7F" id="Straight Connector 70" o:spid="_x0000_s1026" style="position:absolute;z-index:251673088;visibility:visible;mso-wrap-style:square;mso-width-percent:0;mso-height-percent:0;mso-wrap-distance-left:9pt;mso-wrap-distance-top:0;mso-wrap-distance-right:9pt;mso-wrap-distance-bottom:0;mso-position-horizontal:absolute;mso-position-horizontal-relative:text;mso-position-vertical:absolute;mso-position-vertical-relative:text;mso-width-percent:0;mso-height-percent:0;mso-width-relative:margin;mso-height-relative:margin" from="444.45pt,9.9pt" to="444.45pt,26.4pt" o:gfxdata="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" strokecolor="#4579b8 [3044]"/>
             </w:pict>
           </mc:Fallback>
         </mc:AlternateContent>
@@ -10353,7 +10442,7 @@
         <mc:AlternateContent>
           <mc:Choice Requires="wps">
             <w:drawing>
-              <wp:anchor distT="0" distB="0" distL="114300" distR="114300" simplePos="0" relativeHeight="251694592" behindDoc="0" locked="0" layoutInCell="1" allowOverlap="1" wp14:anchorId="6A02A72A" wp14:editId="02D3E861">
+              <wp:anchor distT="0" distB="0" distL="114300" distR="114300" simplePos="0" relativeHeight="251672064" behindDoc="0" locked="0" layoutInCell="1" allowOverlap="1" wp14:anchorId="6A02A72A" wp14:editId="02D3E861">
                 <wp:simplePos x="0" y="0"/>
                 <wp:positionH relativeFrom="column">
                   <wp:posOffset>4825365</wp:posOffset>
@@ -10408,7 +10497,7 @@
           </mc:Choice>
           <mc:Fallback>
             <w:pict>
-              <v:line w14:anchorId="22A423E8" id="Straight Connector 69" o:spid="_x0000_s1026" style="position:absolute;z-index:251694592;visibility:visible;mso-wrap-style:square;mso-width-percent:0;mso-height-percent:0;mso-wrap-distance-left:9pt;mso-wrap-distance-top:0;mso-wrap-distance-right:9pt;mso-wrap-distance-bottom:0;mso-position-horizontal:absolute;mso-position-horizontal-relative:text;mso-position-vertical:absolute;mso-position-vertical-relative:text;mso-width-percent:0;mso-height-percent:0;mso-width-relative:margin;mso-height-relative:margin" from="379.95pt,9.9pt" to="379.95pt,26.4pt" o:gfxdata="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" strokecolor="#4579b8 [3044]"/>
+              <v:line w14:anchorId="5DB7DD74" id="Straight Connector 69" o:spid="_x0000_s1026" style="position:absolute;z-index:251672064;visibility:visible;mso-wrap-style:square;mso-width-percent:0;mso-height-percent:0;mso-wrap-distance-left:9pt;mso-wrap-distance-top:0;mso-wrap-distance-right:9pt;mso-wrap-distance-bottom:0;mso-position-horizontal:absolute;mso-position-horizontal-relative:text;mso-position-vertical:absolute;mso-position-vertical-relative:text;mso-width-percent:0;mso-height-percent:0;mso-width-relative:margin;mso-height-relative:margin" from="379.95pt,9.9pt" to="379.95pt,26.4pt" o:gfxdata="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" strokecolor="#4579b8 [3044]"/>
             </w:pict>
           </mc:Fallback>
         </mc:AlternateContent>
@@ -10424,7 +10513,7 @@
         <mc:AlternateContent>
           <mc:Choice Requires="wps">
             <w:drawing>
-              <wp:anchor distT="0" distB="0" distL="114300" distR="114300" simplePos="0" relativeHeight="251692544" behindDoc="0" locked="0" layoutInCell="1" allowOverlap="1" wp14:anchorId="168676DB" wp14:editId="3F8A6A15">
+              <wp:anchor distT="0" distB="0" distL="114300" distR="114300" simplePos="0" relativeHeight="251671040" behindDoc="0" locked="0" layoutInCell="1" allowOverlap="1" wp14:anchorId="168676DB" wp14:editId="3F8A6A15">
                 <wp:simplePos x="0" y="0"/>
                 <wp:positionH relativeFrom="column">
                   <wp:posOffset>3968115</wp:posOffset>
@@ -10479,7 +10568,7 @@
           </mc:Choice>
           <mc:Fallback>
             <w:pict>
-              <v:line w14:anchorId="3D9D593B" id="Straight Connector 68" o:spid="_x0000_s1026" style="position:absolute;z-index:251692544;visibility:visible;mso-wrap-style:square;mso-width-percent:0;mso-height-percent:0;mso-wrap-distance-left:9pt;mso-wrap-distance-top:0;mso-wrap-distance-right:9pt;mso-wrap-distance-bottom:0;mso-position-horizontal:absolute;mso-position-horizontal-relative:text;mso-position-vertical:absolute;mso-position-vertical-relative:text;mso-width-percent:0;mso-height-percent:0;mso-width-relative:margin;mso-height-relative:margin" from="312.45pt,9.9pt" to="312.45pt,26.4pt" o:gfxdata="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" strokecolor="#4579b8 [3044]"/>
+              <v:line w14:anchorId="5F24E1F1" id="Straight Connector 68" o:spid="_x0000_s1026" style="position:absolute;z-index:251671040;visibility:visible;mso-wrap-style:square;mso-width-percent:0;mso-height-percent:0;mso-wrap-distance-left:9pt;mso-wrap-distance-top:0;mso-wrap-distance-right:9pt;mso-wrap-distance-bottom:0;mso-position-horizontal:absolute;mso-position-horizontal-relative:text;mso-position-vertical:absolute;mso-position-vertical-relative:text;mso-width-percent:0;mso-height-percent:0;mso-width-relative:margin;mso-height-relative:margin" from="312.45pt,9.9pt" to="312.45pt,26.4pt" o:gfxdata="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" strokecolor="#4579b8 [3044]"/>
             </w:pict>
           </mc:Fallback>
         </mc:AlternateContent>
@@ -10495,7 +10584,7 @@
         <mc:AlternateContent>
           <mc:Choice Requires="wps">
             <w:drawing>
-              <wp:anchor distT="0" distB="0" distL="114300" distR="114300" simplePos="0" relativeHeight="251689472" behindDoc="0" locked="0" layoutInCell="1" allowOverlap="1" wp14:anchorId="3C146CCA" wp14:editId="769E4DF5">
+              <wp:anchor distT="0" distB="0" distL="114300" distR="114300" simplePos="0" relativeHeight="251670016" behindDoc="0" locked="0" layoutInCell="1" allowOverlap="1" wp14:anchorId="3C146CCA" wp14:editId="769E4DF5">
                 <wp:simplePos x="0" y="0"/>
                 <wp:positionH relativeFrom="column">
                   <wp:posOffset>3044190</wp:posOffset>
@@ -10550,7 +10639,7 @@
           </mc:Choice>
           <mc:Fallback>
             <w:pict>
-              <v:line w14:anchorId="2F9AA7E5" id="Straight Connector 67" o:spid="_x0000_s1026" style="position:absolute;z-index:251689472;visibility:visible;mso-wrap-style:square;mso-width-percent:0;mso-height-percent:0;mso-wrap-distance-left:9pt;mso-wrap-distance-top:0;mso-wrap-distance-right:9pt;mso-wrap-distance-bottom:0;mso-position-horizontal:absolute;mso-position-horizontal-relative:text;mso-position-vertical:absolute;mso-position-vertical-relative:text;mso-width-percent:0;mso-height-percent:0;mso-width-relative:margin;mso-height-relative:margin" from="239.7pt,9.9pt" to="239.7pt,26.4pt" o:gfxdata="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" strokecolor="#4579b8 [3044]"/>
+              <v:line w14:anchorId="1F689B03" id="Straight Connector 67" o:spid="_x0000_s1026" style="position:absolute;z-index:251670016;visibility:visible;mso-wrap-style:square;mso-width-percent:0;mso-height-percent:0;mso-wrap-distance-left:9pt;mso-wrap-distance-top:0;mso-wrap-distance-right:9pt;mso-wrap-distance-bottom:0;mso-position-horizontal:absolute;mso-position-horizontal-relative:text;mso-position-vertical:absolute;mso-position-vertical-relative:text;mso-width-percent:0;mso-height-percent:0;mso-width-relative:margin;mso-height-relative:margin" from="239.7pt,9.9pt" to="239.7pt,26.4pt" o:gfxdata="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" strokecolor="#4579b8 [3044]"/>
             </w:pict>
           </mc:Fallback>
         </mc:AlternateContent>
@@ -10566,7 +10655,7 @@
         <mc:AlternateContent>
           <mc:Choice Requires="wps">
             <w:drawing>
-              <wp:anchor distT="0" distB="0" distL="114300" distR="114300" simplePos="0" relativeHeight="251686400" behindDoc="0" locked="0" layoutInCell="1" allowOverlap="1" wp14:anchorId="3221A245" wp14:editId="4F5B0B0E">
+              <wp:anchor distT="0" distB="0" distL="114300" distR="114300" simplePos="0" relativeHeight="251668992" behindDoc="0" locked="0" layoutInCell="1" allowOverlap="1" wp14:anchorId="3221A245" wp14:editId="4F5B0B0E">
                 <wp:simplePos x="0" y="0"/>
                 <wp:positionH relativeFrom="column">
                   <wp:posOffset>3044190</wp:posOffset>
@@ -10621,7 +10710,7 @@
           </mc:Choice>
           <mc:Fallback>
             <w:pict>
-              <v:line w14:anchorId="75C942E9" id="Straight Connector 65" o:spid="_x0000_s1026" style="position:absolute;z-index:251686400;visibility:visible;mso-wrap-style:square;mso-width-percent:0;mso-height-percent:0;mso-wrap-distance-left:9pt;mso-wrap-distance-top:0;mso-wrap-distance-right:9pt;mso-wrap-distance-bottom:0;mso-position-horizontal:absolute;mso-position-horizontal-relative:text;mso-position-vertical:absolute;mso-position-vertical-relative:text;mso-width-percent:0;mso-height-percent:0;mso-width-relative:margin;mso-height-relative:margin" from="239.7pt,9.9pt" to="444.45pt,9.9pt" o:gfxdata="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" strokecolor="#4579b8 [3044]"/>
+              <v:line w14:anchorId="624726BF" id="Straight Connector 65" o:spid="_x0000_s1026" style="position:absolute;z-index:251668992;visibility:visible;mso-wrap-style:square;mso-width-percent:0;mso-height-percent:0;mso-wrap-distance-left:9pt;mso-wrap-distance-top:0;mso-wrap-distance-right:9pt;mso-wrap-distance-bottom:0;mso-position-horizontal:absolute;mso-position-horizontal-relative:text;mso-position-vertical:absolute;mso-position-vertical-relative:text;mso-width-percent:0;mso-height-percent:0;mso-width-relative:margin;mso-height-relative:margin" from="239.7pt,9.9pt" to="444.45pt,9.9pt" o:gfxdata="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" strokecolor="#4579b8 [3044]"/>
             </w:pict>
           </mc:Fallback>
         </mc:AlternateContent>
@@ -10651,7 +10740,7 @@
         <mc:AlternateContent>
           <mc:Choice Requires="wps">
             <w:drawing>
-              <wp:anchor distT="0" distB="0" distL="114300" distR="114300" simplePos="0" relativeHeight="251674112" behindDoc="0" locked="0" layoutInCell="1" allowOverlap="1" wp14:anchorId="72C3F7B1" wp14:editId="630238CF">
+              <wp:anchor distT="0" distB="0" distL="114300" distR="114300" simplePos="0" relativeHeight="251662848" behindDoc="0" locked="0" layoutInCell="1" allowOverlap="1" wp14:anchorId="72C3F7B1" wp14:editId="630238CF">
                 <wp:simplePos x="0" y="0"/>
                 <wp:positionH relativeFrom="column">
                   <wp:posOffset>2672715</wp:posOffset>
@@ -10698,7 +10787,7 @@
                               <w:jc w:val="center"/>
                             </w:pPr>
                             <w:r>
-                              <w:t>UI_12</w:t>
+                              <w:t>UI_13</w:t>
                             </w:r>
                           </w:p>
                         </w:txbxContent>
@@ -10717,7 +10806,7 @@
           </mc:Choice>
           <mc:Fallback>
             <w:pict>
-              <v:rect w14:anchorId="72C3F7B1" id="Rectangle 61" o:spid="_x0000_s1036" style="position:absolute;left:0;text-align:left;margin-left:210.45pt;margin-top:3.95pt;width:61.5pt;height:24.75pt;z-index:251674112;visibility:visible;mso-wrap-style:square;mso-wrap-distance-left:9pt;mso-wrap-distance-top:0;mso-wrap-distance-right:9pt;mso-wrap-distance-bottom:0;mso-position-horizontal:absolute;mso-position-horizontal-relative:text;mso-position-vertical:absolute;mso-position-vertical-relative:text;v-text-anchor:middle" o:gfxdata="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" fillcolor="#a7bfde [1620]" strokecolor="#4579b8 [3044]">
+              <v:rect w14:anchorId="72C3F7B1" id="Rectangle 61" o:spid="_x0000_s1037" style="position:absolute;left:0;text-align:left;margin-left:210.45pt;margin-top:3.95pt;width:61.5pt;height:24.75pt;z-index:251662848;visibility:visible;mso-wrap-style:square;mso-wrap-distance-left:9pt;mso-wrap-distance-top:0;mso-wrap-distance-right:9pt;mso-wrap-distance-bottom:0;mso-position-horizontal:absolute;mso-position-horizontal-relative:text;mso-position-vertical:absolute;mso-position-vertical-relative:text;v-text-anchor:middle" o:gfxdata="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" fillcolor="#a7bfde [1620]" strokecolor="#4579b8 [3044]">
                 <v:fill color2="#e4ecf5 [500]" rotate="t" angle="180" colors="0 #a3c4ff;22938f #bfd5ff;1 #e5eeff" focus="100%" type="gradient"/>
                 <v:shadow on="t" color="black" opacity="24903f" origin=",.5" offset="0,.55556mm"/>
                 <v:textbox>
@@ -10727,7 +10816,7 @@
                         <w:jc w:val="center"/>
                       </w:pPr>
                       <w:r>
-                        <w:t>UI_12</w:t>
+                        <w:t>UI_13</w:t>
                       </w:r>
                     </w:p>
                   </w:txbxContent>
@@ -10748,7 +10837,7 @@
         <mc:AlternateContent>
           <mc:Choice Requires="wps">
             <w:drawing>
-              <wp:anchor distT="0" distB="0" distL="114300" distR="114300" simplePos="0" relativeHeight="251683328" behindDoc="0" locked="0" layoutInCell="1" allowOverlap="1" wp14:anchorId="674A529C" wp14:editId="29501CB7">
+              <wp:anchor distT="0" distB="0" distL="114300" distR="114300" simplePos="0" relativeHeight="251667968" behindDoc="0" locked="0" layoutInCell="1" allowOverlap="1" wp14:anchorId="674A529C" wp14:editId="29501CB7">
                 <wp:simplePos x="0" y="0"/>
                 <wp:positionH relativeFrom="column">
                   <wp:posOffset>5282565</wp:posOffset>
@@ -10760,6 +10849,103 @@
                 <wp:effectExtent l="57150" t="38100" r="76200" b="104775"/>
                 <wp:wrapNone/>
                 <wp:docPr id="64" name="Rectangle 64"/>
+                <wp:cNvGraphicFramePr/>
+                <a:graphic xmlns:a="http://schemas.openxmlformats.org/drawingml/2006/main">
+                  <a:graphicData uri="http://schemas.microsoft.com/office/word/2010/wordprocessingShape">
+                    <wps:wsp>
+                      <wps:cNvSpPr/>
+                      <wps:spPr>
+                        <a:xfrm>
+                          <a:off x="0" y="0"/>
+                          <a:ext cx="781050" cy="314325"/>
+                        </a:xfrm>
+                        <a:prstGeom prst="rect">
+                          <a:avLst/>
+                        </a:prstGeom>
+                      </wps:spPr>
+                      <wps:style>
+                        <a:lnRef idx="1">
+                          <a:schemeClr val="accent1"/>
+                        </a:lnRef>
+                        <a:fillRef idx="2">
+                          <a:schemeClr val="accent1"/>
+                        </a:fillRef>
+                        <a:effectRef idx="1">
+                          <a:schemeClr val="accent1"/>
+                        </a:effectRef>
+                        <a:fontRef idx="minor">
+                          <a:schemeClr val="dk1"/>
+                        </a:fontRef>
+                      </wps:style>
+                      <wps:txbx>
+                        <w:txbxContent>
+                          <w:p>
+                            <w:pPr>
+                              <w:jc w:val="center"/>
+                            </w:pPr>
+                            <w:r>
+                              <w:t>UI_16</w:t>
+                            </w:r>
+                          </w:p>
+                        </w:txbxContent>
+                      </wps:txbx>
+                      <wps:bodyPr rot="0" spcFirstLastPara="0" vertOverflow="overflow" horzOverflow="overflow" vert="horz" wrap="square" lIns="91440" tIns="45720" rIns="91440" bIns="45720" numCol="1" spcCol="0" rtlCol="0" fromWordArt="0" anchor="ctr" anchorCtr="0" forceAA="0" compatLnSpc="1">
+                        <a:prstTxWarp prst="textNoShape">
+                          <a:avLst/>
+                        </a:prstTxWarp>
+                        <a:noAutofit/>
+                      </wps:bodyPr>
+                    </wps:wsp>
+                  </a:graphicData>
+                </a:graphic>
+              </wp:anchor>
+            </w:drawing>
+          </mc:Choice>
+          <mc:Fallback>
+            <w:pict>
+              <v:rect w14:anchorId="674A529C" id="Rectangle 64" o:spid="_x0000_s1038" style="position:absolute;left:0;text-align:left;margin-left:415.95pt;margin-top:3.95pt;width:61.5pt;height:24.75pt;z-index:251667968;visibility:visible;mso-wrap-style:square;mso-wrap-distance-left:9pt;mso-wrap-distance-top:0;mso-wrap-distance-right:9pt;mso-wrap-distance-bottom:0;mso-position-horizontal:absolute;mso-position-horizontal-relative:text;mso-position-vertical:absolute;mso-position-vertical-relative:text;v-text-anchor:middle" o:gfxdata="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" fillcolor="#a7bfde [1620]" strokecolor="#4579b8 [3044]">
+                <v:fill color2="#e4ecf5 [500]" rotate="t" angle="180" colors="0 #a3c4ff;22938f #bfd5ff;1 #e5eeff" focus="100%" type="gradient"/>
+                <v:shadow on="t" color="black" opacity="24903f" origin=",.5" offset="0,.55556mm"/>
+                <v:textbox>
+                  <w:txbxContent>
+                    <w:p>
+                      <w:pPr>
+                        <w:jc w:val="center"/>
+                      </w:pPr>
+                      <w:r>
+                        <w:t>UI_16</w:t>
+                      </w:r>
+                    </w:p>
+                  </w:txbxContent>
+                </v:textbox>
+              </v:rect>
+            </w:pict>
+          </mc:Fallback>
+        </mc:AlternateContent>
+      </w:r>
+      <w:r>
+        <w:rPr>
+          <w:rFonts w:ascii="Times New Roman" w:hAnsi="Times New Roman" w:cs="Times New Roman"/>
+          <w:b/>
+          <w:noProof/>
+          <w:sz w:val="26"/>
+          <w:szCs w:val="26"/>
+        </w:rPr>
+        <mc:AlternateContent>
+          <mc:Choice Requires="wps">
+            <w:drawing>
+              <wp:anchor distT="0" distB="0" distL="114300" distR="114300" simplePos="0" relativeHeight="251666944" behindDoc="0" locked="0" layoutInCell="1" allowOverlap="1" wp14:anchorId="016A5D7E" wp14:editId="68916969">
+                <wp:simplePos x="0" y="0"/>
+                <wp:positionH relativeFrom="column">
+                  <wp:posOffset>4406265</wp:posOffset>
+                </wp:positionH>
+                <wp:positionV relativeFrom="paragraph">
+                  <wp:posOffset>50165</wp:posOffset>
+                </wp:positionV>
+                <wp:extent cx="781050" cy="314325"/>
+                <wp:effectExtent l="57150" t="38100" r="76200" b="104775"/>
+                <wp:wrapNone/>
+                <wp:docPr id="63" name="Rectangle 63"/>
                 <wp:cNvGraphicFramePr/>
                 <a:graphic xmlns:a="http://schemas.openxmlformats.org/drawingml/2006/main">
                   <a:graphicData uri="http://schemas.microsoft.com/office/word/2010/wordprocessingShape">
@@ -10814,7 +11000,7 @@
           </mc:Choice>
           <mc:Fallback>
             <w:pict>
-              <v:rect w14:anchorId="674A529C" id="Rectangle 64" o:spid="_x0000_s1037" style="position:absolute;left:0;text-align:left;margin-left:415.95pt;margin-top:3.95pt;width:61.5pt;height:24.75pt;z-index:251683328;visibility:visible;mso-wrap-style:square;mso-wrap-distance-left:9pt;mso-wrap-distance-top:0;mso-wrap-distance-right:9pt;mso-wrap-distance-bottom:0;mso-position-horizontal:absolute;mso-position-horizontal-relative:text;mso-position-vertical:absolute;mso-position-vertical-relative:text;v-text-anchor:middle" o:gfxdata="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" fillcolor="#a7bfde [1620]" strokecolor="#4579b8 [3044]">
+              <v:rect w14:anchorId="016A5D7E" id="Rectangle 63" o:spid="_x0000_s1039" style="position:absolute;left:0;text-align:left;margin-left:346.95pt;margin-top:3.95pt;width:61.5pt;height:24.75pt;z-index:251666944;visibility:visible;mso-wrap-style:square;mso-wrap-distance-left:9pt;mso-wrap-distance-top:0;mso-wrap-distance-right:9pt;mso-wrap-distance-bottom:0;mso-position-horizontal:absolute;mso-position-horizontal-relative:text;mso-position-vertical:absolute;mso-position-vertical-relative:text;v-text-anchor:middle" o:gfxdata="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" fillcolor="#a7bfde [1620]" strokecolor="#4579b8 [3044]">
                 <v:fill color2="#e4ecf5 [500]" rotate="t" angle="180" colors="0 #a3c4ff;22938f #bfd5ff;1 #e5eeff" focus="100%" type="gradient"/>
                 <v:shadow on="t" color="black" opacity="24903f" origin=",.5" offset="0,.55556mm"/>
                 <v:textbox>
@@ -10845,10 +11031,10 @@
         <mc:AlternateContent>
           <mc:Choice Requires="wps">
             <w:drawing>
-              <wp:anchor distT="0" distB="0" distL="114300" distR="114300" simplePos="0" relativeHeight="251680256" behindDoc="0" locked="0" layoutInCell="1" allowOverlap="1" wp14:anchorId="016A5D7E" wp14:editId="68916969">
+              <wp:anchor distT="0" distB="0" distL="114300" distR="114300" simplePos="0" relativeHeight="251663872" behindDoc="0" locked="0" layoutInCell="1" allowOverlap="1" wp14:anchorId="2D85DBA8" wp14:editId="03487A4D">
                 <wp:simplePos x="0" y="0"/>
                 <wp:positionH relativeFrom="column">
-                  <wp:posOffset>4406265</wp:posOffset>
+                  <wp:posOffset>3539490</wp:posOffset>
                 </wp:positionH>
                 <wp:positionV relativeFrom="paragraph">
                   <wp:posOffset>50165</wp:posOffset>
@@ -10856,7 +11042,7 @@
                 <wp:extent cx="781050" cy="314325"/>
                 <wp:effectExtent l="57150" t="38100" r="76200" b="104775"/>
                 <wp:wrapNone/>
-                <wp:docPr id="63" name="Rectangle 63"/>
+                <wp:docPr id="62" name="Rectangle 62"/>
                 <wp:cNvGraphicFramePr/>
                 <a:graphic xmlns:a="http://schemas.openxmlformats.org/drawingml/2006/main">
                   <a:graphicData uri="http://schemas.microsoft.com/office/word/2010/wordprocessingShape">
@@ -10911,7 +11097,7 @@
           </mc:Choice>
           <mc:Fallback>
             <w:pict>
-              <v:rect w14:anchorId="016A5D7E" id="Rectangle 63" o:spid="_x0000_s1038" style="position:absolute;left:0;text-align:left;margin-left:346.95pt;margin-top:3.95pt;width:61.5pt;height:24.75pt;z-index:251680256;visibility:visible;mso-wrap-style:square;mso-wrap-distance-left:9pt;mso-wrap-distance-top:0;mso-wrap-distance-right:9pt;mso-wrap-distance-bottom:0;mso-position-horizontal:absolute;mso-position-horizontal-relative:text;mso-position-vertical:absolute;mso-position-vertical-relative:text;v-text-anchor:middle" o:gfxdata="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" fillcolor="#a7bfde [1620]" strokecolor="#4579b8 [3044]">
+              <v:rect w14:anchorId="2D85DBA8" id="Rectangle 62" o:spid="_x0000_s1040" style="position:absolute;left:0;text-align:left;margin-left:278.7pt;margin-top:3.95pt;width:61.5pt;height:24.75pt;z-index:251663872;visibility:visible;mso-wrap-style:square;mso-wrap-distance-left:9pt;mso-wrap-distance-top:0;mso-wrap-distance-right:9pt;mso-wrap-distance-bottom:0;mso-position-horizontal:absolute;mso-position-horizontal-relative:text;mso-position-vertical:absolute;mso-position-vertical-relative:text;v-text-anchor:middle" o:gfxdata="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" fillcolor="#a7bfde [1620]" strokecolor="#4579b8 [3044]">
                 <v:fill color2="#e4ecf5 [500]" rotate="t" angle="180" colors="0 #a3c4ff;22938f #bfd5ff;1 #e5eeff" focus="100%" type="gradient"/>
                 <v:shadow on="t" color="black" opacity="24903f" origin=",.5" offset="0,.55556mm"/>
                 <v:textbox>
@@ -10942,104 +11128,7 @@
         <mc:AlternateContent>
           <mc:Choice Requires="wps">
             <w:drawing>
-              <wp:anchor distT="0" distB="0" distL="114300" distR="114300" simplePos="0" relativeHeight="251677184" behindDoc="0" locked="0" layoutInCell="1" allowOverlap="1" wp14:anchorId="2D85DBA8" wp14:editId="03487A4D">
-                <wp:simplePos x="0" y="0"/>
-                <wp:positionH relativeFrom="column">
-                  <wp:posOffset>3539490</wp:posOffset>
-                </wp:positionH>
-                <wp:positionV relativeFrom="paragraph">
-                  <wp:posOffset>50165</wp:posOffset>
-                </wp:positionV>
-                <wp:extent cx="781050" cy="314325"/>
-                <wp:effectExtent l="57150" t="38100" r="76200" b="104775"/>
-                <wp:wrapNone/>
-                <wp:docPr id="62" name="Rectangle 62"/>
-                <wp:cNvGraphicFramePr/>
-                <a:graphic xmlns:a="http://schemas.openxmlformats.org/drawingml/2006/main">
-                  <a:graphicData uri="http://schemas.microsoft.com/office/word/2010/wordprocessingShape">
-                    <wps:wsp>
-                      <wps:cNvSpPr/>
-                      <wps:spPr>
-                        <a:xfrm>
-                          <a:off x="0" y="0"/>
-                          <a:ext cx="781050" cy="314325"/>
-                        </a:xfrm>
-                        <a:prstGeom prst="rect">
-                          <a:avLst/>
-                        </a:prstGeom>
-                      </wps:spPr>
-                      <wps:style>
-                        <a:lnRef idx="1">
-                          <a:schemeClr val="accent1"/>
-                        </a:lnRef>
-                        <a:fillRef idx="2">
-                          <a:schemeClr val="accent1"/>
-                        </a:fillRef>
-                        <a:effectRef idx="1">
-                          <a:schemeClr val="accent1"/>
-                        </a:effectRef>
-                        <a:fontRef idx="minor">
-                          <a:schemeClr val="dk1"/>
-                        </a:fontRef>
-                      </wps:style>
-                      <wps:txbx>
-                        <w:txbxContent>
-                          <w:p>
-                            <w:pPr>
-                              <w:jc w:val="center"/>
-                            </w:pPr>
-                            <w:r>
-                              <w:t>UI_13</w:t>
-                            </w:r>
-                          </w:p>
-                        </w:txbxContent>
-                      </wps:txbx>
-                      <wps:bodyPr rot="0" spcFirstLastPara="0" vertOverflow="overflow" horzOverflow="overflow" vert="horz" wrap="square" lIns="91440" tIns="45720" rIns="91440" bIns="45720" numCol="1" spcCol="0" rtlCol="0" fromWordArt="0" anchor="ctr" anchorCtr="0" forceAA="0" compatLnSpc="1">
-                        <a:prstTxWarp prst="textNoShape">
-                          <a:avLst/>
-                        </a:prstTxWarp>
-                        <a:noAutofit/>
-                      </wps:bodyPr>
-                    </wps:wsp>
-                  </a:graphicData>
-                </a:graphic>
-              </wp:anchor>
-            </w:drawing>
-          </mc:Choice>
-          <mc:Fallback>
-            <w:pict>
-              <v:rect w14:anchorId="2D85DBA8" id="Rectangle 62" o:spid="_x0000_s1039" style="position:absolute;left:0;text-align:left;margin-left:278.7pt;margin-top:3.95pt;width:61.5pt;height:24.75pt;z-index:251677184;visibility:visible;mso-wrap-style:square;mso-wrap-distance-left:9pt;mso-wrap-distance-top:0;mso-wrap-distance-right:9pt;mso-wrap-distance-bottom:0;mso-position-horizontal:absolute;mso-position-horizontal-relative:text;mso-position-vertical:absolute;mso-position-vertical-relative:text;v-text-anchor:middle" o:gfxdata="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" fillcolor="#a7bfde [1620]" strokecolor="#4579b8 [3044]">
-                <v:fill color2="#e4ecf5 [500]" rotate="t" angle="180" colors="0 #a3c4ff;22938f #bfd5ff;1 #e5eeff" focus="100%" type="gradient"/>
-                <v:shadow on="t" color="black" opacity="24903f" origin=",.5" offset="0,.55556mm"/>
-                <v:textbox>
-                  <w:txbxContent>
-                    <w:p>
-                      <w:pPr>
-                        <w:jc w:val="center"/>
-                      </w:pPr>
-                      <w:r>
-                        <w:t>UI_13</w:t>
-                      </w:r>
-                    </w:p>
-                  </w:txbxContent>
-                </v:textbox>
-              </v:rect>
-            </w:pict>
-          </mc:Fallback>
-        </mc:AlternateContent>
-      </w:r>
-      <w:r>
-        <w:rPr>
-          <w:rFonts w:ascii="Times New Roman" w:hAnsi="Times New Roman" w:cs="Times New Roman"/>
-          <w:b/>
-          <w:noProof/>
-          <w:sz w:val="26"/>
-          <w:szCs w:val="26"/>
-        </w:rPr>
-        <mc:AlternateContent>
-          <mc:Choice Requires="wps">
-            <w:drawing>
-              <wp:anchor distT="0" distB="0" distL="114300" distR="114300" simplePos="0" relativeHeight="251640320" behindDoc="0" locked="0" layoutInCell="1" allowOverlap="1" wp14:anchorId="0E888D47" wp14:editId="27A0A434">
+              <wp:anchor distT="0" distB="0" distL="114300" distR="114300" simplePos="0" relativeHeight="251649536" behindDoc="0" locked="0" layoutInCell="1" allowOverlap="1" wp14:anchorId="0E888D47" wp14:editId="27A0A434">
                 <wp:simplePos x="0" y="0"/>
                 <wp:positionH relativeFrom="column">
                   <wp:posOffset>1644015</wp:posOffset>
@@ -11105,7 +11194,7 @@
           </mc:Choice>
           <mc:Fallback>
             <w:pict>
-              <v:rect w14:anchorId="0E888D47" id="Rectangle 37" o:spid="_x0000_s1040" style="position:absolute;left:0;text-align:left;margin-left:129.45pt;margin-top:3.95pt;width:61.5pt;height:24.75pt;z-index:251640320;visibility:visible;mso-wrap-style:square;mso-wrap-distance-left:9pt;mso-wrap-distance-top:0;mso-wrap-distance-right:9pt;mso-wrap-distance-bottom:0;mso-position-horizontal:absolute;mso-position-horizontal-relative:text;mso-position-vertical:absolute;mso-position-vertical-relative:text;v-text-anchor:middle" o:gfxdata="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" fillcolor="#a7bfde [1620]" strokecolor="#4579b8 [3044]">
+              <v:rect w14:anchorId="0E888D47" id="Rectangle 37" o:spid="_x0000_s1041" style="position:absolute;left:0;text-align:left;margin-left:129.45pt;margin-top:3.95pt;width:61.5pt;height:24.75pt;z-index:251649536;visibility:visible;mso-wrap-style:square;mso-wrap-distance-left:9pt;mso-wrap-distance-top:0;mso-wrap-distance-right:9pt;mso-wrap-distance-bottom:0;mso-position-horizontal:absolute;mso-position-horizontal-relative:text;mso-position-vertical:absolute;mso-position-vertical-relative:text;v-text-anchor:middle" o:gfxdata="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" fillcolor="#a7bfde [1620]" strokecolor="#4579b8 [3044]">
                 <v:fill color2="#e4ecf5 [500]" rotate="t" angle="180" colors="0 #a3c4ff;22938f #bfd5ff;1 #e5eeff" focus="100%" type="gradient"/>
                 <v:shadow on="t" color="black" opacity="24903f" origin=",.5" offset="0,.55556mm"/>
                 <v:textbox>
@@ -11973,7 +12062,7 @@
                 <w:sz w:val="26"/>
                 <w:szCs w:val="26"/>
               </w:rPr>
-              <w:t>Đề xuất trao đổi tác phẩm</w:t>
+              <w:t>Đấu giá tác phẩm</w:t>
             </w:r>
           </w:p>
         </w:tc>
@@ -12213,7 +12302,7 @@
                 <w:sz w:val="26"/>
                 <w:szCs w:val="26"/>
               </w:rPr>
-              <w:t>Quản lý tác phẩm nghệ thuật</w:t>
+              <w:t>Giỏ hàng</w:t>
             </w:r>
           </w:p>
         </w:tc>
@@ -12238,7 +12327,7 @@
                 <w:sz w:val="26"/>
                 <w:szCs w:val="26"/>
               </w:rPr>
-              <w:t>Giao diện quản lý tác phẩm nghệ thuật</w:t>
+              <w:t>Giao diện giỏ hàng</w:t>
             </w:r>
           </w:p>
         </w:tc>
@@ -12268,7 +12357,15 @@
                 <w:sz w:val="26"/>
                 <w:szCs w:val="26"/>
               </w:rPr>
-              <w:t>UI_13</w:t>
+              <w:t>UI_1</w:t>
+            </w:r>
+            <w:r>
+              <w:rPr>
+                <w:rFonts w:ascii="Times New Roman" w:hAnsi="Times New Roman" w:cs="Times New Roman"/>
+                <w:sz w:val="26"/>
+                <w:szCs w:val="26"/>
+              </w:rPr>
+              <w:t>3</w:t>
             </w:r>
           </w:p>
         </w:tc>
@@ -12293,7 +12390,7 @@
                 <w:sz w:val="26"/>
                 <w:szCs w:val="26"/>
               </w:rPr>
-              <w:t>Quản lý tài khoản</w:t>
+              <w:t>Quản lý tác phẩm nghệ thuật</w:t>
             </w:r>
           </w:p>
         </w:tc>
@@ -12318,7 +12415,7 @@
                 <w:sz w:val="26"/>
                 <w:szCs w:val="26"/>
               </w:rPr>
-              <w:t>Giao diện quản lý tài khoản</w:t>
+              <w:t>Giao diện quản lý tác phẩm nghệ thuật</w:t>
             </w:r>
           </w:p>
         </w:tc>
@@ -12348,7 +12445,15 @@
                 <w:sz w:val="26"/>
                 <w:szCs w:val="26"/>
               </w:rPr>
-              <w:t>UI_14</w:t>
+              <w:t>UI_1</w:t>
+            </w:r>
+            <w:r>
+              <w:rPr>
+                <w:rFonts w:ascii="Times New Roman" w:hAnsi="Times New Roman" w:cs="Times New Roman"/>
+                <w:sz w:val="26"/>
+                <w:szCs w:val="26"/>
+              </w:rPr>
+              <w:t>4</w:t>
             </w:r>
           </w:p>
         </w:tc>
@@ -12373,7 +12478,7 @@
                 <w:sz w:val="26"/>
                 <w:szCs w:val="26"/>
               </w:rPr>
-              <w:t>Quản lý trao đổi</w:t>
+              <w:t>Quản lý tài khoản</w:t>
             </w:r>
           </w:p>
         </w:tc>
@@ -12398,7 +12503,7 @@
                 <w:sz w:val="26"/>
                 <w:szCs w:val="26"/>
               </w:rPr>
-              <w:t>Giao diên quản lý trao đổi</w:t>
+              <w:t>Giao diện quản lý tài khoản</w:t>
             </w:r>
           </w:p>
         </w:tc>
@@ -12428,7 +12533,103 @@
                 <w:sz w:val="26"/>
                 <w:szCs w:val="26"/>
               </w:rPr>
-              <w:t>UI_15</w:t>
+              <w:t>UI_1</w:t>
+            </w:r>
+            <w:r>
+              <w:rPr>
+                <w:rFonts w:ascii="Times New Roman" w:hAnsi="Times New Roman" w:cs="Times New Roman"/>
+                <w:sz w:val="26"/>
+                <w:szCs w:val="26"/>
+              </w:rPr>
+              <w:t>5</w:t>
+            </w:r>
+          </w:p>
+        </w:tc>
+        <w:tc>
+          <w:tcPr>
+            <w:tcW w:w="3735" w:type="dxa"/>
+          </w:tcPr>
+          <w:p>
+            <w:pPr>
+              <w:pStyle w:val="ListParagraph"/>
+              <w:spacing w:line="360" w:lineRule="auto"/>
+              <w:ind w:left="0"/>
+              <w:rPr>
+                <w:rFonts w:ascii="Times New Roman" w:hAnsi="Times New Roman" w:cs="Times New Roman"/>
+                <w:sz w:val="26"/>
+                <w:szCs w:val="26"/>
+              </w:rPr>
+            </w:pPr>
+            <w:r>
+              <w:rPr>
+                <w:rFonts w:ascii="Times New Roman" w:hAnsi="Times New Roman" w:cs="Times New Roman"/>
+                <w:sz w:val="26"/>
+                <w:szCs w:val="26"/>
+              </w:rPr>
+              <w:t>Quản lý trao đổi</w:t>
+            </w:r>
+          </w:p>
+        </w:tc>
+        <w:tc>
+          <w:tcPr>
+            <w:tcW w:w="4905" w:type="dxa"/>
+          </w:tcPr>
+          <w:p>
+            <w:pPr>
+              <w:pStyle w:val="ListParagraph"/>
+              <w:spacing w:line="360" w:lineRule="auto"/>
+              <w:ind w:left="0"/>
+              <w:rPr>
+                <w:rFonts w:ascii="Times New Roman" w:hAnsi="Times New Roman" w:cs="Times New Roman"/>
+                <w:sz w:val="26"/>
+                <w:szCs w:val="26"/>
+              </w:rPr>
+            </w:pPr>
+            <w:r>
+              <w:rPr>
+                <w:rFonts w:ascii="Times New Roman" w:hAnsi="Times New Roman" w:cs="Times New Roman"/>
+                <w:sz w:val="26"/>
+                <w:szCs w:val="26"/>
+              </w:rPr>
+              <w:t>Giao diên quản lý trao đổi</w:t>
+            </w:r>
+          </w:p>
+        </w:tc>
+      </w:tr>
+      <w:tr>
+        <w:trPr>
+          <w:jc w:val="center"/>
+        </w:trPr>
+        <w:tc>
+          <w:tcPr>
+            <w:tcW w:w="1053" w:type="dxa"/>
+          </w:tcPr>
+          <w:p>
+            <w:pPr>
+              <w:pStyle w:val="ListParagraph"/>
+              <w:spacing w:line="360" w:lineRule="auto"/>
+              <w:ind w:left="0"/>
+              <w:rPr>
+                <w:rFonts w:ascii="Times New Roman" w:hAnsi="Times New Roman" w:cs="Times New Roman"/>
+                <w:sz w:val="26"/>
+                <w:szCs w:val="26"/>
+              </w:rPr>
+            </w:pPr>
+            <w:r>
+              <w:rPr>
+                <w:rFonts w:ascii="Times New Roman" w:hAnsi="Times New Roman" w:cs="Times New Roman"/>
+                <w:sz w:val="26"/>
+                <w:szCs w:val="26"/>
+              </w:rPr>
+              <w:t>UI_1</w:t>
+            </w:r>
+            <w:r>
+              <w:rPr>
+                <w:rFonts w:ascii="Times New Roman" w:hAnsi="Times New Roman" w:cs="Times New Roman"/>
+                <w:sz w:val="26"/>
+                <w:szCs w:val="26"/>
+              </w:rPr>
+              <w:t>6</w:t>
             </w:r>
           </w:p>
         </w:tc>
@@ -12503,7 +12704,7 @@
           <w:szCs w:val="26"/>
         </w:rPr>
       </w:pPr>
-      <w:bookmarkStart w:id="2" w:name="_Toc178008600"/>
+      <w:bookmarkStart w:id="1" w:name="_Toc178008600"/>
       <w:r>
         <w:rPr>
           <w:rFonts w:ascii="Times New Roman" w:hAnsi="Times New Roman" w:cs="Times New Roman"/>
@@ -12511,9 +12712,10 @@
           <w:sz w:val="26"/>
           <w:szCs w:val="26"/>
         </w:rPr>
+        <w:lastRenderedPageBreak/>
         <w:t>THIẾT KẾ GIAO DIỆN</w:t>
       </w:r>
-      <w:bookmarkEnd w:id="2"/>
+      <w:bookmarkEnd w:id="1"/>
     </w:p>
     <w:p>
       <w:pPr>
@@ -12532,7 +12734,7 @@
           <w:szCs w:val="26"/>
         </w:rPr>
       </w:pPr>
-      <w:bookmarkStart w:id="3" w:name="_Toc178008601"/>
+      <w:bookmarkStart w:id="2" w:name="_Toc178008601"/>
       <w:r>
         <w:rPr>
           <w:rFonts w:ascii="Times New Roman" w:hAnsi="Times New Roman" w:cs="Times New Roman"/>
@@ -12540,7 +12742,6 @@
           <w:sz w:val="26"/>
           <w:szCs w:val="26"/>
         </w:rPr>
-        <w:lastRenderedPageBreak/>
         <w:t xml:space="preserve">Giao diện </w:t>
       </w:r>
       <w:r>
@@ -12552,7 +12753,7 @@
         </w:rPr>
         <w:t>trang chủ</w:t>
       </w:r>
-      <w:bookmarkEnd w:id="3"/>
+      <w:bookmarkEnd w:id="2"/>
     </w:p>
     <w:p>
       <w:pPr>
@@ -12571,7 +12772,7 @@
           <w:szCs w:val="26"/>
         </w:rPr>
       </w:pPr>
-      <w:bookmarkStart w:id="4" w:name="_Toc178008602"/>
+      <w:bookmarkStart w:id="3" w:name="_Toc178008602"/>
       <w:r>
         <w:rPr>
           <w:rFonts w:ascii="Times New Roman" w:hAnsi="Times New Roman" w:cs="Times New Roman"/>
@@ -12581,7 +12782,7 @@
         </w:rPr>
         <w:t>Bảng mẫu</w:t>
       </w:r>
-      <w:bookmarkEnd w:id="4"/>
+      <w:bookmarkEnd w:id="3"/>
     </w:p>
     <w:p>
       <w:pPr>
@@ -12687,7 +12888,7 @@
           <w:szCs w:val="26"/>
         </w:rPr>
       </w:pPr>
-      <w:bookmarkStart w:id="5" w:name="_Toc178008603"/>
+      <w:bookmarkStart w:id="4" w:name="_Toc178008603"/>
       <w:r>
         <w:rPr>
           <w:rFonts w:ascii="Times New Roman" w:hAnsi="Times New Roman" w:cs="Times New Roman"/>
@@ -12698,7 +12899,7 @@
         <w:lastRenderedPageBreak/>
         <w:t>Đặc tả chi tiết</w:t>
       </w:r>
-      <w:bookmarkEnd w:id="5"/>
+      <w:bookmarkEnd w:id="4"/>
     </w:p>
     <w:tbl>
       <w:tblPr>
@@ -15128,7 +15329,7 @@
           <w:szCs w:val="26"/>
         </w:rPr>
       </w:pPr>
-      <w:bookmarkStart w:id="6" w:name="_Toc178008604"/>
+      <w:bookmarkStart w:id="5" w:name="_Toc178008604"/>
       <w:r>
         <w:rPr>
           <w:rFonts w:ascii="Times New Roman" w:hAnsi="Times New Roman" w:cs="Times New Roman"/>
@@ -15148,7 +15349,7 @@
         </w:rPr>
         <w:t>tác phẩm nghệ thuật</w:t>
       </w:r>
-      <w:bookmarkEnd w:id="6"/>
+      <w:bookmarkEnd w:id="5"/>
     </w:p>
     <w:p>
       <w:pPr>
@@ -15167,7 +15368,7 @@
           <w:szCs w:val="26"/>
         </w:rPr>
       </w:pPr>
-      <w:bookmarkStart w:id="7" w:name="_Toc178008605"/>
+      <w:bookmarkStart w:id="6" w:name="_Toc178008605"/>
       <w:r>
         <w:rPr>
           <w:rFonts w:ascii="Times New Roman" w:hAnsi="Times New Roman" w:cs="Times New Roman"/>
@@ -15177,7 +15378,7 @@
         </w:rPr>
         <w:t>Bảng mẫu</w:t>
       </w:r>
-      <w:bookmarkEnd w:id="7"/>
+      <w:bookmarkEnd w:id="6"/>
     </w:p>
     <w:p>
       <w:pPr>
@@ -15284,7 +15485,7 @@
           <w:szCs w:val="26"/>
         </w:rPr>
       </w:pPr>
-      <w:bookmarkStart w:id="8" w:name="_Toc178008606"/>
+      <w:bookmarkStart w:id="7" w:name="_Toc178008606"/>
       <w:r>
         <w:rPr>
           <w:rFonts w:ascii="Times New Roman" w:hAnsi="Times New Roman" w:cs="Times New Roman"/>
@@ -15295,7 +15496,7 @@
         <w:lastRenderedPageBreak/>
         <w:t>Đặc tả chi tiết</w:t>
       </w:r>
-      <w:bookmarkEnd w:id="8"/>
+      <w:bookmarkEnd w:id="7"/>
     </w:p>
     <w:tbl>
       <w:tblPr>
@@ -16509,7 +16710,7 @@
           <w:szCs w:val="26"/>
         </w:rPr>
       </w:pPr>
-      <w:bookmarkStart w:id="9" w:name="_Toc178008607"/>
+      <w:bookmarkStart w:id="8" w:name="_Toc178008607"/>
       <w:r>
         <w:rPr>
           <w:rFonts w:ascii="Times New Roman" w:hAnsi="Times New Roman" w:cs="Times New Roman"/>
@@ -16547,7 +16748,7 @@
         </w:rPr>
         <w:t xml:space="preserve"> nghệ thuật</w:t>
       </w:r>
-      <w:bookmarkEnd w:id="9"/>
+      <w:bookmarkEnd w:id="8"/>
     </w:p>
     <w:p>
       <w:pPr>
@@ -16566,7 +16767,7 @@
           <w:szCs w:val="26"/>
         </w:rPr>
       </w:pPr>
-      <w:bookmarkStart w:id="10" w:name="_Toc178008608"/>
+      <w:bookmarkStart w:id="9" w:name="_Toc178008608"/>
       <w:r>
         <w:rPr>
           <w:rFonts w:ascii="Times New Roman" w:hAnsi="Times New Roman" w:cs="Times New Roman"/>
@@ -16576,7 +16777,7 @@
         </w:rPr>
         <w:t>Bảng mẫu</w:t>
       </w:r>
-      <w:bookmarkEnd w:id="10"/>
+      <w:bookmarkEnd w:id="9"/>
     </w:p>
     <w:p>
       <w:pPr>
@@ -16681,7 +16882,7 @@
           <w:szCs w:val="26"/>
         </w:rPr>
       </w:pPr>
-      <w:bookmarkStart w:id="11" w:name="_Toc178008609"/>
+      <w:bookmarkStart w:id="10" w:name="_Toc178008609"/>
       <w:r>
         <w:rPr>
           <w:rFonts w:ascii="Times New Roman" w:hAnsi="Times New Roman" w:cs="Times New Roman"/>
@@ -16692,7 +16893,7 @@
         <w:lastRenderedPageBreak/>
         <w:t>Đặc tả chi tiết</w:t>
       </w:r>
-      <w:bookmarkEnd w:id="11"/>
+      <w:bookmarkEnd w:id="10"/>
     </w:p>
     <w:tbl>
       <w:tblPr>
@@ -18017,7 +18218,7 @@
           <w:szCs w:val="26"/>
         </w:rPr>
       </w:pPr>
-      <w:bookmarkStart w:id="12" w:name="_Toc178008610"/>
+      <w:bookmarkStart w:id="11" w:name="_Toc178008610"/>
       <w:r>
         <w:rPr>
           <w:rFonts w:ascii="Times New Roman" w:hAnsi="Times New Roman" w:cs="Times New Roman"/>
@@ -18028,7 +18229,7 @@
         <w:lastRenderedPageBreak/>
         <w:t>Giao diện tìm kiếm</w:t>
       </w:r>
-      <w:bookmarkEnd w:id="12"/>
+      <w:bookmarkEnd w:id="11"/>
     </w:p>
     <w:p>
       <w:pPr>
@@ -18047,7 +18248,7 @@
           <w:szCs w:val="26"/>
         </w:rPr>
       </w:pPr>
-      <w:bookmarkStart w:id="13" w:name="_Toc178008611"/>
+      <w:bookmarkStart w:id="12" w:name="_Toc178008611"/>
       <w:r>
         <w:rPr>
           <w:rFonts w:ascii="Times New Roman" w:hAnsi="Times New Roman" w:cs="Times New Roman"/>
@@ -18057,7 +18258,7 @@
         </w:rPr>
         <w:t>Bảng mẫu</w:t>
       </w:r>
-      <w:bookmarkEnd w:id="13"/>
+      <w:bookmarkEnd w:id="12"/>
     </w:p>
     <w:p>
       <w:pPr>
@@ -18144,7 +18345,7 @@
           <w:szCs w:val="26"/>
         </w:rPr>
       </w:pPr>
-      <w:bookmarkStart w:id="14" w:name="_Toc178008612"/>
+      <w:bookmarkStart w:id="13" w:name="_Toc178008612"/>
       <w:r>
         <w:rPr>
           <w:rFonts w:ascii="Times New Roman" w:hAnsi="Times New Roman" w:cs="Times New Roman"/>
@@ -18154,7 +18355,7 @@
         </w:rPr>
         <w:t>Đặc tả chi tiết</w:t>
       </w:r>
-      <w:bookmarkEnd w:id="14"/>
+      <w:bookmarkEnd w:id="13"/>
     </w:p>
     <w:tbl>
       <w:tblPr>
@@ -19133,7 +19334,6 @@
                 <w:sz w:val="26"/>
                 <w:szCs w:val="26"/>
               </w:rPr>
-              <w:lastRenderedPageBreak/>
               <w:t>Tìm kiếm</w:t>
             </w:r>
           </w:p>
@@ -19161,7 +19361,16 @@
                 <w:sz w:val="26"/>
                 <w:szCs w:val="26"/>
               </w:rPr>
-              <w:t xml:space="preserve">Hiển thị sản phẩm theo dữ liệu nhập ở textbox sau khi bấm chọn biểu tượng </w:t>
+              <w:t xml:space="preserve">Hiển thị sản phẩm theo dữ liệu nhập ở textbox sau khi bấm chọn </w:t>
+            </w:r>
+            <w:r>
+              <w:rPr>
+                <w:rFonts w:ascii="Times New Roman" w:hAnsi="Times New Roman" w:cs="Times New Roman"/>
+                <w:sz w:val="26"/>
+                <w:szCs w:val="26"/>
+              </w:rPr>
+              <w:lastRenderedPageBreak/>
+              <w:t xml:space="preserve">biểu tượng </w:t>
             </w:r>
             <w:r>
               <w:rPr>
@@ -19239,7 +19448,17 @@
                 <w:sz w:val="26"/>
                 <w:szCs w:val="26"/>
               </w:rPr>
-              <w:t>Hiển thị các sản phẩm cần tìm</w:t>
+              <w:lastRenderedPageBreak/>
+              <w:t xml:space="preserve">Hiển thị các sản phẩm cần </w:t>
+            </w:r>
+            <w:r>
+              <w:rPr>
+                <w:rFonts w:ascii="Times New Roman" w:hAnsi="Times New Roman" w:cs="Times New Roman"/>
+                <w:sz w:val="26"/>
+                <w:szCs w:val="26"/>
+              </w:rPr>
+              <w:lastRenderedPageBreak/>
+              <w:t>tìm</w:t>
             </w:r>
           </w:p>
         </w:tc>
@@ -19265,7 +19484,17 @@
                 <w:sz w:val="26"/>
                 <w:szCs w:val="26"/>
               </w:rPr>
-              <w:t>Thông báo: “Sản phẩm không tồn tại”</w:t>
+              <w:lastRenderedPageBreak/>
+              <w:t xml:space="preserve">Thông báo: “Sản phẩm </w:t>
+            </w:r>
+            <w:r>
+              <w:rPr>
+                <w:rFonts w:ascii="Times New Roman" w:hAnsi="Times New Roman" w:cs="Times New Roman"/>
+                <w:sz w:val="26"/>
+                <w:szCs w:val="26"/>
+              </w:rPr>
+              <w:lastRenderedPageBreak/>
+              <w:t>không tồn tại”</w:t>
             </w:r>
           </w:p>
         </w:tc>
@@ -19327,7 +19556,7 @@
         <w:lastRenderedPageBreak/>
         <w:t xml:space="preserve"> </w:t>
       </w:r>
-      <w:bookmarkStart w:id="15" w:name="_Toc178008613"/>
+      <w:bookmarkStart w:id="14" w:name="_Toc178008613"/>
       <w:r>
         <w:rPr>
           <w:rFonts w:ascii="Times New Roman" w:hAnsi="Times New Roman" w:cs="Times New Roman"/>
@@ -19337,7 +19566,7 @@
         </w:rPr>
         <w:t>Giao diện đăng nhập</w:t>
       </w:r>
-      <w:bookmarkEnd w:id="15"/>
+      <w:bookmarkEnd w:id="14"/>
     </w:p>
     <w:p>
       <w:pPr>
@@ -19356,7 +19585,7 @@
           <w:szCs w:val="26"/>
         </w:rPr>
       </w:pPr>
-      <w:bookmarkStart w:id="16" w:name="_Toc178008614"/>
+      <w:bookmarkStart w:id="15" w:name="_Toc178008614"/>
       <w:r>
         <w:rPr>
           <w:rFonts w:ascii="Times New Roman" w:hAnsi="Times New Roman" w:cs="Times New Roman"/>
@@ -19366,7 +19595,7 @@
         </w:rPr>
         <w:t>Bảng mẫu</w:t>
       </w:r>
-      <w:bookmarkEnd w:id="16"/>
+      <w:bookmarkEnd w:id="15"/>
     </w:p>
     <w:p>
       <w:pPr>
@@ -19454,7 +19683,7 @@
           <w:szCs w:val="26"/>
         </w:rPr>
       </w:pPr>
-      <w:bookmarkStart w:id="17" w:name="_Toc178008615"/>
+      <w:bookmarkStart w:id="16" w:name="_Toc178008615"/>
       <w:r>
         <w:rPr>
           <w:rFonts w:ascii="Times New Roman" w:hAnsi="Times New Roman" w:cs="Times New Roman"/>
@@ -19464,7 +19693,7 @@
         </w:rPr>
         <w:t>Đặc tả chi tiết</w:t>
       </w:r>
-      <w:bookmarkEnd w:id="17"/>
+      <w:bookmarkEnd w:id="16"/>
     </w:p>
     <w:tbl>
       <w:tblPr>
@@ -19474,12 +19703,12 @@
         <w:tblLook w:val="04A0" w:firstRow="1" w:lastRow="0" w:firstColumn="1" w:lastColumn="0" w:noHBand="0" w:noVBand="1"/>
       </w:tblPr>
       <w:tblGrid>
-        <w:gridCol w:w="1380"/>
-        <w:gridCol w:w="2709"/>
-        <w:gridCol w:w="2195"/>
+        <w:gridCol w:w="1391"/>
+        <w:gridCol w:w="2805"/>
+        <w:gridCol w:w="2287"/>
         <w:gridCol w:w="1025"/>
-        <w:gridCol w:w="1531"/>
-        <w:gridCol w:w="222"/>
+        <w:gridCol w:w="1549"/>
+        <w:gridCol w:w="231"/>
       </w:tblGrid>
       <w:tr>
         <w:trPr>
@@ -21388,7 +21617,7 @@
           <w:szCs w:val="26"/>
         </w:rPr>
       </w:pPr>
-      <w:bookmarkStart w:id="18" w:name="_Toc178008616"/>
+      <w:bookmarkStart w:id="17" w:name="_Toc178008616"/>
       <w:r>
         <w:rPr>
           <w:rFonts w:ascii="Times New Roman" w:hAnsi="Times New Roman" w:cs="Times New Roman"/>
@@ -21399,7 +21628,7 @@
         <w:lastRenderedPageBreak/>
         <w:t>Giao diện quên mật khẩu</w:t>
       </w:r>
-      <w:bookmarkEnd w:id="18"/>
+      <w:bookmarkEnd w:id="17"/>
     </w:p>
     <w:p>
       <w:pPr>
@@ -21418,7 +21647,7 @@
           <w:szCs w:val="26"/>
         </w:rPr>
       </w:pPr>
-      <w:bookmarkStart w:id="19" w:name="_Toc178008617"/>
+      <w:bookmarkStart w:id="18" w:name="_Toc178008617"/>
       <w:r>
         <w:rPr>
           <w:rFonts w:ascii="Times New Roman" w:hAnsi="Times New Roman" w:cs="Times New Roman"/>
@@ -21428,7 +21657,7 @@
         </w:rPr>
         <w:t>Bảng mẫu</w:t>
       </w:r>
-      <w:bookmarkEnd w:id="19"/>
+      <w:bookmarkEnd w:id="18"/>
     </w:p>
     <w:p>
       <w:pPr>
@@ -21516,7 +21745,7 @@
           <w:szCs w:val="26"/>
         </w:rPr>
       </w:pPr>
-      <w:bookmarkStart w:id="20" w:name="_Toc178008618"/>
+      <w:bookmarkStart w:id="19" w:name="_Toc178008618"/>
       <w:r>
         <w:rPr>
           <w:rFonts w:ascii="Times New Roman" w:hAnsi="Times New Roman" w:cs="Times New Roman"/>
@@ -21526,7 +21755,7 @@
         </w:rPr>
         <w:t>Đặc tả chi tiết</w:t>
       </w:r>
-      <w:bookmarkEnd w:id="20"/>
+      <w:bookmarkEnd w:id="19"/>
     </w:p>
     <w:tbl>
       <w:tblPr>
@@ -22981,7 +23210,7 @@
           <w:szCs w:val="26"/>
         </w:rPr>
       </w:pPr>
-      <w:bookmarkStart w:id="21" w:name="_Toc178008619"/>
+      <w:bookmarkStart w:id="20" w:name="_Toc178008619"/>
       <w:r>
         <w:rPr>
           <w:rFonts w:ascii="Times New Roman" w:hAnsi="Times New Roman" w:cs="Times New Roman"/>
@@ -22992,7 +23221,7 @@
         <w:lastRenderedPageBreak/>
         <w:t>Giao diện đăng ký</w:t>
       </w:r>
-      <w:bookmarkEnd w:id="21"/>
+      <w:bookmarkEnd w:id="20"/>
     </w:p>
     <w:p>
       <w:pPr>
@@ -23011,7 +23240,7 @@
           <w:szCs w:val="26"/>
         </w:rPr>
       </w:pPr>
-      <w:bookmarkStart w:id="22" w:name="_Toc178008620"/>
+      <w:bookmarkStart w:id="21" w:name="_Toc178008620"/>
       <w:r>
         <w:rPr>
           <w:rFonts w:ascii="Times New Roman" w:hAnsi="Times New Roman" w:cs="Times New Roman"/>
@@ -23021,7 +23250,7 @@
         </w:rPr>
         <w:t>Bảng mẫu</w:t>
       </w:r>
-      <w:bookmarkEnd w:id="22"/>
+      <w:bookmarkEnd w:id="21"/>
     </w:p>
     <w:p>
       <w:pPr>
@@ -23109,7 +23338,7 @@
           <w:szCs w:val="26"/>
         </w:rPr>
       </w:pPr>
-      <w:bookmarkStart w:id="23" w:name="_Toc178008621"/>
+      <w:bookmarkStart w:id="22" w:name="_Toc178008621"/>
       <w:r>
         <w:rPr>
           <w:rFonts w:ascii="Times New Roman" w:hAnsi="Times New Roman" w:cs="Times New Roman"/>
@@ -23119,7 +23348,7 @@
         </w:rPr>
         <w:t>Đặc tả chi tiết</w:t>
       </w:r>
-      <w:bookmarkEnd w:id="23"/>
+      <w:bookmarkEnd w:id="22"/>
     </w:p>
     <w:tbl>
       <w:tblPr>
@@ -25416,7 +25645,7 @@
           <w:szCs w:val="26"/>
         </w:rPr>
       </w:pPr>
-      <w:bookmarkStart w:id="24" w:name="_Toc178008622"/>
+      <w:bookmarkStart w:id="23" w:name="_Toc178008622"/>
       <w:r>
         <w:rPr>
           <w:rFonts w:ascii="Times New Roman" w:hAnsi="Times New Roman" w:cs="Times New Roman"/>
@@ -25445,7 +25674,7 @@
         </w:rPr>
         <w:t xml:space="preserve"> tài khoản cá nhân</w:t>
       </w:r>
-      <w:bookmarkEnd w:id="24"/>
+      <w:bookmarkEnd w:id="23"/>
     </w:p>
     <w:p>
       <w:pPr>
@@ -25464,7 +25693,7 @@
           <w:szCs w:val="26"/>
         </w:rPr>
       </w:pPr>
-      <w:bookmarkStart w:id="25" w:name="_Toc178008623"/>
+      <w:bookmarkStart w:id="24" w:name="_Toc178008623"/>
       <w:r>
         <w:rPr>
           <w:rFonts w:ascii="Times New Roman" w:hAnsi="Times New Roman" w:cs="Times New Roman"/>
@@ -25474,7 +25703,7 @@
         </w:rPr>
         <w:t>Bảng mẫu</w:t>
       </w:r>
-      <w:bookmarkEnd w:id="25"/>
+      <w:bookmarkEnd w:id="24"/>
     </w:p>
     <w:p>
       <w:pPr>
@@ -25496,10 +25725,10 @@
           <w:szCs w:val="26"/>
         </w:rPr>
         <w:drawing>
-          <wp:inline distT="0" distB="0" distL="0" distR="0" wp14:anchorId="659E76DB" wp14:editId="0B428D5F">
-            <wp:extent cx="5756910" cy="3138170"/>
-            <wp:effectExtent l="0" t="0" r="0" b="5080"/>
-            <wp:docPr id="27" name="Picture 27"/>
+          <wp:inline distT="0" distB="0" distL="0" distR="0" wp14:anchorId="2504FF72" wp14:editId="3F6089C4">
+            <wp:extent cx="5686425" cy="3086100"/>
+            <wp:effectExtent l="0" t="0" r="9525" b="0"/>
+            <wp:docPr id="102098945" name="Picture 38"/>
             <wp:cNvGraphicFramePr>
               <a:graphicFrameLocks xmlns:a="http://schemas.openxmlformats.org/drawingml/2006/main" noChangeAspect="1"/>
             </wp:cNvGraphicFramePr>
@@ -25507,7 +25736,7 @@
               <a:graphicData uri="http://schemas.openxmlformats.org/drawingml/2006/picture">
                 <pic:pic xmlns:pic="http://schemas.openxmlformats.org/drawingml/2006/picture">
                   <pic:nvPicPr>
-                    <pic:cNvPr id="0" name="Picture 10"/>
+                    <pic:cNvPr id="0" name="Picture 1"/>
                     <pic:cNvPicPr>
                       <a:picLocks noChangeAspect="1" noChangeArrowheads="1"/>
                     </pic:cNvPicPr>
@@ -25528,7 +25757,7 @@
                   <pic:spPr bwMode="auto">
                     <a:xfrm>
                       <a:off x="0" y="0"/>
-                      <a:ext cx="5756910" cy="3138170"/>
+                      <a:ext cx="5686425" cy="3086100"/>
                     </a:xfrm>
                     <a:prstGeom prst="rect">
                       <a:avLst/>
@@ -25571,7 +25800,7 @@
           <w:szCs w:val="26"/>
         </w:rPr>
       </w:pPr>
-      <w:bookmarkStart w:id="26" w:name="_Toc178008624"/>
+      <w:bookmarkStart w:id="25" w:name="_Toc178008624"/>
       <w:r>
         <w:rPr>
           <w:rFonts w:ascii="Times New Roman" w:hAnsi="Times New Roman" w:cs="Times New Roman"/>
@@ -25582,7 +25811,7 @@
         <w:lastRenderedPageBreak/>
         <w:t>Đặc tả chi tiết</w:t>
       </w:r>
-      <w:bookmarkEnd w:id="26"/>
+      <w:bookmarkEnd w:id="25"/>
     </w:p>
     <w:tbl>
       <w:tblPr>
@@ -26588,8 +26817,18 @@
           <w:b/>
           <w:sz w:val="26"/>
           <w:szCs w:val="26"/>
+          <w:lang w:val="vi-VN"/>
         </w:rPr>
-        <w:t>Đề xuất trao đổi tác phẩm</w:t>
+        <w:t>Đấu giá</w:t>
+      </w:r>
+      <w:r>
+        <w:rPr>
+          <w:rFonts w:ascii="Times New Roman" w:hAnsi="Times New Roman" w:cs="Times New Roman"/>
+          <w:b/>
+          <w:sz w:val="26"/>
+          <w:szCs w:val="26"/>
+        </w:rPr>
+        <w:t xml:space="preserve"> tác phẩm</w:t>
       </w:r>
     </w:p>
     <w:p>
@@ -26604,17 +26843,13 @@
     <w:p>
       <w:r>
         <w:rPr>
-          <w:rFonts w:ascii="Times New Roman" w:hAnsi="Times New Roman" w:cs="Times New Roman"/>
-          <w:b/>
           <w:noProof/>
-          <w:sz w:val="26"/>
-          <w:szCs w:val="26"/>
         </w:rPr>
         <w:drawing>
-          <wp:inline distT="0" distB="0" distL="0" distR="0" wp14:anchorId="4F632D17" wp14:editId="2AC5BAED">
-            <wp:extent cx="5756910" cy="3086735"/>
-            <wp:effectExtent l="0" t="0" r="0" b="0"/>
-            <wp:docPr id="9" name="Picture 9"/>
+          <wp:inline distT="0" distB="0" distL="0" distR="0" wp14:anchorId="09EEC2A5" wp14:editId="3D3B70FC">
+            <wp:extent cx="5667375" cy="3019425"/>
+            <wp:effectExtent l="0" t="0" r="9525" b="9525"/>
+            <wp:docPr id="609165373" name="Picture 46"/>
             <wp:cNvGraphicFramePr>
               <a:graphicFrameLocks xmlns:a="http://schemas.openxmlformats.org/drawingml/2006/main" noChangeAspect="1"/>
             </wp:cNvGraphicFramePr>
@@ -26622,7 +26857,7 @@
               <a:graphicData uri="http://schemas.openxmlformats.org/drawingml/2006/picture">
                 <pic:pic xmlns:pic="http://schemas.openxmlformats.org/drawingml/2006/picture">
                   <pic:nvPicPr>
-                    <pic:cNvPr id="0" name="Picture 1"/>
+                    <pic:cNvPr id="0" name="Picture 9"/>
                     <pic:cNvPicPr>
                       <a:picLocks noChangeAspect="1" noChangeArrowheads="1"/>
                     </pic:cNvPicPr>
@@ -26643,7 +26878,7 @@
                   <pic:spPr bwMode="auto">
                     <a:xfrm>
                       <a:off x="0" y="0"/>
-                      <a:ext cx="5756910" cy="3086735"/>
+                      <a:ext cx="5667375" cy="3019425"/>
                     </a:xfrm>
                     <a:prstGeom prst="rect">
                       <a:avLst/>
@@ -27874,7 +28109,6 @@
                 <w:sz w:val="26"/>
                 <w:szCs w:val="26"/>
               </w:rPr>
-              <w:lastRenderedPageBreak/>
               <w:t>9</w:t>
             </w:r>
           </w:p>
@@ -27941,7 +28175,16 @@
                 <w:sz w:val="26"/>
                 <w:szCs w:val="26"/>
               </w:rPr>
-              <w:t>Nhấn để hủy bỏ tham gia đấu giá</w:t>
+              <w:t xml:space="preserve">Nhấn để hủy bỏ tham </w:t>
+            </w:r>
+            <w:r>
+              <w:rPr>
+                <w:rFonts w:ascii="Times New Roman" w:hAnsi="Times New Roman" w:cs="Times New Roman"/>
+                <w:sz w:val="26"/>
+                <w:szCs w:val="26"/>
+              </w:rPr>
+              <w:lastRenderedPageBreak/>
+              <w:t>gia đấu giá</w:t>
             </w:r>
           </w:p>
         </w:tc>
@@ -27970,6 +28213,7 @@
                 <w:sz w:val="26"/>
                 <w:szCs w:val="26"/>
               </w:rPr>
+              <w:lastRenderedPageBreak/>
               <w:t>10</w:t>
             </w:r>
           </w:p>
@@ -28788,7 +29032,7 @@
           <w:szCs w:val="26"/>
         </w:rPr>
       </w:pPr>
-      <w:bookmarkStart w:id="27" w:name="_Toc178008625"/>
+      <w:bookmarkStart w:id="26" w:name="_Toc178008625"/>
       <w:r>
         <w:rPr>
           <w:rFonts w:ascii="Times New Roman" w:hAnsi="Times New Roman" w:cs="Times New Roman"/>
@@ -28796,9 +29040,10 @@
           <w:sz w:val="26"/>
           <w:szCs w:val="26"/>
         </w:rPr>
+        <w:lastRenderedPageBreak/>
         <w:t>Giao diện đổi mật khẩu</w:t>
       </w:r>
-      <w:bookmarkEnd w:id="27"/>
+      <w:bookmarkEnd w:id="26"/>
     </w:p>
     <w:p>
       <w:pPr>
@@ -28817,7 +29062,7 @@
           <w:szCs w:val="26"/>
         </w:rPr>
       </w:pPr>
-      <w:bookmarkStart w:id="28" w:name="_Toc178008626"/>
+      <w:bookmarkStart w:id="27" w:name="_Toc178008626"/>
       <w:r>
         <w:rPr>
           <w:rFonts w:ascii="Times New Roman" w:hAnsi="Times New Roman" w:cs="Times New Roman"/>
@@ -28827,7 +29072,7 @@
         </w:rPr>
         <w:t>Bảng mẫu</w:t>
       </w:r>
-      <w:bookmarkEnd w:id="28"/>
+      <w:bookmarkEnd w:id="27"/>
     </w:p>
     <w:p>
       <w:pPr>
@@ -28849,10 +29094,10 @@
           <w:szCs w:val="26"/>
         </w:rPr>
         <w:drawing>
-          <wp:inline distT="0" distB="0" distL="0" distR="0" wp14:anchorId="284B2008" wp14:editId="7EC46BB7">
-            <wp:extent cx="5756910" cy="3042920"/>
-            <wp:effectExtent l="0" t="0" r="0" b="5080"/>
-            <wp:docPr id="31" name="Picture 31"/>
+          <wp:inline distT="0" distB="0" distL="0" distR="0" wp14:anchorId="5AE17874" wp14:editId="14590E41">
+            <wp:extent cx="5648325" cy="3086100"/>
+            <wp:effectExtent l="0" t="0" r="9525" b="0"/>
+            <wp:docPr id="874554624" name="Picture 40"/>
             <wp:cNvGraphicFramePr>
               <a:graphicFrameLocks xmlns:a="http://schemas.openxmlformats.org/drawingml/2006/main" noChangeAspect="1"/>
             </wp:cNvGraphicFramePr>
@@ -28860,7 +29105,7 @@
               <a:graphicData uri="http://schemas.openxmlformats.org/drawingml/2006/picture">
                 <pic:pic xmlns:pic="http://schemas.openxmlformats.org/drawingml/2006/picture">
                   <pic:nvPicPr>
-                    <pic:cNvPr id="0" name="Picture 11"/>
+                    <pic:cNvPr id="0" name="Picture 3"/>
                     <pic:cNvPicPr>
                       <a:picLocks noChangeAspect="1" noChangeArrowheads="1"/>
                     </pic:cNvPicPr>
@@ -28881,7 +29126,7 @@
                   <pic:spPr bwMode="auto">
                     <a:xfrm>
                       <a:off x="0" y="0"/>
-                      <a:ext cx="5756910" cy="3042920"/>
+                      <a:ext cx="5648325" cy="3086100"/>
                     </a:xfrm>
                     <a:prstGeom prst="rect">
                       <a:avLst/>
@@ -28915,7 +29160,7 @@
           <w:szCs w:val="26"/>
         </w:rPr>
       </w:pPr>
-      <w:bookmarkStart w:id="29" w:name="_Toc178008627"/>
+      <w:bookmarkStart w:id="28" w:name="_Toc178008627"/>
       <w:r>
         <w:rPr>
           <w:rFonts w:ascii="Times New Roman" w:hAnsi="Times New Roman" w:cs="Times New Roman"/>
@@ -28925,7 +29170,7 @@
         </w:rPr>
         <w:t>Đặc tả chi tiết</w:t>
       </w:r>
-      <w:bookmarkEnd w:id="29"/>
+      <w:bookmarkEnd w:id="28"/>
     </w:p>
     <w:tbl>
       <w:tblPr>
@@ -29837,7 +30082,6 @@
                 <w:sz w:val="26"/>
                 <w:szCs w:val="26"/>
               </w:rPr>
-              <w:lastRenderedPageBreak/>
               <w:t>5</w:t>
             </w:r>
           </w:p>
@@ -29933,6 +30177,7 @@
                 <w:sz w:val="26"/>
                 <w:szCs w:val="26"/>
               </w:rPr>
+              <w:lastRenderedPageBreak/>
               <w:t>5</w:t>
             </w:r>
           </w:p>
@@ -31007,7 +31252,6 @@
                 <w:sz w:val="26"/>
                 <w:szCs w:val="26"/>
               </w:rPr>
-              <w:lastRenderedPageBreak/>
               <w:t>Xác nhận</w:t>
             </w:r>
           </w:p>
@@ -31101,7 +31345,16 @@
                 <w:sz w:val="26"/>
                 <w:szCs w:val="26"/>
               </w:rPr>
-              <w:t>Thông báo: “Bạn nhật sai mật khẩu hiện tại”</w:t>
+              <w:t xml:space="preserve">Thông báo: “Bạn nhật sai mật khẩu hiện </w:t>
+            </w:r>
+            <w:r>
+              <w:rPr>
+                <w:rFonts w:ascii="Times New Roman" w:hAnsi="Times New Roman" w:cs="Times New Roman"/>
+                <w:sz w:val="26"/>
+                <w:szCs w:val="26"/>
+              </w:rPr>
+              <w:lastRenderedPageBreak/>
+              <w:t>tại”</w:t>
             </w:r>
           </w:p>
         </w:tc>
@@ -31154,7 +31407,7 @@
           <w:szCs w:val="26"/>
         </w:rPr>
       </w:pPr>
-      <w:bookmarkStart w:id="30" w:name="_Toc178008628"/>
+      <w:bookmarkStart w:id="29" w:name="_Toc178008628"/>
       <w:r>
         <w:rPr>
           <w:rFonts w:ascii="Times New Roman" w:hAnsi="Times New Roman" w:cs="Times New Roman"/>
@@ -31174,7 +31427,7 @@
         </w:rPr>
         <w:t>tác phẩm nghệ thuật</w:t>
       </w:r>
-      <w:bookmarkEnd w:id="30"/>
+      <w:bookmarkEnd w:id="29"/>
     </w:p>
     <w:p>
       <w:pPr>
@@ -31193,7 +31446,7 @@
           <w:szCs w:val="26"/>
         </w:rPr>
       </w:pPr>
-      <w:bookmarkStart w:id="31" w:name="_Toc178008629"/>
+      <w:bookmarkStart w:id="30" w:name="_Toc178008629"/>
       <w:r>
         <w:rPr>
           <w:rFonts w:ascii="Times New Roman" w:hAnsi="Times New Roman" w:cs="Times New Roman"/>
@@ -31203,7 +31456,7 @@
         </w:rPr>
         <w:t>Bảng mẫu</w:t>
       </w:r>
-      <w:bookmarkEnd w:id="31"/>
+      <w:bookmarkEnd w:id="30"/>
     </w:p>
     <w:p>
       <w:pPr>
@@ -31225,10 +31478,10 @@
           <w:szCs w:val="26"/>
         </w:rPr>
         <w:drawing>
-          <wp:inline distT="0" distB="0" distL="0" distR="0" wp14:anchorId="2BA06C4F" wp14:editId="3AB29199">
-            <wp:extent cx="5756910" cy="3131185"/>
-            <wp:effectExtent l="0" t="0" r="0" b="0"/>
-            <wp:docPr id="32" name="Picture 32"/>
+          <wp:inline distT="0" distB="0" distL="0" distR="0" wp14:anchorId="758A696A" wp14:editId="0BAA6035">
+            <wp:extent cx="5724525" cy="3105150"/>
+            <wp:effectExtent l="0" t="0" r="9525" b="0"/>
+            <wp:docPr id="232622101" name="Picture 41"/>
             <wp:cNvGraphicFramePr>
               <a:graphicFrameLocks xmlns:a="http://schemas.openxmlformats.org/drawingml/2006/main" noChangeAspect="1"/>
             </wp:cNvGraphicFramePr>
@@ -31236,7 +31489,7 @@
               <a:graphicData uri="http://schemas.openxmlformats.org/drawingml/2006/picture">
                 <pic:pic xmlns:pic="http://schemas.openxmlformats.org/drawingml/2006/picture">
                   <pic:nvPicPr>
-                    <pic:cNvPr id="0" name="Picture 12"/>
+                    <pic:cNvPr id="0" name="Picture 4"/>
                     <pic:cNvPicPr>
                       <a:picLocks noChangeAspect="1" noChangeArrowheads="1"/>
                     </pic:cNvPicPr>
@@ -31257,7 +31510,7 @@
                   <pic:spPr bwMode="auto">
                     <a:xfrm>
                       <a:off x="0" y="0"/>
-                      <a:ext cx="5756910" cy="3131185"/>
+                      <a:ext cx="5724525" cy="3105150"/>
                     </a:xfrm>
                     <a:prstGeom prst="rect">
                       <a:avLst/>
@@ -31291,7 +31544,7 @@
           <w:szCs w:val="26"/>
         </w:rPr>
       </w:pPr>
-      <w:bookmarkStart w:id="32" w:name="_Toc178008630"/>
+      <w:bookmarkStart w:id="31" w:name="_Toc178008630"/>
       <w:r>
         <w:rPr>
           <w:rFonts w:ascii="Times New Roman" w:hAnsi="Times New Roman" w:cs="Times New Roman"/>
@@ -31301,7 +31554,7 @@
         </w:rPr>
         <w:t>Đặc tả chi tiết</w:t>
       </w:r>
-      <w:bookmarkEnd w:id="32"/>
+      <w:bookmarkEnd w:id="31"/>
     </w:p>
     <w:tbl>
       <w:tblPr>
@@ -32333,8 +32586,16 @@
                 <w:sz w:val="26"/>
                 <w:szCs w:val="26"/>
               </w:rPr>
+              <w:t xml:space="preserve">Thêm mới </w:t>
+            </w:r>
+            <w:r>
+              <w:rPr>
+                <w:rFonts w:ascii="Times New Roman" w:hAnsi="Times New Roman" w:cs="Times New Roman"/>
+                <w:sz w:val="26"/>
+                <w:szCs w:val="26"/>
+              </w:rPr>
               <w:lastRenderedPageBreak/>
-              <w:t>Thêm mới tác phẩm</w:t>
+              <w:t>tác phẩm</w:t>
             </w:r>
           </w:p>
         </w:tc>
@@ -32360,6 +32621,7 @@
                 <w:sz w:val="26"/>
                 <w:szCs w:val="26"/>
               </w:rPr>
+              <w:lastRenderedPageBreak/>
               <w:t xml:space="preserve">Thêm mới </w:t>
             </w:r>
             <w:r>
@@ -32376,7 +32638,16 @@
                 <w:sz w:val="26"/>
                 <w:szCs w:val="26"/>
               </w:rPr>
-              <w:t xml:space="preserve"> phẩm vào danh sách sau khi nhấn nút “</w:t>
+              <w:t xml:space="preserve"> phẩm vào danh </w:t>
+            </w:r>
+            <w:r>
+              <w:rPr>
+                <w:rFonts w:ascii="Times New Roman" w:hAnsi="Times New Roman" w:cs="Times New Roman"/>
+                <w:sz w:val="26"/>
+                <w:szCs w:val="26"/>
+              </w:rPr>
+              <w:lastRenderedPageBreak/>
+              <w:t>sách sau khi nhấn nút “</w:t>
             </w:r>
             <w:r>
               <w:rPr>
@@ -32418,7 +32689,17 @@
                 <w:sz w:val="26"/>
                 <w:szCs w:val="26"/>
               </w:rPr>
-              <w:t xml:space="preserve"> Thực hiện thêm mới sản phẩm vào danh sách, rồi thông báo “Thêm mới sản phẩm thành công”</w:t>
+              <w:lastRenderedPageBreak/>
+              <w:t xml:space="preserve"> Thực hiện </w:t>
+            </w:r>
+            <w:r>
+              <w:rPr>
+                <w:rFonts w:ascii="Times New Roman" w:hAnsi="Times New Roman" w:cs="Times New Roman"/>
+                <w:sz w:val="26"/>
+                <w:szCs w:val="26"/>
+              </w:rPr>
+              <w:lastRenderedPageBreak/>
+              <w:t>thêm mới sản phẩm vào danh sách, rồi thông báo “Thêm mới sản phẩm thành công”</w:t>
             </w:r>
           </w:p>
         </w:tc>
@@ -32443,7 +32724,17 @@
                 <w:sz w:val="26"/>
                 <w:szCs w:val="26"/>
               </w:rPr>
-              <w:t>Thông báo: “Thêm thất bại”</w:t>
+              <w:lastRenderedPageBreak/>
+              <w:t xml:space="preserve">Thông báo: </w:t>
+            </w:r>
+            <w:r>
+              <w:rPr>
+                <w:rFonts w:ascii="Times New Roman" w:hAnsi="Times New Roman" w:cs="Times New Roman"/>
+                <w:sz w:val="26"/>
+                <w:szCs w:val="26"/>
+              </w:rPr>
+              <w:lastRenderedPageBreak/>
+              <w:t>“Thêm thất bại”</w:t>
             </w:r>
           </w:p>
         </w:tc>
@@ -32473,6 +32764,7 @@
                 <w:sz w:val="26"/>
                 <w:szCs w:val="26"/>
               </w:rPr>
+              <w:lastRenderedPageBreak/>
               <w:t>Xem chi tiết</w:t>
             </w:r>
           </w:p>
@@ -32681,12 +32973,1052 @@
     </w:tbl>
     <w:p>
       <w:pPr>
+        <w:pStyle w:val="NoSpacing"/>
+      </w:pPr>
+    </w:p>
+    <w:p>
+      <w:pPr>
+        <w:pStyle w:val="ListParagraph"/>
+        <w:numPr>
+          <w:ilvl w:val="1"/>
+          <w:numId w:val="1"/>
+        </w:numPr>
         <w:spacing w:after="0" w:line="360" w:lineRule="auto"/>
+        <w:ind w:left="709" w:hanging="567"/>
+        <w:outlineLvl w:val="1"/>
         <w:rPr>
           <w:rFonts w:ascii="Times New Roman" w:hAnsi="Times New Roman" w:cs="Times New Roman"/>
           <w:b/>
           <w:sz w:val="26"/>
           <w:szCs w:val="26"/>
+        </w:rPr>
+      </w:pPr>
+      <w:r>
+        <w:rPr>
+          <w:rFonts w:ascii="Times New Roman" w:hAnsi="Times New Roman" w:cs="Times New Roman"/>
+          <w:b/>
+          <w:sz w:val="26"/>
+          <w:szCs w:val="26"/>
+        </w:rPr>
+        <w:t xml:space="preserve"> Giao diện giỏ hàng</w:t>
+      </w:r>
+    </w:p>
+    <w:p>
+      <w:pPr>
+        <w:pStyle w:val="Heading3"/>
+        <w:numPr>
+          <w:ilvl w:val="2"/>
+          <w:numId w:val="1"/>
+        </w:numPr>
+        <w:rPr>
+          <w:lang w:val="vi-VN"/>
+        </w:rPr>
+      </w:pPr>
+      <w:r>
+        <w:t>Bảng mẫu</w:t>
+      </w:r>
+    </w:p>
+    <w:p>
+      <w:pPr>
+        <w:rPr>
+          <w:lang w:val="vi-VN"/>
+        </w:rPr>
+      </w:pPr>
+      <w:r>
+        <w:rPr>
+          <w:noProof/>
+        </w:rPr>
+        <w:drawing>
+          <wp:inline distT="0" distB="0" distL="0" distR="0" wp14:anchorId="45EFAA3C" wp14:editId="3C79FEB2">
+            <wp:extent cx="5591175" cy="2990850"/>
+            <wp:effectExtent l="0" t="0" r="9525" b="0"/>
+            <wp:docPr id="844081906" name="Picture 45"/>
+            <wp:cNvGraphicFramePr>
+              <a:graphicFrameLocks xmlns:a="http://schemas.openxmlformats.org/drawingml/2006/main" noChangeAspect="1"/>
+            </wp:cNvGraphicFramePr>
+            <a:graphic xmlns:a="http://schemas.openxmlformats.org/drawingml/2006/main">
+              <a:graphicData uri="http://schemas.openxmlformats.org/drawingml/2006/picture">
+                <pic:pic xmlns:pic="http://schemas.openxmlformats.org/drawingml/2006/picture">
+                  <pic:nvPicPr>
+                    <pic:cNvPr id="0" name="Picture 8"/>
+                    <pic:cNvPicPr>
+                      <a:picLocks noChangeAspect="1" noChangeArrowheads="1"/>
+                    </pic:cNvPicPr>
+                  </pic:nvPicPr>
+                  <pic:blipFill>
+                    <a:blip r:embed="rId29">
+                      <a:extLst>
+                        <a:ext uri="{28A0092B-C50C-407E-A947-70E740481C1C}">
+                          <a14:useLocalDpi xmlns:a14="http://schemas.microsoft.com/office/drawing/2010/main" val="0"/>
+                        </a:ext>
+                      </a:extLst>
+                    </a:blip>
+                    <a:srcRect/>
+                    <a:stretch>
+                      <a:fillRect/>
+                    </a:stretch>
+                  </pic:blipFill>
+                  <pic:spPr bwMode="auto">
+                    <a:xfrm>
+                      <a:off x="0" y="0"/>
+                      <a:ext cx="5591175" cy="2990850"/>
+                    </a:xfrm>
+                    <a:prstGeom prst="rect">
+                      <a:avLst/>
+                    </a:prstGeom>
+                    <a:noFill/>
+                    <a:ln>
+                      <a:noFill/>
+                    </a:ln>
+                  </pic:spPr>
+                </pic:pic>
+              </a:graphicData>
+            </a:graphic>
+          </wp:inline>
+        </w:drawing>
+      </w:r>
+    </w:p>
+    <w:p>
+      <w:pPr>
+        <w:pStyle w:val="Heading3"/>
+        <w:numPr>
+          <w:ilvl w:val="2"/>
+          <w:numId w:val="1"/>
+        </w:numPr>
+        <w:rPr>
+          <w:lang w:val="vi-VN"/>
+        </w:rPr>
+      </w:pPr>
+      <w:r>
+        <w:t>Đặc tả chi tiết</w:t>
+      </w:r>
+    </w:p>
+    <w:tbl>
+      <w:tblPr>
+        <w:tblStyle w:val="TableGrid11"/>
+        <w:tblW w:w="0" w:type="auto"/>
+        <w:jc w:val="center"/>
+        <w:tblLook w:val="04A0" w:firstRow="1" w:lastRow="0" w:firstColumn="1" w:lastColumn="0" w:noHBand="0" w:noVBand="1"/>
+      </w:tblPr>
+      <w:tblGrid>
+        <w:gridCol w:w="1417"/>
+        <w:gridCol w:w="2462"/>
+        <w:gridCol w:w="1231"/>
+        <w:gridCol w:w="1231"/>
+        <w:gridCol w:w="615"/>
+        <w:gridCol w:w="1847"/>
+      </w:tblGrid>
+      <w:tr>
+        <w:trPr>
+          <w:jc w:val="center"/>
+        </w:trPr>
+        <w:tc>
+          <w:tcPr>
+            <w:tcW w:w="1417" w:type="dxa"/>
+            <w:shd w:val="clear" w:color="auto" w:fill="DBE5F1" w:themeFill="accent1" w:themeFillTint="33"/>
+          </w:tcPr>
+          <w:p>
+            <w:pPr>
+              <w:spacing w:line="360" w:lineRule="auto"/>
+              <w:contextualSpacing/>
+              <w:rPr>
+                <w:rFonts w:ascii="Times New Roman" w:hAnsi="Times New Roman" w:cs="Times New Roman"/>
+                <w:b/>
+                <w:sz w:val="26"/>
+                <w:szCs w:val="26"/>
+              </w:rPr>
+            </w:pPr>
+            <w:r>
+              <w:rPr>
+                <w:rFonts w:ascii="Times New Roman" w:hAnsi="Times New Roman" w:cs="Times New Roman"/>
+                <w:b/>
+                <w:sz w:val="26"/>
+                <w:szCs w:val="26"/>
+              </w:rPr>
+              <w:t>Màn hình</w:t>
+            </w:r>
+          </w:p>
+        </w:tc>
+        <w:tc>
+          <w:tcPr>
+            <w:tcW w:w="7386" w:type="dxa"/>
+            <w:gridSpan w:val="5"/>
+          </w:tcPr>
+          <w:p>
+            <w:pPr>
+              <w:spacing w:line="360" w:lineRule="auto"/>
+              <w:contextualSpacing/>
+              <w:rPr>
+                <w:rFonts w:ascii="Times New Roman" w:hAnsi="Times New Roman" w:cs="Times New Roman"/>
+                <w:sz w:val="26"/>
+                <w:szCs w:val="26"/>
+                <w:lang w:val="vi-VN"/>
+              </w:rPr>
+            </w:pPr>
+            <w:r>
+              <w:rPr>
+                <w:rFonts w:ascii="Times New Roman" w:hAnsi="Times New Roman" w:cs="Times New Roman"/>
+                <w:sz w:val="26"/>
+                <w:szCs w:val="26"/>
+                <w:lang w:val="vi-VN"/>
+              </w:rPr>
+              <w:t>Giỏ hàng</w:t>
+            </w:r>
+          </w:p>
+        </w:tc>
+      </w:tr>
+      <w:tr>
+        <w:trPr>
+          <w:jc w:val="center"/>
+        </w:trPr>
+        <w:tc>
+          <w:tcPr>
+            <w:tcW w:w="1417" w:type="dxa"/>
+            <w:shd w:val="clear" w:color="auto" w:fill="DBE5F1" w:themeFill="accent1" w:themeFillTint="33"/>
+          </w:tcPr>
+          <w:p>
+            <w:pPr>
+              <w:spacing w:line="360" w:lineRule="auto"/>
+              <w:contextualSpacing/>
+              <w:rPr>
+                <w:rFonts w:ascii="Times New Roman" w:hAnsi="Times New Roman" w:cs="Times New Roman"/>
+                <w:b/>
+                <w:sz w:val="26"/>
+                <w:szCs w:val="26"/>
+              </w:rPr>
+            </w:pPr>
+            <w:r>
+              <w:rPr>
+                <w:rFonts w:ascii="Times New Roman" w:hAnsi="Times New Roman" w:cs="Times New Roman"/>
+                <w:b/>
+                <w:sz w:val="26"/>
+                <w:szCs w:val="26"/>
+              </w:rPr>
+              <w:lastRenderedPageBreak/>
+              <w:t>Mô tả</w:t>
+            </w:r>
+          </w:p>
+        </w:tc>
+        <w:tc>
+          <w:tcPr>
+            <w:tcW w:w="7386" w:type="dxa"/>
+            <w:gridSpan w:val="5"/>
+          </w:tcPr>
+          <w:p>
+            <w:pPr>
+              <w:spacing w:line="360" w:lineRule="auto"/>
+              <w:contextualSpacing/>
+              <w:rPr>
+                <w:rFonts w:ascii="Times New Roman" w:hAnsi="Times New Roman" w:cs="Times New Roman"/>
+                <w:sz w:val="26"/>
+                <w:szCs w:val="26"/>
+                <w:lang w:val="vi-VN"/>
+              </w:rPr>
+            </w:pPr>
+            <w:r>
+              <w:rPr>
+                <w:rFonts w:ascii="Times New Roman" w:hAnsi="Times New Roman" w:cs="Times New Roman"/>
+                <w:sz w:val="26"/>
+                <w:szCs w:val="26"/>
+              </w:rPr>
+              <w:t xml:space="preserve">Hệ thống cho phép </w:t>
+            </w:r>
+            <w:r>
+              <w:rPr>
+                <w:rFonts w:ascii="Times New Roman" w:hAnsi="Times New Roman" w:cs="Times New Roman"/>
+                <w:sz w:val="26"/>
+                <w:szCs w:val="26"/>
+              </w:rPr>
+              <w:t xml:space="preserve">người dùng </w:t>
+            </w:r>
+            <w:r>
+              <w:rPr>
+                <w:rFonts w:ascii="Times New Roman" w:hAnsi="Times New Roman" w:cs="Times New Roman"/>
+                <w:sz w:val="26"/>
+                <w:szCs w:val="26"/>
+                <w:lang w:val="vi-VN"/>
+              </w:rPr>
+              <w:t>xem giỏ hàng và chi tiết sản phẩm của mình trong giỏ hàng</w:t>
+            </w:r>
+          </w:p>
+        </w:tc>
+      </w:tr>
+      <w:tr>
+        <w:trPr>
+          <w:jc w:val="center"/>
+        </w:trPr>
+        <w:tc>
+          <w:tcPr>
+            <w:tcW w:w="1417" w:type="dxa"/>
+            <w:shd w:val="clear" w:color="auto" w:fill="DBE5F1" w:themeFill="accent1" w:themeFillTint="33"/>
+          </w:tcPr>
+          <w:p>
+            <w:pPr>
+              <w:spacing w:line="360" w:lineRule="auto"/>
+              <w:contextualSpacing/>
+              <w:rPr>
+                <w:rFonts w:ascii="Times New Roman" w:hAnsi="Times New Roman" w:cs="Times New Roman"/>
+                <w:b/>
+                <w:sz w:val="26"/>
+                <w:szCs w:val="26"/>
+              </w:rPr>
+            </w:pPr>
+            <w:r>
+              <w:rPr>
+                <w:rFonts w:ascii="Times New Roman" w:hAnsi="Times New Roman" w:cs="Times New Roman"/>
+                <w:b/>
+                <w:sz w:val="26"/>
+                <w:szCs w:val="26"/>
+              </w:rPr>
+              <w:t>Truy cập</w:t>
+            </w:r>
+          </w:p>
+        </w:tc>
+        <w:tc>
+          <w:tcPr>
+            <w:tcW w:w="7386" w:type="dxa"/>
+            <w:gridSpan w:val="5"/>
+          </w:tcPr>
+          <w:p>
+            <w:pPr>
+              <w:spacing w:line="360" w:lineRule="auto"/>
+              <w:contextualSpacing/>
+              <w:rPr>
+                <w:rFonts w:ascii="Times New Roman" w:hAnsi="Times New Roman" w:cs="Times New Roman"/>
+                <w:sz w:val="26"/>
+                <w:szCs w:val="26"/>
+              </w:rPr>
+            </w:pPr>
+            <w:r>
+              <w:rPr>
+                <w:rFonts w:ascii="Times New Roman" w:hAnsi="Times New Roman" w:cs="Times New Roman"/>
+                <w:sz w:val="26"/>
+                <w:szCs w:val="26"/>
+              </w:rPr>
+              <w:t>Người dùng</w:t>
+            </w:r>
+            <w:r>
+              <w:rPr>
+                <w:rFonts w:ascii="Times New Roman" w:hAnsi="Times New Roman" w:cs="Times New Roman"/>
+                <w:sz w:val="26"/>
+                <w:szCs w:val="26"/>
+              </w:rPr>
+              <w:t xml:space="preserve"> bấm chọn “</w:t>
+            </w:r>
+            <w:r>
+              <w:rPr>
+                <w:rFonts w:ascii="Times New Roman" w:hAnsi="Times New Roman" w:cs="Times New Roman"/>
+                <w:sz w:val="26"/>
+                <w:szCs w:val="26"/>
+                <w:lang w:val="vi-VN"/>
+              </w:rPr>
+              <w:t>biểu tượng giỏ hàng</w:t>
+            </w:r>
+            <w:r>
+              <w:rPr>
+                <w:rFonts w:ascii="Times New Roman" w:hAnsi="Times New Roman" w:cs="Times New Roman"/>
+                <w:sz w:val="26"/>
+                <w:szCs w:val="26"/>
+              </w:rPr>
+              <w:t>”</w:t>
+            </w:r>
+          </w:p>
+        </w:tc>
+      </w:tr>
+      <w:tr>
+        <w:trPr>
+          <w:jc w:val="center"/>
+        </w:trPr>
+        <w:tc>
+          <w:tcPr>
+            <w:tcW w:w="1417" w:type="dxa"/>
+            <w:shd w:val="clear" w:color="auto" w:fill="DBE5F1" w:themeFill="accent1" w:themeFillTint="33"/>
+          </w:tcPr>
+          <w:p>
+            <w:pPr>
+              <w:spacing w:line="360" w:lineRule="auto"/>
+              <w:contextualSpacing/>
+              <w:rPr>
+                <w:rFonts w:ascii="Times New Roman" w:hAnsi="Times New Roman" w:cs="Times New Roman"/>
+                <w:b/>
+                <w:sz w:val="26"/>
+                <w:szCs w:val="26"/>
+              </w:rPr>
+            </w:pPr>
+            <w:r>
+              <w:rPr>
+                <w:rFonts w:ascii="Times New Roman" w:hAnsi="Times New Roman" w:cs="Times New Roman"/>
+                <w:b/>
+                <w:sz w:val="26"/>
+                <w:szCs w:val="26"/>
+              </w:rPr>
+              <w:t>Đối tượng</w:t>
+            </w:r>
+          </w:p>
+        </w:tc>
+        <w:tc>
+          <w:tcPr>
+            <w:tcW w:w="7386" w:type="dxa"/>
+            <w:gridSpan w:val="5"/>
+          </w:tcPr>
+          <w:p>
+            <w:pPr>
+              <w:spacing w:line="360" w:lineRule="auto"/>
+              <w:contextualSpacing/>
+              <w:rPr>
+                <w:rFonts w:ascii="Times New Roman" w:hAnsi="Times New Roman" w:cs="Times New Roman"/>
+                <w:sz w:val="26"/>
+                <w:szCs w:val="26"/>
+              </w:rPr>
+            </w:pPr>
+            <w:r>
+              <w:rPr>
+                <w:rFonts w:ascii="Times New Roman" w:hAnsi="Times New Roman" w:cs="Times New Roman"/>
+                <w:sz w:val="26"/>
+                <w:szCs w:val="26"/>
+              </w:rPr>
+              <w:t>Khách hàng</w:t>
+            </w:r>
+          </w:p>
+        </w:tc>
+      </w:tr>
+      <w:tr>
+        <w:trPr>
+          <w:jc w:val="center"/>
+        </w:trPr>
+        <w:tc>
+          <w:tcPr>
+            <w:tcW w:w="8803" w:type="dxa"/>
+            <w:gridSpan w:val="6"/>
+          </w:tcPr>
+          <w:p>
+            <w:pPr>
+              <w:spacing w:line="360" w:lineRule="auto"/>
+              <w:contextualSpacing/>
+              <w:rPr>
+                <w:rFonts w:ascii="Times New Roman" w:hAnsi="Times New Roman" w:cs="Times New Roman"/>
+                <w:b/>
+                <w:sz w:val="26"/>
+                <w:szCs w:val="26"/>
+              </w:rPr>
+            </w:pPr>
+            <w:r>
+              <w:rPr>
+                <w:rFonts w:ascii="Times New Roman" w:hAnsi="Times New Roman" w:cs="Times New Roman"/>
+                <w:b/>
+                <w:sz w:val="26"/>
+                <w:szCs w:val="26"/>
+              </w:rPr>
+              <w:t>Nội dung</w:t>
+            </w:r>
+          </w:p>
+        </w:tc>
+      </w:tr>
+      <w:tr>
+        <w:trPr>
+          <w:jc w:val="center"/>
+        </w:trPr>
+        <w:tc>
+          <w:tcPr>
+            <w:tcW w:w="1417" w:type="dxa"/>
+            <w:shd w:val="clear" w:color="auto" w:fill="DBE5F1" w:themeFill="accent1" w:themeFillTint="33"/>
+          </w:tcPr>
+          <w:p>
+            <w:pPr>
+              <w:spacing w:line="360" w:lineRule="auto"/>
+              <w:contextualSpacing/>
+              <w:rPr>
+                <w:rFonts w:ascii="Times New Roman" w:hAnsi="Times New Roman" w:cs="Times New Roman"/>
+                <w:b/>
+                <w:sz w:val="26"/>
+                <w:szCs w:val="26"/>
+              </w:rPr>
+            </w:pPr>
+            <w:r>
+              <w:rPr>
+                <w:rFonts w:ascii="Times New Roman" w:hAnsi="Times New Roman" w:cs="Times New Roman"/>
+                <w:b/>
+                <w:sz w:val="26"/>
+                <w:szCs w:val="26"/>
+              </w:rPr>
+              <w:t>Mục</w:t>
+            </w:r>
+          </w:p>
+        </w:tc>
+        <w:tc>
+          <w:tcPr>
+            <w:tcW w:w="2462" w:type="dxa"/>
+            <w:shd w:val="clear" w:color="auto" w:fill="DBE5F1" w:themeFill="accent1" w:themeFillTint="33"/>
+          </w:tcPr>
+          <w:p>
+            <w:pPr>
+              <w:spacing w:line="360" w:lineRule="auto"/>
+              <w:contextualSpacing/>
+              <w:rPr>
+                <w:rFonts w:ascii="Times New Roman" w:hAnsi="Times New Roman" w:cs="Times New Roman"/>
+                <w:b/>
+                <w:sz w:val="26"/>
+                <w:szCs w:val="26"/>
+              </w:rPr>
+            </w:pPr>
+            <w:r>
+              <w:rPr>
+                <w:rFonts w:ascii="Times New Roman" w:hAnsi="Times New Roman" w:cs="Times New Roman"/>
+                <w:b/>
+                <w:sz w:val="26"/>
+                <w:szCs w:val="26"/>
+              </w:rPr>
+              <w:t>Kiểu</w:t>
+            </w:r>
+          </w:p>
+        </w:tc>
+        <w:tc>
+          <w:tcPr>
+            <w:tcW w:w="2462" w:type="dxa"/>
+            <w:gridSpan w:val="2"/>
+            <w:shd w:val="clear" w:color="auto" w:fill="DBE5F1" w:themeFill="accent1" w:themeFillTint="33"/>
+          </w:tcPr>
+          <w:p>
+            <w:pPr>
+              <w:spacing w:line="360" w:lineRule="auto"/>
+              <w:contextualSpacing/>
+              <w:rPr>
+                <w:rFonts w:ascii="Times New Roman" w:hAnsi="Times New Roman" w:cs="Times New Roman"/>
+                <w:b/>
+                <w:sz w:val="26"/>
+                <w:szCs w:val="26"/>
+              </w:rPr>
+            </w:pPr>
+            <w:r>
+              <w:rPr>
+                <w:rFonts w:ascii="Times New Roman" w:hAnsi="Times New Roman" w:cs="Times New Roman"/>
+                <w:b/>
+                <w:sz w:val="26"/>
+                <w:szCs w:val="26"/>
+              </w:rPr>
+              <w:t>Dữ liệu</w:t>
+            </w:r>
+          </w:p>
+        </w:tc>
+        <w:tc>
+          <w:tcPr>
+            <w:tcW w:w="2462" w:type="dxa"/>
+            <w:gridSpan w:val="2"/>
+            <w:shd w:val="clear" w:color="auto" w:fill="DBE5F1" w:themeFill="accent1" w:themeFillTint="33"/>
+          </w:tcPr>
+          <w:p>
+            <w:pPr>
+              <w:spacing w:line="360" w:lineRule="auto"/>
+              <w:contextualSpacing/>
+              <w:rPr>
+                <w:rFonts w:ascii="Times New Roman" w:hAnsi="Times New Roman" w:cs="Times New Roman"/>
+                <w:b/>
+                <w:sz w:val="26"/>
+                <w:szCs w:val="26"/>
+              </w:rPr>
+            </w:pPr>
+            <w:r>
+              <w:rPr>
+                <w:rFonts w:ascii="Times New Roman" w:hAnsi="Times New Roman" w:cs="Times New Roman"/>
+                <w:b/>
+                <w:sz w:val="26"/>
+                <w:szCs w:val="26"/>
+              </w:rPr>
+              <w:t>Mô tả</w:t>
+            </w:r>
+          </w:p>
+        </w:tc>
+      </w:tr>
+      <w:tr>
+        <w:trPr>
+          <w:jc w:val="center"/>
+        </w:trPr>
+        <w:tc>
+          <w:tcPr>
+            <w:tcW w:w="1417" w:type="dxa"/>
+          </w:tcPr>
+          <w:p>
+            <w:pPr>
+              <w:spacing w:line="360" w:lineRule="auto"/>
+              <w:contextualSpacing/>
+              <w:rPr>
+                <w:rFonts w:ascii="Times New Roman" w:hAnsi="Times New Roman" w:cs="Times New Roman"/>
+                <w:sz w:val="26"/>
+                <w:szCs w:val="26"/>
+                <w:lang w:val="vi-VN"/>
+              </w:rPr>
+            </w:pPr>
+            <w:r>
+              <w:rPr>
+                <w:rFonts w:ascii="Times New Roman" w:hAnsi="Times New Roman" w:cs="Times New Roman"/>
+                <w:sz w:val="26"/>
+                <w:szCs w:val="26"/>
+                <w:lang w:val="vi-VN"/>
+              </w:rPr>
+              <w:t>1</w:t>
+            </w:r>
+          </w:p>
+        </w:tc>
+        <w:tc>
+          <w:tcPr>
+            <w:tcW w:w="2462" w:type="dxa"/>
+          </w:tcPr>
+          <w:p>
+            <w:pPr>
+              <w:spacing w:line="360" w:lineRule="auto"/>
+              <w:contextualSpacing/>
+              <w:rPr>
+                <w:rFonts w:ascii="Times New Roman" w:hAnsi="Times New Roman" w:cs="Times New Roman"/>
+                <w:sz w:val="26"/>
+                <w:szCs w:val="26"/>
+              </w:rPr>
+            </w:pPr>
+            <w:r>
+              <w:rPr>
+                <w:rFonts w:ascii="Times New Roman" w:hAnsi="Times New Roman" w:cs="Times New Roman"/>
+                <w:sz w:val="26"/>
+                <w:szCs w:val="26"/>
+              </w:rPr>
+              <w:t>Grid view</w:t>
+            </w:r>
+          </w:p>
+        </w:tc>
+        <w:tc>
+          <w:tcPr>
+            <w:tcW w:w="2462" w:type="dxa"/>
+            <w:gridSpan w:val="2"/>
+          </w:tcPr>
+          <w:p>
+            <w:pPr>
+              <w:spacing w:line="360" w:lineRule="auto"/>
+              <w:contextualSpacing/>
+              <w:rPr>
+                <w:rFonts w:ascii="Times New Roman" w:hAnsi="Times New Roman" w:cs="Times New Roman"/>
+                <w:sz w:val="26"/>
+                <w:szCs w:val="26"/>
+              </w:rPr>
+            </w:pPr>
+          </w:p>
+        </w:tc>
+        <w:tc>
+          <w:tcPr>
+            <w:tcW w:w="2462" w:type="dxa"/>
+            <w:gridSpan w:val="2"/>
+          </w:tcPr>
+          <w:p>
+            <w:pPr>
+              <w:spacing w:line="360" w:lineRule="auto"/>
+              <w:contextualSpacing/>
+              <w:rPr>
+                <w:rFonts w:ascii="Times New Roman" w:hAnsi="Times New Roman" w:cs="Times New Roman"/>
+                <w:sz w:val="26"/>
+                <w:szCs w:val="26"/>
+                <w:lang w:val="vi-VN"/>
+              </w:rPr>
+            </w:pPr>
+            <w:r>
+              <w:rPr>
+                <w:rFonts w:ascii="Times New Roman" w:hAnsi="Times New Roman" w:cs="Times New Roman"/>
+                <w:sz w:val="26"/>
+                <w:szCs w:val="26"/>
+              </w:rPr>
+              <w:t xml:space="preserve">Chứa danh sách </w:t>
+            </w:r>
+            <w:r>
+              <w:rPr>
+                <w:rFonts w:ascii="Times New Roman" w:hAnsi="Times New Roman" w:cs="Times New Roman"/>
+                <w:sz w:val="26"/>
+                <w:szCs w:val="26"/>
+                <w:lang w:val="vi-VN"/>
+              </w:rPr>
+              <w:t>tác phẩm trong giỏ hàng</w:t>
+            </w:r>
+          </w:p>
+        </w:tc>
+      </w:tr>
+      <w:tr>
+        <w:trPr>
+          <w:jc w:val="center"/>
+        </w:trPr>
+        <w:tc>
+          <w:tcPr>
+            <w:tcW w:w="1417" w:type="dxa"/>
+          </w:tcPr>
+          <w:p>
+            <w:pPr>
+              <w:spacing w:line="360" w:lineRule="auto"/>
+              <w:contextualSpacing/>
+              <w:rPr>
+                <w:rFonts w:ascii="Times New Roman" w:hAnsi="Times New Roman" w:cs="Times New Roman"/>
+                <w:sz w:val="26"/>
+                <w:szCs w:val="26"/>
+                <w:lang w:val="vi-VN"/>
+              </w:rPr>
+            </w:pPr>
+            <w:r>
+              <w:rPr>
+                <w:rFonts w:ascii="Times New Roman" w:hAnsi="Times New Roman" w:cs="Times New Roman"/>
+                <w:sz w:val="26"/>
+                <w:szCs w:val="26"/>
+                <w:lang w:val="vi-VN"/>
+              </w:rPr>
+              <w:t>2</w:t>
+            </w:r>
+          </w:p>
+        </w:tc>
+        <w:tc>
+          <w:tcPr>
+            <w:tcW w:w="2462" w:type="dxa"/>
+          </w:tcPr>
+          <w:p>
+            <w:pPr>
+              <w:spacing w:line="360" w:lineRule="auto"/>
+              <w:contextualSpacing/>
+              <w:rPr>
+                <w:rFonts w:ascii="Times New Roman" w:hAnsi="Times New Roman" w:cs="Times New Roman"/>
+                <w:sz w:val="26"/>
+                <w:szCs w:val="26"/>
+              </w:rPr>
+            </w:pPr>
+            <w:r>
+              <w:rPr>
+                <w:rFonts w:ascii="Times New Roman" w:hAnsi="Times New Roman" w:cs="Times New Roman"/>
+                <w:sz w:val="26"/>
+                <w:szCs w:val="26"/>
+              </w:rPr>
+              <w:t>Button</w:t>
+            </w:r>
+          </w:p>
+        </w:tc>
+        <w:tc>
+          <w:tcPr>
+            <w:tcW w:w="2462" w:type="dxa"/>
+            <w:gridSpan w:val="2"/>
+          </w:tcPr>
+          <w:p>
+            <w:pPr>
+              <w:spacing w:line="360" w:lineRule="auto"/>
+              <w:contextualSpacing/>
+              <w:rPr>
+                <w:rFonts w:ascii="Times New Roman" w:hAnsi="Times New Roman" w:cs="Times New Roman"/>
+                <w:sz w:val="26"/>
+                <w:szCs w:val="26"/>
+              </w:rPr>
+            </w:pPr>
+          </w:p>
+        </w:tc>
+        <w:tc>
+          <w:tcPr>
+            <w:tcW w:w="2462" w:type="dxa"/>
+            <w:gridSpan w:val="2"/>
+          </w:tcPr>
+          <w:p>
+            <w:pPr>
+              <w:spacing w:line="360" w:lineRule="auto"/>
+              <w:contextualSpacing/>
+              <w:rPr>
+                <w:rFonts w:ascii="Times New Roman" w:hAnsi="Times New Roman" w:cs="Times New Roman"/>
+                <w:sz w:val="26"/>
+                <w:szCs w:val="26"/>
+                <w:lang w:val="vi-VN"/>
+              </w:rPr>
+            </w:pPr>
+            <w:r>
+              <w:rPr>
+                <w:rFonts w:ascii="Times New Roman" w:hAnsi="Times New Roman" w:cs="Times New Roman"/>
+                <w:sz w:val="26"/>
+                <w:szCs w:val="26"/>
+              </w:rPr>
+              <w:t>X</w:t>
+            </w:r>
+            <w:r>
+              <w:rPr>
+                <w:rFonts w:ascii="Times New Roman" w:hAnsi="Times New Roman" w:cs="Times New Roman"/>
+                <w:sz w:val="26"/>
+                <w:szCs w:val="26"/>
+                <w:lang w:val="vi-VN"/>
+              </w:rPr>
+              <w:t>em chi tiết sản phẩm</w:t>
+            </w:r>
+          </w:p>
+        </w:tc>
+      </w:tr>
+      <w:tr>
+        <w:trPr>
+          <w:jc w:val="center"/>
+        </w:trPr>
+        <w:tc>
+          <w:tcPr>
+            <w:tcW w:w="8803" w:type="dxa"/>
+            <w:gridSpan w:val="6"/>
+          </w:tcPr>
+          <w:p>
+            <w:pPr>
+              <w:spacing w:line="360" w:lineRule="auto"/>
+              <w:contextualSpacing/>
+              <w:rPr>
+                <w:rFonts w:ascii="Times New Roman" w:hAnsi="Times New Roman" w:cs="Times New Roman"/>
+                <w:b/>
+                <w:sz w:val="26"/>
+                <w:szCs w:val="26"/>
+              </w:rPr>
+            </w:pPr>
+            <w:r>
+              <w:rPr>
+                <w:rFonts w:ascii="Times New Roman" w:hAnsi="Times New Roman" w:cs="Times New Roman"/>
+                <w:b/>
+                <w:sz w:val="26"/>
+                <w:szCs w:val="26"/>
+              </w:rPr>
+              <w:t>Hoạt động</w:t>
+            </w:r>
+          </w:p>
+        </w:tc>
+      </w:tr>
+      <w:tr>
+        <w:trPr>
+          <w:jc w:val="center"/>
+        </w:trPr>
+        <w:tc>
+          <w:tcPr>
+            <w:tcW w:w="1417" w:type="dxa"/>
+            <w:shd w:val="clear" w:color="auto" w:fill="DBE5F1" w:themeFill="accent1" w:themeFillTint="33"/>
+          </w:tcPr>
+          <w:p>
+            <w:pPr>
+              <w:spacing w:line="360" w:lineRule="auto"/>
+              <w:contextualSpacing/>
+              <w:rPr>
+                <w:rFonts w:ascii="Times New Roman" w:hAnsi="Times New Roman" w:cs="Times New Roman"/>
+                <w:b/>
+                <w:sz w:val="26"/>
+                <w:szCs w:val="26"/>
+              </w:rPr>
+            </w:pPr>
+            <w:r>
+              <w:rPr>
+                <w:rFonts w:ascii="Times New Roman" w:hAnsi="Times New Roman" w:cs="Times New Roman"/>
+                <w:b/>
+                <w:sz w:val="26"/>
+                <w:szCs w:val="26"/>
+              </w:rPr>
+              <w:t>Tên</w:t>
+            </w:r>
+          </w:p>
+        </w:tc>
+        <w:tc>
+          <w:tcPr>
+            <w:tcW w:w="3693" w:type="dxa"/>
+            <w:gridSpan w:val="2"/>
+            <w:shd w:val="clear" w:color="auto" w:fill="DBE5F1" w:themeFill="accent1" w:themeFillTint="33"/>
+          </w:tcPr>
+          <w:p>
+            <w:pPr>
+              <w:spacing w:line="360" w:lineRule="auto"/>
+              <w:contextualSpacing/>
+              <w:rPr>
+                <w:rFonts w:ascii="Times New Roman" w:hAnsi="Times New Roman" w:cs="Times New Roman"/>
+                <w:b/>
+                <w:sz w:val="26"/>
+                <w:szCs w:val="26"/>
+              </w:rPr>
+            </w:pPr>
+            <w:r>
+              <w:rPr>
+                <w:rFonts w:ascii="Times New Roman" w:hAnsi="Times New Roman" w:cs="Times New Roman"/>
+                <w:b/>
+                <w:sz w:val="26"/>
+                <w:szCs w:val="26"/>
+              </w:rPr>
+              <w:t>Mô tả</w:t>
+            </w:r>
+          </w:p>
+        </w:tc>
+        <w:tc>
+          <w:tcPr>
+            <w:tcW w:w="1846" w:type="dxa"/>
+            <w:gridSpan w:val="2"/>
+            <w:shd w:val="clear" w:color="auto" w:fill="DBE5F1" w:themeFill="accent1" w:themeFillTint="33"/>
+          </w:tcPr>
+          <w:p>
+            <w:pPr>
+              <w:spacing w:line="360" w:lineRule="auto"/>
+              <w:contextualSpacing/>
+              <w:rPr>
+                <w:rFonts w:ascii="Times New Roman" w:hAnsi="Times New Roman" w:cs="Times New Roman"/>
+                <w:b/>
+                <w:sz w:val="26"/>
+                <w:szCs w:val="26"/>
+              </w:rPr>
+            </w:pPr>
+            <w:r>
+              <w:rPr>
+                <w:rFonts w:ascii="Times New Roman" w:hAnsi="Times New Roman" w:cs="Times New Roman"/>
+                <w:b/>
+                <w:sz w:val="26"/>
+                <w:szCs w:val="26"/>
+              </w:rPr>
+              <w:t>Thành công</w:t>
+            </w:r>
+          </w:p>
+        </w:tc>
+        <w:tc>
+          <w:tcPr>
+            <w:tcW w:w="1847" w:type="dxa"/>
+            <w:shd w:val="clear" w:color="auto" w:fill="DBE5F1" w:themeFill="accent1" w:themeFillTint="33"/>
+          </w:tcPr>
+          <w:p>
+            <w:pPr>
+              <w:spacing w:line="360" w:lineRule="auto"/>
+              <w:contextualSpacing/>
+              <w:rPr>
+                <w:rFonts w:ascii="Times New Roman" w:hAnsi="Times New Roman" w:cs="Times New Roman"/>
+                <w:b/>
+                <w:sz w:val="26"/>
+                <w:szCs w:val="26"/>
+              </w:rPr>
+            </w:pPr>
+            <w:r>
+              <w:rPr>
+                <w:rFonts w:ascii="Times New Roman" w:hAnsi="Times New Roman" w:cs="Times New Roman"/>
+                <w:b/>
+                <w:sz w:val="26"/>
+                <w:szCs w:val="26"/>
+              </w:rPr>
+              <w:t>Thất bại</w:t>
+            </w:r>
+          </w:p>
+        </w:tc>
+      </w:tr>
+      <w:tr>
+        <w:trPr>
+          <w:jc w:val="center"/>
+        </w:trPr>
+        <w:tc>
+          <w:tcPr>
+            <w:tcW w:w="1417" w:type="dxa"/>
+            <w:shd w:val="clear" w:color="auto" w:fill="auto"/>
+          </w:tcPr>
+          <w:p>
+            <w:pPr>
+              <w:spacing w:line="360" w:lineRule="auto"/>
+              <w:contextualSpacing/>
+              <w:rPr>
+                <w:rFonts w:ascii="Times New Roman" w:hAnsi="Times New Roman" w:cs="Times New Roman"/>
+                <w:sz w:val="26"/>
+                <w:szCs w:val="26"/>
+              </w:rPr>
+            </w:pPr>
+            <w:r>
+              <w:rPr>
+                <w:rFonts w:ascii="Times New Roman" w:hAnsi="Times New Roman" w:cs="Times New Roman"/>
+                <w:sz w:val="26"/>
+                <w:szCs w:val="26"/>
+              </w:rPr>
+              <w:t>Xem chi tiết</w:t>
+            </w:r>
+          </w:p>
+        </w:tc>
+        <w:tc>
+          <w:tcPr>
+            <w:tcW w:w="3693" w:type="dxa"/>
+            <w:gridSpan w:val="2"/>
+            <w:shd w:val="clear" w:color="auto" w:fill="auto"/>
+          </w:tcPr>
+          <w:p>
+            <w:pPr>
+              <w:spacing w:line="360" w:lineRule="auto"/>
+              <w:contextualSpacing/>
+              <w:rPr>
+                <w:rFonts w:ascii="Times New Roman" w:hAnsi="Times New Roman" w:cs="Times New Roman"/>
+                <w:sz w:val="26"/>
+                <w:szCs w:val="26"/>
+              </w:rPr>
+            </w:pPr>
+            <w:r>
+              <w:rPr>
+                <w:rFonts w:ascii="Times New Roman" w:hAnsi="Times New Roman" w:cs="Times New Roman"/>
+                <w:sz w:val="26"/>
+                <w:szCs w:val="26"/>
+              </w:rPr>
+              <w:t xml:space="preserve">Xem thông tin chi tiết tác phẩm sau khi nhấn nút  </w:t>
+            </w:r>
+            <w:r>
+              <w:rPr>
+                <w:rFonts w:ascii="Times New Roman" w:hAnsi="Times New Roman" w:cs="Times New Roman"/>
+                <w:sz w:val="26"/>
+                <w:szCs w:val="26"/>
+                <w:lang w:val="vi-VN"/>
+              </w:rPr>
+              <w:t>“Chi</w:t>
+            </w:r>
+            <w:r>
+              <w:rPr>
+                <w:rFonts w:ascii="Times New Roman" w:hAnsi="Times New Roman" w:cs="Times New Roman"/>
+                <w:sz w:val="26"/>
+                <w:szCs w:val="26"/>
+              </w:rPr>
+              <w:t xml:space="preserve"> tiết”</w:t>
+            </w:r>
+          </w:p>
+        </w:tc>
+        <w:tc>
+          <w:tcPr>
+            <w:tcW w:w="1846" w:type="dxa"/>
+            <w:gridSpan w:val="2"/>
+            <w:shd w:val="clear" w:color="auto" w:fill="auto"/>
+          </w:tcPr>
+          <w:p>
+            <w:pPr>
+              <w:spacing w:line="360" w:lineRule="auto"/>
+              <w:contextualSpacing/>
+              <w:rPr>
+                <w:rFonts w:ascii="Times New Roman" w:hAnsi="Times New Roman" w:cs="Times New Roman"/>
+                <w:sz w:val="26"/>
+                <w:szCs w:val="26"/>
+              </w:rPr>
+            </w:pPr>
+            <w:r>
+              <w:rPr>
+                <w:rFonts w:ascii="Times New Roman" w:hAnsi="Times New Roman" w:cs="Times New Roman"/>
+                <w:sz w:val="26"/>
+                <w:szCs w:val="26"/>
+              </w:rPr>
+              <w:t>Hiển thị trang “Thông tin chi tiết”</w:t>
+            </w:r>
+          </w:p>
+        </w:tc>
+        <w:tc>
+          <w:tcPr>
+            <w:tcW w:w="1847" w:type="dxa"/>
+            <w:shd w:val="clear" w:color="auto" w:fill="auto"/>
+          </w:tcPr>
+          <w:p>
+            <w:pPr>
+              <w:spacing w:line="360" w:lineRule="auto"/>
+              <w:contextualSpacing/>
+              <w:rPr>
+                <w:rFonts w:ascii="Times New Roman" w:hAnsi="Times New Roman" w:cs="Times New Roman"/>
+                <w:sz w:val="26"/>
+                <w:szCs w:val="26"/>
+              </w:rPr>
+            </w:pPr>
+            <w:r>
+              <w:rPr>
+                <w:rFonts w:ascii="Times New Roman" w:hAnsi="Times New Roman" w:cs="Times New Roman"/>
+                <w:sz w:val="26"/>
+                <w:szCs w:val="26"/>
+              </w:rPr>
+              <w:t>Không hiển thị trang “Thông tin chi tiết”</w:t>
+            </w:r>
+          </w:p>
+        </w:tc>
+      </w:tr>
+    </w:tbl>
+    <w:p>
+      <w:pPr>
+        <w:rPr>
+          <w:lang w:val="vi-VN"/>
         </w:rPr>
       </w:pPr>
     </w:p>
@@ -32726,8 +34058,8 @@
           <w:szCs w:val="26"/>
         </w:rPr>
       </w:pPr>
-      <w:bookmarkStart w:id="33" w:name="_Toc178008631"/>
-      <w:bookmarkStart w:id="34" w:name="_Hlk178004489"/>
+      <w:bookmarkStart w:id="32" w:name="_Toc178008631"/>
+      <w:bookmarkStart w:id="33" w:name="_Hlk178004489"/>
       <w:r>
         <w:rPr>
           <w:rFonts w:ascii="Times New Roman" w:hAnsi="Times New Roman" w:cs="Times New Roman"/>
@@ -32747,7 +34079,7 @@
         </w:rPr>
         <w:t>ác phẩm (Admin)</w:t>
       </w:r>
-      <w:bookmarkEnd w:id="33"/>
+      <w:bookmarkEnd w:id="32"/>
     </w:p>
     <w:p>
       <w:pPr>
@@ -32766,7 +34098,7 @@
           <w:szCs w:val="26"/>
         </w:rPr>
       </w:pPr>
-      <w:bookmarkStart w:id="35" w:name="_Toc178008632"/>
+      <w:bookmarkStart w:id="34" w:name="_Toc178008632"/>
       <w:r>
         <w:rPr>
           <w:rFonts w:ascii="Times New Roman" w:hAnsi="Times New Roman" w:cs="Times New Roman"/>
@@ -32776,7 +34108,7 @@
         </w:rPr>
         <w:t>Bảng mẫu</w:t>
       </w:r>
-      <w:bookmarkEnd w:id="35"/>
+      <w:bookmarkEnd w:id="34"/>
     </w:p>
     <w:p>
       <w:pPr>
@@ -32815,7 +34147,7 @@
                     </pic:cNvPicPr>
                   </pic:nvPicPr>
                   <pic:blipFill>
-                    <a:blip r:embed="rId29">
+                    <a:blip r:embed="rId30">
                       <a:extLst>
                         <a:ext uri="{28A0092B-C50C-407E-A947-70E740481C1C}">
                           <a14:useLocalDpi xmlns:a14="http://schemas.microsoft.com/office/drawing/2010/main" val="0"/>
@@ -32876,7 +34208,7 @@
           <w:szCs w:val="26"/>
         </w:rPr>
       </w:pPr>
-      <w:bookmarkStart w:id="36" w:name="_Toc178008633"/>
+      <w:bookmarkStart w:id="35" w:name="_Toc178008633"/>
       <w:r>
         <w:rPr>
           <w:rFonts w:ascii="Times New Roman" w:hAnsi="Times New Roman" w:cs="Times New Roman"/>
@@ -32886,7 +34218,7 @@
         </w:rPr>
         <w:t>Đặc tả chi tiết</w:t>
       </w:r>
-      <w:bookmarkEnd w:id="36"/>
+      <w:bookmarkEnd w:id="35"/>
     </w:p>
     <w:tbl>
       <w:tblPr>
@@ -33886,8 +35218,16 @@
                 <w:sz w:val="26"/>
                 <w:szCs w:val="26"/>
               </w:rPr>
+              <w:t xml:space="preserve">Chọn quản lý tác </w:t>
+            </w:r>
+            <w:r>
+              <w:rPr>
+                <w:rFonts w:ascii="Times New Roman" w:hAnsi="Times New Roman" w:cs="Times New Roman"/>
+                <w:sz w:val="26"/>
+                <w:szCs w:val="26"/>
+              </w:rPr>
               <w:lastRenderedPageBreak/>
-              <w:t>Chọn quản lý tác phẩm</w:t>
+              <w:t>phẩm</w:t>
             </w:r>
           </w:p>
         </w:tc>
@@ -33913,6 +35253,7 @@
                 <w:sz w:val="26"/>
                 <w:szCs w:val="26"/>
               </w:rPr>
+              <w:lastRenderedPageBreak/>
               <w:t xml:space="preserve">Mở </w:t>
             </w:r>
             <w:r>
@@ -33998,7 +35339,16 @@
                 <w:sz w:val="26"/>
                 <w:szCs w:val="26"/>
               </w:rPr>
-              <w:t>“quản lý tác phẩm” của admin</w:t>
+              <w:t xml:space="preserve">“quản lý </w:t>
+            </w:r>
+            <w:r>
+              <w:rPr>
+                <w:rFonts w:ascii="Times New Roman" w:hAnsi="Times New Roman" w:cs="Times New Roman"/>
+                <w:sz w:val="26"/>
+                <w:szCs w:val="26"/>
+              </w:rPr>
+              <w:lastRenderedPageBreak/>
+              <w:t>tác phẩm” của admin</w:t>
             </w:r>
           </w:p>
         </w:tc>
@@ -34023,6 +35373,7 @@
                 <w:sz w:val="26"/>
                 <w:szCs w:val="26"/>
               </w:rPr>
+              <w:lastRenderedPageBreak/>
               <w:t>Không hiển thị giao diện</w:t>
             </w:r>
             <w:r>
@@ -34031,7 +35382,16 @@
                 <w:sz w:val="26"/>
                 <w:szCs w:val="26"/>
               </w:rPr>
-              <w:t xml:space="preserve"> “quản lý tác phẩm” của admin</w:t>
+              <w:t xml:space="preserve"> </w:t>
+            </w:r>
+            <w:r>
+              <w:rPr>
+                <w:rFonts w:ascii="Times New Roman" w:hAnsi="Times New Roman" w:cs="Times New Roman"/>
+                <w:sz w:val="26"/>
+                <w:szCs w:val="26"/>
+              </w:rPr>
+              <w:lastRenderedPageBreak/>
+              <w:t>“quản lý tác phẩm” của admin</w:t>
             </w:r>
           </w:p>
         </w:tc>
@@ -34061,6 +35421,7 @@
                 <w:sz w:val="26"/>
                 <w:szCs w:val="26"/>
               </w:rPr>
+              <w:lastRenderedPageBreak/>
               <w:t>Duyệt</w:t>
             </w:r>
           </w:p>
@@ -34274,7 +35635,7 @@
           </w:p>
         </w:tc>
       </w:tr>
-      <w:bookmarkEnd w:id="34"/>
+      <w:bookmarkEnd w:id="33"/>
     </w:tbl>
     <w:p>
       <w:pPr>
@@ -34322,7 +35683,7 @@
           <w:szCs w:val="26"/>
         </w:rPr>
       </w:pPr>
-      <w:bookmarkStart w:id="37" w:name="_Toc178008634"/>
+      <w:bookmarkStart w:id="36" w:name="_Toc178008634"/>
       <w:r>
         <w:rPr>
           <w:rFonts w:ascii="Times New Roman" w:hAnsi="Times New Roman" w:cs="Times New Roman"/>
@@ -34333,7 +35694,7 @@
         <w:lastRenderedPageBreak/>
         <w:t>Giao diện quản lý tài khoản</w:t>
       </w:r>
-      <w:bookmarkEnd w:id="37"/>
+      <w:bookmarkEnd w:id="36"/>
     </w:p>
     <w:p>
       <w:pPr>
@@ -34352,7 +35713,7 @@
           <w:szCs w:val="26"/>
         </w:rPr>
       </w:pPr>
-      <w:bookmarkStart w:id="38" w:name="_Toc178008635"/>
+      <w:bookmarkStart w:id="37" w:name="_Toc178008635"/>
       <w:r>
         <w:rPr>
           <w:rFonts w:ascii="Times New Roman" w:hAnsi="Times New Roman" w:cs="Times New Roman"/>
@@ -34362,7 +35723,7 @@
         </w:rPr>
         <w:t>Bảng mẫu</w:t>
       </w:r>
-      <w:bookmarkEnd w:id="38"/>
+      <w:bookmarkEnd w:id="37"/>
     </w:p>
     <w:p>
       <w:pPr>
@@ -34384,10 +35745,10 @@
           <w:szCs w:val="26"/>
         </w:rPr>
         <w:drawing>
-          <wp:inline distT="0" distB="0" distL="0" distR="0" wp14:anchorId="7A008586" wp14:editId="6DF3A2B8">
-            <wp:extent cx="5756910" cy="2611755"/>
-            <wp:effectExtent l="0" t="0" r="0" b="0"/>
-            <wp:docPr id="43" name="Picture 43"/>
+          <wp:inline distT="0" distB="0" distL="0" distR="0" wp14:anchorId="1AD0429E" wp14:editId="0575690B">
+            <wp:extent cx="5743575" cy="2581275"/>
+            <wp:effectExtent l="0" t="0" r="9525" b="9525"/>
+            <wp:docPr id="332420460" name="Picture 42"/>
             <wp:cNvGraphicFramePr>
               <a:graphicFrameLocks xmlns:a="http://schemas.openxmlformats.org/drawingml/2006/main" noChangeAspect="1"/>
             </wp:cNvGraphicFramePr>
@@ -34395,13 +35756,13 @@
               <a:graphicData uri="http://schemas.openxmlformats.org/drawingml/2006/picture">
                 <pic:pic xmlns:pic="http://schemas.openxmlformats.org/drawingml/2006/picture">
                   <pic:nvPicPr>
-                    <pic:cNvPr id="0" name="Picture 14"/>
+                    <pic:cNvPr id="0" name="Picture 5"/>
                     <pic:cNvPicPr>
                       <a:picLocks noChangeAspect="1" noChangeArrowheads="1"/>
                     </pic:cNvPicPr>
                   </pic:nvPicPr>
                   <pic:blipFill>
-                    <a:blip r:embed="rId30">
+                    <a:blip r:embed="rId31">
                       <a:extLst>
                         <a:ext uri="{28A0092B-C50C-407E-A947-70E740481C1C}">
                           <a14:useLocalDpi xmlns:a14="http://schemas.microsoft.com/office/drawing/2010/main" val="0"/>
@@ -34416,7 +35777,7 @@
                   <pic:spPr bwMode="auto">
                     <a:xfrm>
                       <a:off x="0" y="0"/>
-                      <a:ext cx="5756910" cy="2611755"/>
+                      <a:ext cx="5743575" cy="2581275"/>
                     </a:xfrm>
                     <a:prstGeom prst="rect">
                       <a:avLst/>
@@ -34462,7 +35823,7 @@
           <w:szCs w:val="26"/>
         </w:rPr>
       </w:pPr>
-      <w:bookmarkStart w:id="39" w:name="_Toc178008636"/>
+      <w:bookmarkStart w:id="38" w:name="_Toc178008636"/>
       <w:r>
         <w:rPr>
           <w:rFonts w:ascii="Times New Roman" w:hAnsi="Times New Roman" w:cs="Times New Roman"/>
@@ -34472,7 +35833,7 @@
         </w:rPr>
         <w:t>Đặc tả chi tiết</w:t>
       </w:r>
-      <w:bookmarkEnd w:id="39"/>
+      <w:bookmarkEnd w:id="38"/>
     </w:p>
     <w:tbl>
       <w:tblPr>
@@ -35464,7 +36825,6 @@
                 <w:sz w:val="26"/>
                 <w:szCs w:val="26"/>
               </w:rPr>
-              <w:lastRenderedPageBreak/>
               <w:t>Add</w:t>
             </w:r>
           </w:p>
@@ -35491,7 +36851,16 @@
                 <w:sz w:val="26"/>
                 <w:szCs w:val="26"/>
               </w:rPr>
-              <w:t>Mở form thêm tài khoản sau khi nhấn nút “Add”</w:t>
+              <w:t xml:space="preserve">Mở form thêm tài khoản sau khi </w:t>
+            </w:r>
+            <w:r>
+              <w:rPr>
+                <w:rFonts w:ascii="Times New Roman" w:hAnsi="Times New Roman" w:cs="Times New Roman"/>
+                <w:sz w:val="26"/>
+                <w:szCs w:val="26"/>
+              </w:rPr>
+              <w:lastRenderedPageBreak/>
+              <w:t>nhấn nút “Add”</w:t>
             </w:r>
           </w:p>
         </w:tc>
@@ -35517,7 +36886,17 @@
                 <w:sz w:val="26"/>
                 <w:szCs w:val="26"/>
               </w:rPr>
-              <w:t xml:space="preserve"> Hiển thị giao diện thêm tài khoản</w:t>
+              <w:lastRenderedPageBreak/>
+              <w:t xml:space="preserve"> Hiển thị giao </w:t>
+            </w:r>
+            <w:r>
+              <w:rPr>
+                <w:rFonts w:ascii="Times New Roman" w:hAnsi="Times New Roman" w:cs="Times New Roman"/>
+                <w:sz w:val="26"/>
+                <w:szCs w:val="26"/>
+              </w:rPr>
+              <w:lastRenderedPageBreak/>
+              <w:t>diện thêm tài khoản</w:t>
             </w:r>
           </w:p>
         </w:tc>
@@ -35542,7 +36921,17 @@
                 <w:sz w:val="26"/>
                 <w:szCs w:val="26"/>
               </w:rPr>
-              <w:t>Không hiển thị giao diện</w:t>
+              <w:lastRenderedPageBreak/>
+              <w:t xml:space="preserve">Không hiển thị </w:t>
+            </w:r>
+            <w:r>
+              <w:rPr>
+                <w:rFonts w:ascii="Times New Roman" w:hAnsi="Times New Roman" w:cs="Times New Roman"/>
+                <w:sz w:val="26"/>
+                <w:szCs w:val="26"/>
+              </w:rPr>
+              <w:lastRenderedPageBreak/>
+              <w:t>giao diện</w:t>
             </w:r>
           </w:p>
         </w:tc>
@@ -35572,6 +36961,7 @@
                 <w:sz w:val="26"/>
                 <w:szCs w:val="26"/>
               </w:rPr>
+              <w:lastRenderedPageBreak/>
               <w:t>Delete</w:t>
             </w:r>
           </w:p>
@@ -35671,7 +37061,7 @@
           <w:szCs w:val="26"/>
         </w:rPr>
       </w:pPr>
-      <w:bookmarkStart w:id="40" w:name="_Toc178008637"/>
+      <w:bookmarkStart w:id="39" w:name="_Toc178008637"/>
       <w:r>
         <w:rPr>
           <w:rFonts w:ascii="Times New Roman" w:hAnsi="Times New Roman" w:cs="Times New Roman"/>
@@ -35681,7 +37071,7 @@
         </w:rPr>
         <w:t>Giao diện quản lý trao đổi</w:t>
       </w:r>
-      <w:bookmarkEnd w:id="40"/>
+      <w:bookmarkEnd w:id="39"/>
     </w:p>
     <w:p>
       <w:pPr>
@@ -35700,7 +37090,7 @@
           <w:szCs w:val="26"/>
         </w:rPr>
       </w:pPr>
-      <w:bookmarkStart w:id="41" w:name="_Toc178008638"/>
+      <w:bookmarkStart w:id="40" w:name="_Toc178008638"/>
       <w:r>
         <w:rPr>
           <w:rFonts w:ascii="Times New Roman" w:hAnsi="Times New Roman" w:cs="Times New Roman"/>
@@ -35710,7 +37100,7 @@
         </w:rPr>
         <w:t>Bảng mẫu</w:t>
       </w:r>
-      <w:bookmarkEnd w:id="41"/>
+      <w:bookmarkEnd w:id="40"/>
     </w:p>
     <w:p>
       <w:pPr>
@@ -35732,10 +37122,10 @@
           <w:szCs w:val="26"/>
         </w:rPr>
         <w:drawing>
-          <wp:inline distT="0" distB="0" distL="0" distR="0" wp14:anchorId="4EBCF3DF" wp14:editId="71A0AA2F">
-            <wp:extent cx="5756910" cy="2618740"/>
-            <wp:effectExtent l="0" t="0" r="0" b="0"/>
-            <wp:docPr id="80" name="Picture 80"/>
+          <wp:inline distT="0" distB="0" distL="0" distR="0" wp14:anchorId="252BCB90" wp14:editId="51877004">
+            <wp:extent cx="5734050" cy="2619375"/>
+            <wp:effectExtent l="0" t="0" r="0" b="9525"/>
+            <wp:docPr id="431104624" name="Picture 43"/>
             <wp:cNvGraphicFramePr>
               <a:graphicFrameLocks xmlns:a="http://schemas.openxmlformats.org/drawingml/2006/main" noChangeAspect="1"/>
             </wp:cNvGraphicFramePr>
@@ -35743,13 +37133,13 @@
               <a:graphicData uri="http://schemas.openxmlformats.org/drawingml/2006/picture">
                 <pic:pic xmlns:pic="http://schemas.openxmlformats.org/drawingml/2006/picture">
                   <pic:nvPicPr>
-                    <pic:cNvPr id="0" name="Picture 15"/>
+                    <pic:cNvPr id="0" name="Picture 6"/>
                     <pic:cNvPicPr>
                       <a:picLocks noChangeAspect="1" noChangeArrowheads="1"/>
                     </pic:cNvPicPr>
                   </pic:nvPicPr>
                   <pic:blipFill>
-                    <a:blip r:embed="rId31">
+                    <a:blip r:embed="rId32">
                       <a:extLst>
                         <a:ext uri="{28A0092B-C50C-407E-A947-70E740481C1C}">
                           <a14:useLocalDpi xmlns:a14="http://schemas.microsoft.com/office/drawing/2010/main" val="0"/>
@@ -35764,7 +37154,7 @@
                   <pic:spPr bwMode="auto">
                     <a:xfrm>
                       <a:off x="0" y="0"/>
-                      <a:ext cx="5756910" cy="2618740"/>
+                      <a:ext cx="5734050" cy="2619375"/>
                     </a:xfrm>
                     <a:prstGeom prst="rect">
                       <a:avLst/>
@@ -35810,7 +37200,9 @@
           <w:szCs w:val="26"/>
         </w:rPr>
       </w:pPr>
-      <w:bookmarkStart w:id="42" w:name="_Toc178008639"/>
+      <w:bookmarkStart w:id="41" w:name="_Toc178008639"/>
+      <w:bookmarkStart w:id="42" w:name="_GoBack"/>
+      <w:bookmarkEnd w:id="42"/>
       <w:r>
         <w:rPr>
           <w:rFonts w:ascii="Times New Roman" w:hAnsi="Times New Roman" w:cs="Times New Roman"/>
@@ -35820,7 +37212,7 @@
         </w:rPr>
         <w:t>Đặc tả chi tiết</w:t>
       </w:r>
-      <w:bookmarkEnd w:id="42"/>
+      <w:bookmarkEnd w:id="41"/>
     </w:p>
     <w:tbl>
       <w:tblPr>
@@ -36284,7 +37676,6 @@
                 <w:sz w:val="26"/>
                 <w:szCs w:val="26"/>
               </w:rPr>
-              <w:lastRenderedPageBreak/>
               <w:t>1</w:t>
             </w:r>
           </w:p>
@@ -36380,6 +37771,7 @@
                 <w:sz w:val="26"/>
                 <w:szCs w:val="26"/>
               </w:rPr>
+              <w:lastRenderedPageBreak/>
               <w:t>2</w:t>
             </w:r>
           </w:p>
@@ -37396,10 +38788,10 @@
         </w:rPr>
         <w:lastRenderedPageBreak/>
         <w:drawing>
-          <wp:inline distT="0" distB="0" distL="0" distR="0" wp14:anchorId="4DAF51E3" wp14:editId="1A3122F4">
-            <wp:extent cx="5756910" cy="2647950"/>
+          <wp:inline distT="0" distB="0" distL="0" distR="0" wp14:anchorId="59BFD662" wp14:editId="2AFF9A6F">
+            <wp:extent cx="5760720" cy="2595245"/>
             <wp:effectExtent l="0" t="0" r="0" b="0"/>
-            <wp:docPr id="83" name="Picture 83"/>
+            <wp:docPr id="305321468" name="Picture 44"/>
             <wp:cNvGraphicFramePr>
               <a:graphicFrameLocks xmlns:a="http://schemas.openxmlformats.org/drawingml/2006/main" noChangeAspect="1"/>
             </wp:cNvGraphicFramePr>
@@ -37407,13 +38799,13 @@
               <a:graphicData uri="http://schemas.openxmlformats.org/drawingml/2006/picture">
                 <pic:pic xmlns:pic="http://schemas.openxmlformats.org/drawingml/2006/picture">
                   <pic:nvPicPr>
-                    <pic:cNvPr id="0" name="Picture 16"/>
+                    <pic:cNvPr id="0" name="Picture 7"/>
                     <pic:cNvPicPr>
                       <a:picLocks noChangeAspect="1" noChangeArrowheads="1"/>
                     </pic:cNvPicPr>
                   </pic:nvPicPr>
                   <pic:blipFill>
-                    <a:blip r:embed="rId32">
+                    <a:blip r:embed="rId33">
                       <a:extLst>
                         <a:ext uri="{28A0092B-C50C-407E-A947-70E740481C1C}">
                           <a14:useLocalDpi xmlns:a14="http://schemas.microsoft.com/office/drawing/2010/main" val="0"/>
@@ -37428,7 +38820,7 @@
                   <pic:spPr bwMode="auto">
                     <a:xfrm>
                       <a:off x="0" y="0"/>
-                      <a:ext cx="5756910" cy="2647950"/>
+                      <a:ext cx="5760720" cy="2595245"/>
                     </a:xfrm>
                     <a:prstGeom prst="rect">
                       <a:avLst/>
@@ -38469,8 +39861,8 @@
     </w:tbl>
     <w:p/>
     <w:sectPr>
-      <w:headerReference w:type="default" r:id="rId33"/>
-      <w:footerReference w:type="default" r:id="rId34"/>
+      <w:headerReference w:type="default" r:id="rId34"/>
+      <w:footerReference w:type="default" r:id="rId35"/>
       <w:pgSz w:w="11907" w:h="16839" w:code="9"/>
       <w:pgMar w:top="1418" w:right="1134" w:bottom="1418" w:left="1701" w:header="720" w:footer="720" w:gutter="0"/>
       <w:pgNumType w:start="1"/>
@@ -38482,7 +39874,7 @@
 </file>
 
 <file path=word/endnotes.xml><?xml version="1.0" encoding="utf-8"?>
-<w:endnotes xmlns:wpc="http://schemas.microsoft.com/office/word/2010/wordprocessingCanvas" xmlns:cx="http://schemas.microsoft.com/office/drawing/2014/chartex" xmlns:mc="http://schemas.openxmlformats.org/markup-compatibility/2006" xmlns:o="urn:schemas-microsoft-com:office:office" xmlns:r="http://schemas.openxmlformats.org/officeDocument/2006/relationships" xmlns:m="http://schemas.openxmlformats.org/officeDocument/2006/math" xmlns:v="urn:schemas-microsoft-com:vml" xmlns:wp14="http://schemas.microsoft.com/office/word/2010/wordprocessingDrawing" xmlns:wp="http://schemas.openxmlformats.org/drawingml/2006/wordprocessingDrawing" xmlns:w10="urn:schemas-microsoft-com:office:word" xmlns:w="http://schemas.openxmlformats.org/wordprocessingml/2006/main" xmlns:w14="http://schemas.microsoft.com/office/word/2010/wordml" xmlns:w15="http://schemas.microsoft.com/office/word/2012/wordml" xmlns:w16se="http://schemas.microsoft.com/office/word/2015/wordml/symex" xmlns:wpg="http://schemas.microsoft.com/office/word/2010/wordprocessingGroup" xmlns:wpi="http://schemas.microsoft.com/office/word/2010/wordprocessingInk" xmlns:wne="http://schemas.microsoft.com/office/word/2006/wordml" xmlns:wps="http://schemas.microsoft.com/office/word/2010/wordprocessingShape" mc:Ignorable="w14 w15 w16se wp14">
+<w:endnotes xmlns:wpc="http://schemas.microsoft.com/office/word/2010/wordprocessingCanvas" xmlns:mc="http://schemas.openxmlformats.org/markup-compatibility/2006" xmlns:o="urn:schemas-microsoft-com:office:office" xmlns:r="http://schemas.openxmlformats.org/officeDocument/2006/relationships" xmlns:m="http://schemas.openxmlformats.org/officeDocument/2006/math" xmlns:v="urn:schemas-microsoft-com:vml" xmlns:wp14="http://schemas.microsoft.com/office/word/2010/wordprocessingDrawing" xmlns:wp="http://schemas.openxmlformats.org/drawingml/2006/wordprocessingDrawing" xmlns:w10="urn:schemas-microsoft-com:office:word" xmlns:w="http://schemas.openxmlformats.org/wordprocessingml/2006/main" xmlns:w14="http://schemas.microsoft.com/office/word/2010/wordml" xmlns:w15="http://schemas.microsoft.com/office/word/2012/wordml" xmlns:wpg="http://schemas.microsoft.com/office/word/2010/wordprocessingGroup" xmlns:wpi="http://schemas.microsoft.com/office/word/2010/wordprocessingInk" xmlns:wne="http://schemas.microsoft.com/office/word/2006/wordml" xmlns:wps="http://schemas.microsoft.com/office/word/2010/wordprocessingShape" mc:Ignorable="w14 w15 wp14">
   <w:endnote w:type="separator" w:id="-1">
     <w:p>
       <w:pPr>
@@ -38507,7 +39899,7 @@
 </file>
 
 <file path=word/footer1.xml><?xml version="1.0" encoding="utf-8"?>
-<w:ftr xmlns:wpc="http://schemas.microsoft.com/office/word/2010/wordprocessingCanvas" xmlns:cx="http://schemas.microsoft.com/office/drawing/2014/chartex" xmlns:mc="http://schemas.openxmlformats.org/markup-compatibility/2006" xmlns:o="urn:schemas-microsoft-com:office:office" xmlns:r="http://schemas.openxmlformats.org/officeDocument/2006/relationships" xmlns:m="http://schemas.openxmlformats.org/officeDocument/2006/math" xmlns:v="urn:schemas-microsoft-com:vml" xmlns:wp14="http://schemas.microsoft.com/office/word/2010/wordprocessingDrawing" xmlns:wp="http://schemas.openxmlformats.org/drawingml/2006/wordprocessingDrawing" xmlns:w10="urn:schemas-microsoft-com:office:word" xmlns:w="http://schemas.openxmlformats.org/wordprocessingml/2006/main" xmlns:w14="http://schemas.microsoft.com/office/word/2010/wordml" xmlns:w15="http://schemas.microsoft.com/office/word/2012/wordml" xmlns:w16se="http://schemas.microsoft.com/office/word/2015/wordml/symex" xmlns:wpg="http://schemas.microsoft.com/office/word/2010/wordprocessingGroup" xmlns:wpi="http://schemas.microsoft.com/office/word/2010/wordprocessingInk" xmlns:wne="http://schemas.microsoft.com/office/word/2006/wordml" xmlns:wps="http://schemas.microsoft.com/office/word/2010/wordprocessingShape" mc:Ignorable="w14 w15 w16se wp14">
+<w:ftr xmlns:wpc="http://schemas.microsoft.com/office/word/2010/wordprocessingCanvas" xmlns:mc="http://schemas.openxmlformats.org/markup-compatibility/2006" xmlns:o="urn:schemas-microsoft-com:office:office" xmlns:r="http://schemas.openxmlformats.org/officeDocument/2006/relationships" xmlns:m="http://schemas.openxmlformats.org/officeDocument/2006/math" xmlns:v="urn:schemas-microsoft-com:vml" xmlns:wp14="http://schemas.microsoft.com/office/word/2010/wordprocessingDrawing" xmlns:wp="http://schemas.openxmlformats.org/drawingml/2006/wordprocessingDrawing" xmlns:w10="urn:schemas-microsoft-com:office:word" xmlns:w="http://schemas.openxmlformats.org/wordprocessingml/2006/main" xmlns:w14="http://schemas.microsoft.com/office/word/2010/wordml" xmlns:w15="http://schemas.microsoft.com/office/word/2012/wordml" xmlns:wpg="http://schemas.microsoft.com/office/word/2010/wordprocessingGroup" xmlns:wpi="http://schemas.microsoft.com/office/word/2010/wordprocessingInk" xmlns:wne="http://schemas.microsoft.com/office/word/2006/wordml" xmlns:wps="http://schemas.microsoft.com/office/word/2010/wordprocessingShape" mc:Ignorable="w14 w15 wp14">
   <w:p>
     <w:pPr>
       <w:pStyle w:val="Footer"/>
@@ -38569,7 +39961,7 @@
         <w:sz w:val="26"/>
         <w:szCs w:val="26"/>
       </w:rPr>
-      <w:t>2</w:t>
+      <w:t>35</w:t>
     </w:r>
     <w:r>
       <w:rPr>
@@ -38590,7 +39982,7 @@
 </file>
 
 <file path=word/footnotes.xml><?xml version="1.0" encoding="utf-8"?>
-<w:footnotes xmlns:wpc="http://schemas.microsoft.com/office/word/2010/wordprocessingCanvas" xmlns:cx="http://schemas.microsoft.com/office/drawing/2014/chartex" xmlns:mc="http://schemas.openxmlformats.org/markup-compatibility/2006" xmlns:o="urn:schemas-microsoft-com:office:office" xmlns:r="http://schemas.openxmlformats.org/officeDocument/2006/relationships" xmlns:m="http://schemas.openxmlformats.org/officeDocument/2006/math" xmlns:v="urn:schemas-microsoft-com:vml" xmlns:wp14="http://schemas.microsoft.com/office/word/2010/wordprocessingDrawing" xmlns:wp="http://schemas.openxmlformats.org/drawingml/2006/wordprocessingDrawing" xmlns:w10="urn:schemas-microsoft-com:office:word" xmlns:w="http://schemas.openxmlformats.org/wordprocessingml/2006/main" xmlns:w14="http://schemas.microsoft.com/office/word/2010/wordml" xmlns:w15="http://schemas.microsoft.com/office/word/2012/wordml" xmlns:w16se="http://schemas.microsoft.com/office/word/2015/wordml/symex" xmlns:wpg="http://schemas.microsoft.com/office/word/2010/wordprocessingGroup" xmlns:wpi="http://schemas.microsoft.com/office/word/2010/wordprocessingInk" xmlns:wne="http://schemas.microsoft.com/office/word/2006/wordml" xmlns:wps="http://schemas.microsoft.com/office/word/2010/wordprocessingShape" mc:Ignorable="w14 w15 w16se wp14">
+<w:footnotes xmlns:wpc="http://schemas.microsoft.com/office/word/2010/wordprocessingCanvas" xmlns:mc="http://schemas.openxmlformats.org/markup-compatibility/2006" xmlns:o="urn:schemas-microsoft-com:office:office" xmlns:r="http://schemas.openxmlformats.org/officeDocument/2006/relationships" xmlns:m="http://schemas.openxmlformats.org/officeDocument/2006/math" xmlns:v="urn:schemas-microsoft-com:vml" xmlns:wp14="http://schemas.microsoft.com/office/word/2010/wordprocessingDrawing" xmlns:wp="http://schemas.openxmlformats.org/drawingml/2006/wordprocessingDrawing" xmlns:w10="urn:schemas-microsoft-com:office:word" xmlns:w="http://schemas.openxmlformats.org/wordprocessingml/2006/main" xmlns:w14="http://schemas.microsoft.com/office/word/2010/wordml" xmlns:w15="http://schemas.microsoft.com/office/word/2012/wordml" xmlns:wpg="http://schemas.microsoft.com/office/word/2010/wordprocessingGroup" xmlns:wpi="http://schemas.microsoft.com/office/word/2010/wordprocessingInk" xmlns:wne="http://schemas.microsoft.com/office/word/2006/wordml" xmlns:wps="http://schemas.microsoft.com/office/word/2010/wordprocessingShape" mc:Ignorable="w14 w15 wp14">
   <w:footnote w:type="separator" w:id="-1">
     <w:p>
       <w:pPr>
@@ -38615,7 +40007,7 @@
 </file>
 
 <file path=word/header1.xml><?xml version="1.0" encoding="utf-8"?>
-<w:hdr xmlns:wpc="http://schemas.microsoft.com/office/word/2010/wordprocessingCanvas" xmlns:cx="http://schemas.microsoft.com/office/drawing/2014/chartex" xmlns:mc="http://schemas.openxmlformats.org/markup-compatibility/2006" xmlns:o="urn:schemas-microsoft-com:office:office" xmlns:r="http://schemas.openxmlformats.org/officeDocument/2006/relationships" xmlns:m="http://schemas.openxmlformats.org/officeDocument/2006/math" xmlns:v="urn:schemas-microsoft-com:vml" xmlns:wp14="http://schemas.microsoft.com/office/word/2010/wordprocessingDrawing" xmlns:wp="http://schemas.openxmlformats.org/drawingml/2006/wordprocessingDrawing" xmlns:w10="urn:schemas-microsoft-com:office:word" xmlns:w="http://schemas.openxmlformats.org/wordprocessingml/2006/main" xmlns:w14="http://schemas.microsoft.com/office/word/2010/wordml" xmlns:w15="http://schemas.microsoft.com/office/word/2012/wordml" xmlns:w16se="http://schemas.microsoft.com/office/word/2015/wordml/symex" xmlns:wpg="http://schemas.microsoft.com/office/word/2010/wordprocessingGroup" xmlns:wpi="http://schemas.microsoft.com/office/word/2010/wordprocessingInk" xmlns:wne="http://schemas.microsoft.com/office/word/2006/wordml" xmlns:wps="http://schemas.microsoft.com/office/word/2010/wordprocessingShape" mc:Ignorable="w14 w15 w16se wp14">
+<w:hdr xmlns:wpc="http://schemas.microsoft.com/office/word/2010/wordprocessingCanvas" xmlns:mc="http://schemas.openxmlformats.org/markup-compatibility/2006" xmlns:o="urn:schemas-microsoft-com:office:office" xmlns:r="http://schemas.openxmlformats.org/officeDocument/2006/relationships" xmlns:m="http://schemas.openxmlformats.org/officeDocument/2006/math" xmlns:v="urn:schemas-microsoft-com:vml" xmlns:wp14="http://schemas.microsoft.com/office/word/2010/wordprocessingDrawing" xmlns:wp="http://schemas.openxmlformats.org/drawingml/2006/wordprocessingDrawing" xmlns:w10="urn:schemas-microsoft-com:office:word" xmlns:w="http://schemas.openxmlformats.org/wordprocessingml/2006/main" xmlns:w14="http://schemas.microsoft.com/office/word/2010/wordml" xmlns:w15="http://schemas.microsoft.com/office/word/2012/wordml" xmlns:wpg="http://schemas.microsoft.com/office/word/2010/wordprocessingGroup" xmlns:wpi="http://schemas.microsoft.com/office/word/2010/wordprocessingInk" xmlns:wne="http://schemas.microsoft.com/office/word/2006/wordml" xmlns:wps="http://schemas.microsoft.com/office/word/2010/wordprocessingShape" mc:Ignorable="w14 w15 wp14">
   <w:sdt>
     <w:sdtPr>
       <w:rPr>
@@ -38628,6 +40020,7 @@
       <w:dataBinding w:prefixMappings="xmlns:ns0='http://schemas.openxmlformats.org/package/2006/metadata/core-properties' xmlns:ns1='http://purl.org/dc/elements/1.1/'" w:xpath="/ns0:coreProperties[1]/ns1:title[1]" w:storeItemID="{6C3C8BC8-F283-45AE-878A-BAB7291924A1}"/>
       <w:text/>
     </w:sdtPr>
+    <w:sdtEndPr/>
     <w:sdtContent>
       <w:p>
         <w:pPr>
@@ -38635,6 +40028,11 @@
           <w:pBdr>
             <w:bottom w:val="thickThinSmallGap" w:sz="24" w:space="1" w:color="622423" w:themeColor="accent2" w:themeShade="7F"/>
           </w:pBdr>
+          <w:rPr>
+            <w:rFonts w:ascii="Times New Roman" w:eastAsiaTheme="majorEastAsia" w:hAnsi="Times New Roman" w:cs="Times New Roman"/>
+            <w:sz w:val="32"/>
+            <w:szCs w:val="32"/>
+          </w:rPr>
         </w:pPr>
         <w:r>
           <w:rPr>
@@ -38642,17 +40040,22 @@
             <w:sz w:val="26"/>
             <w:szCs w:val="26"/>
           </w:rPr>
-          <w:t>Xây dựng website trưng bày và trao đổi tác phẩm nghệ thuật</w:t>
+          <w:t>Xây dựng website bán hàng tích hợp AI tìm kiếm</w:t>
         </w:r>
       </w:p>
     </w:sdtContent>
   </w:sdt>
+  <w:p>
+    <w:pPr>
+      <w:pStyle w:val="Header"/>
+    </w:pPr>
+  </w:p>
 </w:hdr>
 </file>
 
 <file path=word/numbering.xml><?xml version="1.0" encoding="utf-8"?>
-<w:numbering xmlns:wpc="http://schemas.microsoft.com/office/word/2010/wordprocessingCanvas" xmlns:cx="http://schemas.microsoft.com/office/drawing/2014/chartex" xmlns:mc="http://schemas.openxmlformats.org/markup-compatibility/2006" xmlns:o="urn:schemas-microsoft-com:office:office" xmlns:r="http://schemas.openxmlformats.org/officeDocument/2006/relationships" xmlns:m="http://schemas.openxmlformats.org/officeDocument/2006/math" xmlns:v="urn:schemas-microsoft-com:vml" xmlns:wp14="http://schemas.microsoft.com/office/word/2010/wordprocessingDrawing" xmlns:wp="http://schemas.openxmlformats.org/drawingml/2006/wordprocessingDrawing" xmlns:w10="urn:schemas-microsoft-com:office:word" xmlns:w="http://schemas.openxmlformats.org/wordprocessingml/2006/main" xmlns:w14="http://schemas.microsoft.com/office/word/2010/wordml" xmlns:w15="http://schemas.microsoft.com/office/word/2012/wordml" xmlns:w16se="http://schemas.microsoft.com/office/word/2015/wordml/symex" xmlns:wpg="http://schemas.microsoft.com/office/word/2010/wordprocessingGroup" xmlns:wpi="http://schemas.microsoft.com/office/word/2010/wordprocessingInk" xmlns:wne="http://schemas.microsoft.com/office/word/2006/wordml" xmlns:wps="http://schemas.microsoft.com/office/word/2010/wordprocessingShape" mc:Ignorable="w14 w15 w16se wp14">
-  <w:abstractNum w:abstractNumId="0" w15:restartNumberingAfterBreak="0">
+<w:numbering xmlns:wpc="http://schemas.microsoft.com/office/word/2010/wordprocessingCanvas" xmlns:mc="http://schemas.openxmlformats.org/markup-compatibility/2006" xmlns:o="urn:schemas-microsoft-com:office:office" xmlns:r="http://schemas.openxmlformats.org/officeDocument/2006/relationships" xmlns:m="http://schemas.openxmlformats.org/officeDocument/2006/math" xmlns:v="urn:schemas-microsoft-com:vml" xmlns:wp14="http://schemas.microsoft.com/office/word/2010/wordprocessingDrawing" xmlns:wp="http://schemas.openxmlformats.org/drawingml/2006/wordprocessingDrawing" xmlns:w10="urn:schemas-microsoft-com:office:word" xmlns:w="http://schemas.openxmlformats.org/wordprocessingml/2006/main" xmlns:w14="http://schemas.microsoft.com/office/word/2010/wordml" xmlns:w15="http://schemas.microsoft.com/office/word/2012/wordml" xmlns:wpg="http://schemas.microsoft.com/office/word/2010/wordprocessingGroup" xmlns:wpi="http://schemas.microsoft.com/office/word/2010/wordprocessingInk" xmlns:wne="http://schemas.microsoft.com/office/word/2006/wordml" xmlns:wps="http://schemas.microsoft.com/office/word/2010/wordprocessingShape" mc:Ignorable="w14 w15 wp14">
+  <w:abstractNum w:abstractNumId="0">
     <w:nsid w:val="000F74EF"/>
     <w:multiLevelType w:val="multilevel"/>
     <w:tmpl w:val="FB8268A6"/>
@@ -38742,7 +40145,7 @@
       </w:pPr>
     </w:lvl>
   </w:abstractNum>
-  <w:abstractNum w:abstractNumId="1" w15:restartNumberingAfterBreak="0">
+  <w:abstractNum w:abstractNumId="1">
     <w:nsid w:val="1F2F0534"/>
     <w:multiLevelType w:val="multilevel"/>
     <w:tmpl w:val="FB8268A6"/>
@@ -38832,7 +40235,7 @@
       </w:pPr>
     </w:lvl>
   </w:abstractNum>
-  <w:abstractNum w:abstractNumId="2" w15:restartNumberingAfterBreak="0">
+  <w:abstractNum w:abstractNumId="2">
     <w:nsid w:val="24DF35FE"/>
     <w:multiLevelType w:val="multilevel"/>
     <w:tmpl w:val="FB8268A6"/>
@@ -38922,7 +40325,7 @@
       </w:pPr>
     </w:lvl>
   </w:abstractNum>
-  <w:abstractNum w:abstractNumId="3" w15:restartNumberingAfterBreak="0">
+  <w:abstractNum w:abstractNumId="3">
     <w:nsid w:val="3D006532"/>
     <w:multiLevelType w:val="hybridMultilevel"/>
     <w:tmpl w:val="F112DBF0"/>
@@ -39034,7 +40437,7 @@
       </w:rPr>
     </w:lvl>
   </w:abstractNum>
-  <w:abstractNum w:abstractNumId="4" w15:restartNumberingAfterBreak="0">
+  <w:abstractNum w:abstractNumId="4">
     <w:nsid w:val="419A6971"/>
     <w:multiLevelType w:val="multilevel"/>
     <w:tmpl w:val="FB8268A6"/>
@@ -39124,7 +40527,7 @@
       </w:pPr>
     </w:lvl>
   </w:abstractNum>
-  <w:abstractNum w:abstractNumId="5" w15:restartNumberingAfterBreak="0">
+  <w:abstractNum w:abstractNumId="5">
     <w:nsid w:val="52903162"/>
     <w:multiLevelType w:val="hybridMultilevel"/>
     <w:tmpl w:val="8F9820BE"/>
@@ -39236,7 +40639,7 @@
       </w:rPr>
     </w:lvl>
   </w:abstractNum>
-  <w:abstractNum w:abstractNumId="6" w15:restartNumberingAfterBreak="0">
+  <w:abstractNum w:abstractNumId="6">
     <w:nsid w:val="5B7A20E4"/>
     <w:multiLevelType w:val="multilevel"/>
     <w:tmpl w:val="FB8268A6"/>
@@ -39326,7 +40729,7 @@
       </w:pPr>
     </w:lvl>
   </w:abstractNum>
-  <w:abstractNum w:abstractNumId="7" w15:restartNumberingAfterBreak="0">
+  <w:abstractNum w:abstractNumId="7">
     <w:nsid w:val="76EF0CD9"/>
     <w:multiLevelType w:val="hybridMultilevel"/>
     <w:tmpl w:val="1DE8CB80"/>
@@ -39440,7 +40843,7 @@
 </file>
 
 <file path=word/styles.xml><?xml version="1.0" encoding="utf-8"?>
-<w:styles xmlns:mc="http://schemas.openxmlformats.org/markup-compatibility/2006" xmlns:r="http://schemas.openxmlformats.org/officeDocument/2006/relationships" xmlns:w="http://schemas.openxmlformats.org/wordprocessingml/2006/main" xmlns:w14="http://schemas.microsoft.com/office/word/2010/wordml" xmlns:w15="http://schemas.microsoft.com/office/word/2012/wordml" xmlns:w16se="http://schemas.microsoft.com/office/word/2015/wordml/symex" mc:Ignorable="w14 w15 w16se">
+<w:styles xmlns:mc="http://schemas.openxmlformats.org/markup-compatibility/2006" xmlns:r="http://schemas.openxmlformats.org/officeDocument/2006/relationships" xmlns:w="http://schemas.openxmlformats.org/wordprocessingml/2006/main" xmlns:w14="http://schemas.microsoft.com/office/word/2010/wordml" xmlns:w15="http://schemas.microsoft.com/office/word/2012/wordml" mc:Ignorable="w14 w15">
   <w:docDefaults>
     <w:rPrDefault>
       <w:rPr>
@@ -39964,6 +41367,7 @@
       <w:spacing w:after="0" w:line="240" w:lineRule="auto"/>
     </w:pPr>
     <w:tblPr>
+      <w:tblInd w:w="0" w:type="dxa"/>
       <w:tblBorders>
         <w:top w:val="single" w:sz="4" w:space="0" w:color="auto"/>
         <w:left w:val="single" w:sz="4" w:space="0" w:color="auto"/>
@@ -39972,6 +41376,12 @@
         <w:insideH w:val="single" w:sz="4" w:space="0" w:color="auto"/>
         <w:insideV w:val="single" w:sz="4" w:space="0" w:color="auto"/>
       </w:tblBorders>
+      <w:tblCellMar>
+        <w:top w:w="0" w:type="dxa"/>
+        <w:left w:w="108" w:type="dxa"/>
+        <w:bottom w:w="0" w:type="dxa"/>
+        <w:right w:w="108" w:type="dxa"/>
+      </w:tblCellMar>
     </w:tblPr>
   </w:style>
   <w:style w:type="character" w:styleId="Hyperlink">
@@ -40138,6 +41548,7 @@
       <w:spacing w:after="0" w:line="240" w:lineRule="auto"/>
     </w:pPr>
     <w:tblPr>
+      <w:tblInd w:w="0" w:type="dxa"/>
       <w:tblBorders>
         <w:top w:val="single" w:sz="4" w:space="0" w:color="auto"/>
         <w:left w:val="single" w:sz="4" w:space="0" w:color="auto"/>
@@ -40146,6 +41557,12 @@
         <w:insideH w:val="single" w:sz="4" w:space="0" w:color="auto"/>
         <w:insideV w:val="single" w:sz="4" w:space="0" w:color="auto"/>
       </w:tblBorders>
+      <w:tblCellMar>
+        <w:top w:w="0" w:type="dxa"/>
+        <w:left w:w="108" w:type="dxa"/>
+        <w:bottom w:w="0" w:type="dxa"/>
+        <w:right w:w="108" w:type="dxa"/>
+      </w:tblCellMar>
     </w:tblPr>
   </w:style>
   <w:style w:type="table" w:customStyle="1" w:styleId="TableGrid2">
@@ -40158,6 +41575,7 @@
       <w:spacing w:after="0" w:line="240" w:lineRule="auto"/>
     </w:pPr>
     <w:tblPr>
+      <w:tblInd w:w="0" w:type="dxa"/>
       <w:tblBorders>
         <w:top w:val="single" w:sz="4" w:space="0" w:color="auto"/>
         <w:left w:val="single" w:sz="4" w:space="0" w:color="auto"/>
@@ -40166,6 +41584,12 @@
         <w:insideH w:val="single" w:sz="4" w:space="0" w:color="auto"/>
         <w:insideV w:val="single" w:sz="4" w:space="0" w:color="auto"/>
       </w:tblBorders>
+      <w:tblCellMar>
+        <w:top w:w="0" w:type="dxa"/>
+        <w:left w:w="108" w:type="dxa"/>
+        <w:bottom w:w="0" w:type="dxa"/>
+        <w:right w:w="108" w:type="dxa"/>
+      </w:tblCellMar>
     </w:tblPr>
   </w:style>
   <w:style w:type="table" w:customStyle="1" w:styleId="TableGrid3">
@@ -40178,6 +41602,7 @@
       <w:spacing w:after="0" w:line="240" w:lineRule="auto"/>
     </w:pPr>
     <w:tblPr>
+      <w:tblInd w:w="0" w:type="dxa"/>
       <w:tblBorders>
         <w:top w:val="single" w:sz="4" w:space="0" w:color="auto"/>
         <w:left w:val="single" w:sz="4" w:space="0" w:color="auto"/>
@@ -40186,6 +41611,12 @@
         <w:insideH w:val="single" w:sz="4" w:space="0" w:color="auto"/>
         <w:insideV w:val="single" w:sz="4" w:space="0" w:color="auto"/>
       </w:tblBorders>
+      <w:tblCellMar>
+        <w:top w:w="0" w:type="dxa"/>
+        <w:left w:w="108" w:type="dxa"/>
+        <w:bottom w:w="0" w:type="dxa"/>
+        <w:right w:w="108" w:type="dxa"/>
+      </w:tblCellMar>
     </w:tblPr>
   </w:style>
   <w:style w:type="table" w:customStyle="1" w:styleId="TableGrid4">
@@ -40198,6 +41629,7 @@
       <w:spacing w:after="0" w:line="240" w:lineRule="auto"/>
     </w:pPr>
     <w:tblPr>
+      <w:tblInd w:w="0" w:type="dxa"/>
       <w:tblBorders>
         <w:top w:val="single" w:sz="4" w:space="0" w:color="auto"/>
         <w:left w:val="single" w:sz="4" w:space="0" w:color="auto"/>
@@ -40206,6 +41638,12 @@
         <w:insideH w:val="single" w:sz="4" w:space="0" w:color="auto"/>
         <w:insideV w:val="single" w:sz="4" w:space="0" w:color="auto"/>
       </w:tblBorders>
+      <w:tblCellMar>
+        <w:top w:w="0" w:type="dxa"/>
+        <w:left w:w="108" w:type="dxa"/>
+        <w:bottom w:w="0" w:type="dxa"/>
+        <w:right w:w="108" w:type="dxa"/>
+      </w:tblCellMar>
     </w:tblPr>
   </w:style>
   <w:style w:type="table" w:customStyle="1" w:styleId="TableGrid5">
@@ -40218,6 +41656,7 @@
       <w:spacing w:after="0" w:line="240" w:lineRule="auto"/>
     </w:pPr>
     <w:tblPr>
+      <w:tblInd w:w="0" w:type="dxa"/>
       <w:tblBorders>
         <w:top w:val="single" w:sz="4" w:space="0" w:color="auto"/>
         <w:left w:val="single" w:sz="4" w:space="0" w:color="auto"/>
@@ -40226,6 +41665,12 @@
         <w:insideH w:val="single" w:sz="4" w:space="0" w:color="auto"/>
         <w:insideV w:val="single" w:sz="4" w:space="0" w:color="auto"/>
       </w:tblBorders>
+      <w:tblCellMar>
+        <w:top w:w="0" w:type="dxa"/>
+        <w:left w:w="108" w:type="dxa"/>
+        <w:bottom w:w="0" w:type="dxa"/>
+        <w:right w:w="108" w:type="dxa"/>
+      </w:tblCellMar>
     </w:tblPr>
   </w:style>
   <w:style w:type="table" w:customStyle="1" w:styleId="TableGrid6">
@@ -40238,6 +41683,7 @@
       <w:spacing w:after="0" w:line="240" w:lineRule="auto"/>
     </w:pPr>
     <w:tblPr>
+      <w:tblInd w:w="0" w:type="dxa"/>
       <w:tblBorders>
         <w:top w:val="single" w:sz="4" w:space="0" w:color="auto"/>
         <w:left w:val="single" w:sz="4" w:space="0" w:color="auto"/>
@@ -40246,6 +41692,12 @@
         <w:insideH w:val="single" w:sz="4" w:space="0" w:color="auto"/>
         <w:insideV w:val="single" w:sz="4" w:space="0" w:color="auto"/>
       </w:tblBorders>
+      <w:tblCellMar>
+        <w:top w:w="0" w:type="dxa"/>
+        <w:left w:w="108" w:type="dxa"/>
+        <w:bottom w:w="0" w:type="dxa"/>
+        <w:right w:w="108" w:type="dxa"/>
+      </w:tblCellMar>
     </w:tblPr>
   </w:style>
   <w:style w:type="table" w:customStyle="1" w:styleId="TableGrid7">
@@ -40258,6 +41710,7 @@
       <w:spacing w:after="0" w:line="240" w:lineRule="auto"/>
     </w:pPr>
     <w:tblPr>
+      <w:tblInd w:w="0" w:type="dxa"/>
       <w:tblBorders>
         <w:top w:val="single" w:sz="4" w:space="0" w:color="auto"/>
         <w:left w:val="single" w:sz="4" w:space="0" w:color="auto"/>
@@ -40266,6 +41719,12 @@
         <w:insideH w:val="single" w:sz="4" w:space="0" w:color="auto"/>
         <w:insideV w:val="single" w:sz="4" w:space="0" w:color="auto"/>
       </w:tblBorders>
+      <w:tblCellMar>
+        <w:top w:w="0" w:type="dxa"/>
+        <w:left w:w="108" w:type="dxa"/>
+        <w:bottom w:w="0" w:type="dxa"/>
+        <w:right w:w="108" w:type="dxa"/>
+      </w:tblCellMar>
     </w:tblPr>
   </w:style>
   <w:style w:type="table" w:customStyle="1" w:styleId="TableGrid8">
@@ -40278,6 +41737,7 @@
       <w:spacing w:after="0" w:line="240" w:lineRule="auto"/>
     </w:pPr>
     <w:tblPr>
+      <w:tblInd w:w="0" w:type="dxa"/>
       <w:tblBorders>
         <w:top w:val="single" w:sz="4" w:space="0" w:color="auto"/>
         <w:left w:val="single" w:sz="4" w:space="0" w:color="auto"/>
@@ -40286,6 +41746,12 @@
         <w:insideH w:val="single" w:sz="4" w:space="0" w:color="auto"/>
         <w:insideV w:val="single" w:sz="4" w:space="0" w:color="auto"/>
       </w:tblBorders>
+      <w:tblCellMar>
+        <w:top w:w="0" w:type="dxa"/>
+        <w:left w:w="108" w:type="dxa"/>
+        <w:bottom w:w="0" w:type="dxa"/>
+        <w:right w:w="108" w:type="dxa"/>
+      </w:tblCellMar>
     </w:tblPr>
   </w:style>
   <w:style w:type="table" w:customStyle="1" w:styleId="TableGrid9">
@@ -40298,6 +41764,7 @@
       <w:spacing w:after="0" w:line="240" w:lineRule="auto"/>
     </w:pPr>
     <w:tblPr>
+      <w:tblInd w:w="0" w:type="dxa"/>
       <w:tblBorders>
         <w:top w:val="single" w:sz="4" w:space="0" w:color="auto"/>
         <w:left w:val="single" w:sz="4" w:space="0" w:color="auto"/>
@@ -40306,6 +41773,12 @@
         <w:insideH w:val="single" w:sz="4" w:space="0" w:color="auto"/>
         <w:insideV w:val="single" w:sz="4" w:space="0" w:color="auto"/>
       </w:tblBorders>
+      <w:tblCellMar>
+        <w:top w:w="0" w:type="dxa"/>
+        <w:left w:w="108" w:type="dxa"/>
+        <w:bottom w:w="0" w:type="dxa"/>
+        <w:right w:w="108" w:type="dxa"/>
+      </w:tblCellMar>
     </w:tblPr>
   </w:style>
   <w:style w:type="table" w:customStyle="1" w:styleId="TableGrid10">
@@ -40318,6 +41791,7 @@
       <w:spacing w:after="0" w:line="240" w:lineRule="auto"/>
     </w:pPr>
     <w:tblPr>
+      <w:tblInd w:w="0" w:type="dxa"/>
       <w:tblBorders>
         <w:top w:val="single" w:sz="4" w:space="0" w:color="auto"/>
         <w:left w:val="single" w:sz="4" w:space="0" w:color="auto"/>
@@ -40326,6 +41800,12 @@
         <w:insideH w:val="single" w:sz="4" w:space="0" w:color="auto"/>
         <w:insideV w:val="single" w:sz="4" w:space="0" w:color="auto"/>
       </w:tblBorders>
+      <w:tblCellMar>
+        <w:top w:w="0" w:type="dxa"/>
+        <w:left w:w="108" w:type="dxa"/>
+        <w:bottom w:w="0" w:type="dxa"/>
+        <w:right w:w="108" w:type="dxa"/>
+      </w:tblCellMar>
     </w:tblPr>
   </w:style>
   <w:style w:type="table" w:customStyle="1" w:styleId="TableGrid11">
@@ -40338,6 +41818,7 @@
       <w:spacing w:after="0" w:line="240" w:lineRule="auto"/>
     </w:pPr>
     <w:tblPr>
+      <w:tblInd w:w="0" w:type="dxa"/>
       <w:tblBorders>
         <w:top w:val="single" w:sz="4" w:space="0" w:color="auto"/>
         <w:left w:val="single" w:sz="4" w:space="0" w:color="auto"/>
@@ -40346,6 +41827,12 @@
         <w:insideH w:val="single" w:sz="4" w:space="0" w:color="auto"/>
         <w:insideV w:val="single" w:sz="4" w:space="0" w:color="auto"/>
       </w:tblBorders>
+      <w:tblCellMar>
+        <w:top w:w="0" w:type="dxa"/>
+        <w:left w:w="108" w:type="dxa"/>
+        <w:bottom w:w="0" w:type="dxa"/>
+        <w:right w:w="108" w:type="dxa"/>
+      </w:tblCellMar>
     </w:tblPr>
   </w:style>
   <w:style w:type="table" w:customStyle="1" w:styleId="TableGrid12">
@@ -40358,6 +41845,7 @@
       <w:spacing w:after="0" w:line="240" w:lineRule="auto"/>
     </w:pPr>
     <w:tblPr>
+      <w:tblInd w:w="0" w:type="dxa"/>
       <w:tblBorders>
         <w:top w:val="single" w:sz="4" w:space="0" w:color="auto"/>
         <w:left w:val="single" w:sz="4" w:space="0" w:color="auto"/>
@@ -40366,6 +41854,12 @@
         <w:insideH w:val="single" w:sz="4" w:space="0" w:color="auto"/>
         <w:insideV w:val="single" w:sz="4" w:space="0" w:color="auto"/>
       </w:tblBorders>
+      <w:tblCellMar>
+        <w:top w:w="0" w:type="dxa"/>
+        <w:left w:w="108" w:type="dxa"/>
+        <w:bottom w:w="0" w:type="dxa"/>
+        <w:right w:w="108" w:type="dxa"/>
+      </w:tblCellMar>
     </w:tblPr>
   </w:style>
   <w:style w:type="table" w:customStyle="1" w:styleId="TableGrid13">
@@ -40378,6 +41872,7 @@
       <w:spacing w:after="0" w:line="240" w:lineRule="auto"/>
     </w:pPr>
     <w:tblPr>
+      <w:tblInd w:w="0" w:type="dxa"/>
       <w:tblBorders>
         <w:top w:val="single" w:sz="4" w:space="0" w:color="auto"/>
         <w:left w:val="single" w:sz="4" w:space="0" w:color="auto"/>
@@ -40386,6 +41881,12 @@
         <w:insideH w:val="single" w:sz="4" w:space="0" w:color="auto"/>
         <w:insideV w:val="single" w:sz="4" w:space="0" w:color="auto"/>
       </w:tblBorders>
+      <w:tblCellMar>
+        <w:top w:w="0" w:type="dxa"/>
+        <w:left w:w="108" w:type="dxa"/>
+        <w:bottom w:w="0" w:type="dxa"/>
+        <w:right w:w="108" w:type="dxa"/>
+      </w:tblCellMar>
     </w:tblPr>
   </w:style>
   <w:style w:type="table" w:customStyle="1" w:styleId="TableGrid14">
@@ -40398,6 +41899,7 @@
       <w:spacing w:after="0" w:line="240" w:lineRule="auto"/>
     </w:pPr>
     <w:tblPr>
+      <w:tblInd w:w="0" w:type="dxa"/>
       <w:tblBorders>
         <w:top w:val="single" w:sz="4" w:space="0" w:color="auto"/>
         <w:left w:val="single" w:sz="4" w:space="0" w:color="auto"/>
@@ -40406,6 +41908,12 @@
         <w:insideH w:val="single" w:sz="4" w:space="0" w:color="auto"/>
         <w:insideV w:val="single" w:sz="4" w:space="0" w:color="auto"/>
       </w:tblBorders>
+      <w:tblCellMar>
+        <w:top w:w="0" w:type="dxa"/>
+        <w:left w:w="108" w:type="dxa"/>
+        <w:bottom w:w="0" w:type="dxa"/>
+        <w:right w:w="108" w:type="dxa"/>
+      </w:tblCellMar>
     </w:tblPr>
   </w:style>
   <w:style w:type="paragraph" w:styleId="TOC3">
@@ -40531,6 +42039,7 @@
       <w:spacing w:after="0" w:line="240" w:lineRule="auto"/>
     </w:pPr>
     <w:tblPr>
+      <w:tblInd w:w="0" w:type="dxa"/>
       <w:tblBorders>
         <w:top w:val="single" w:sz="4" w:space="0" w:color="auto"/>
         <w:left w:val="single" w:sz="4" w:space="0" w:color="auto"/>
@@ -40539,6 +42048,12 @@
         <w:insideH w:val="single" w:sz="4" w:space="0" w:color="auto"/>
         <w:insideV w:val="single" w:sz="4" w:space="0" w:color="auto"/>
       </w:tblBorders>
+      <w:tblCellMar>
+        <w:top w:w="0" w:type="dxa"/>
+        <w:left w:w="108" w:type="dxa"/>
+        <w:bottom w:w="0" w:type="dxa"/>
+        <w:right w:w="108" w:type="dxa"/>
+      </w:tblCellMar>
     </w:tblPr>
   </w:style>
   <w:style w:type="table" w:customStyle="1" w:styleId="TableGrid16">
@@ -40551,6 +42066,7 @@
       <w:spacing w:after="0" w:line="240" w:lineRule="auto"/>
     </w:pPr>
     <w:tblPr>
+      <w:tblInd w:w="0" w:type="dxa"/>
       <w:tblBorders>
         <w:top w:val="single" w:sz="4" w:space="0" w:color="auto"/>
         <w:left w:val="single" w:sz="4" w:space="0" w:color="auto"/>
@@ -40559,6 +42075,12 @@
         <w:insideH w:val="single" w:sz="4" w:space="0" w:color="auto"/>
         <w:insideV w:val="single" w:sz="4" w:space="0" w:color="auto"/>
       </w:tblBorders>
+      <w:tblCellMar>
+        <w:top w:w="0" w:type="dxa"/>
+        <w:left w:w="108" w:type="dxa"/>
+        <w:bottom w:w="0" w:type="dxa"/>
+        <w:right w:w="108" w:type="dxa"/>
+      </w:tblCellMar>
     </w:tblPr>
   </w:style>
   <w:style w:type="character" w:customStyle="1" w:styleId="Heading3Char">
@@ -40574,6 +42096,15 @@
       <w:sz w:val="24"/>
       <w:szCs w:val="24"/>
     </w:rPr>
+  </w:style>
+  <w:style w:type="paragraph" w:styleId="NoSpacing">
+    <w:name w:val="No Spacing"/>
+    <w:uiPriority w:val="1"/>
+    <w:qFormat/>
+    <w:rsid w:val="00C70921"/>
+    <w:pPr>
+      <w:spacing w:after="0" w:line="240" w:lineRule="auto"/>
+    </w:pPr>
   </w:style>
 </w:styles>
 </file>
@@ -40868,7 +42399,7 @@
 </file>
 
 <file path=customXml/itemProps1.xml><?xml version="1.0" encoding="utf-8"?>
-<ds:datastoreItem xmlns:ds="http://schemas.openxmlformats.org/officeDocument/2006/customXml" ds:itemID="{B7034A31-28B7-41FC-A3CF-3B9581B9D6A0}">
+<ds:datastoreItem xmlns:ds="http://schemas.openxmlformats.org/officeDocument/2006/customXml" ds:itemID="{D272245C-8DD7-4E9F-A768-EB956717963B}">
   <ds:schemaRefs>
     <ds:schemaRef ds:uri="http://schemas.openxmlformats.org/officeDocument/2006/bibliography"/>
   </ds:schemaRefs>

</xml_diff>